<commit_message>
Add files to repository
</commit_message>
<xml_diff>
--- a/L00177576 - IDP Assignment1.docx
+++ b/L00177576 - IDP Assignment1.docx
@@ -2322,23 +2322,15 @@
           <w:szCs w:val="24"/>
         </w:rPr>
         <w:lastRenderedPageBreak/>
-        <w:t>is c</w:t>
-      </w:r>
-      <w:r>
-        <w:rPr>
-          <w:rFonts w:ascii="Arial" w:hAnsi="Arial" w:cs="Arial"/>
-          <w:sz w:val="24"/>
-          <w:szCs w:val="24"/>
-        </w:rPr>
-        <w:t>re</w:t>
-      </w:r>
-      <w:r>
-        <w:rPr>
-          <w:rFonts w:ascii="Arial" w:hAnsi="Arial" w:cs="Arial"/>
-          <w:sz w:val="24"/>
-          <w:szCs w:val="24"/>
-        </w:rPr>
-        <w:t xml:space="preserve">ated to create </w:t>
+        <w:t>creates</w:t>
+      </w:r>
+      <w:r>
+        <w:rPr>
+          <w:rFonts w:ascii="Arial" w:hAnsi="Arial" w:cs="Arial"/>
+          <w:sz w:val="24"/>
+          <w:szCs w:val="24"/>
+        </w:rPr>
+        <w:t xml:space="preserve"> </w:t>
       </w:r>
       <w:r>
         <w:rPr>
@@ -2354,7 +2346,7 @@
           <w:sz w:val="24"/>
           <w:szCs w:val="24"/>
         </w:rPr>
-        <w:t>stack in CloudFormation designer.</w:t>
+        <w:t>stack in CloudFormation designer</w:t>
       </w:r>
       <w:r>
         <w:rPr>
@@ -2371,6 +2363,14 @@
           <w:szCs w:val="24"/>
         </w:rPr>
         <w:t>(L00177576_VPC-advanced.yaml)</w:t>
+      </w:r>
+      <w:r>
+        <w:rPr>
+          <w:rFonts w:ascii="Arial" w:hAnsi="Arial" w:cs="Arial"/>
+          <w:sz w:val="24"/>
+          <w:szCs w:val="24"/>
+        </w:rPr>
+        <w:t xml:space="preserve">. </w:t>
       </w:r>
     </w:p>
     <w:p>
@@ -2382,12 +2382,256 @@
         <w:t>CloudFormation</w:t>
       </w:r>
     </w:p>
+    <w:p>
+      <w:pPr>
+        <w:pStyle w:val="ListParagraph"/>
+        <w:numPr>
+          <w:ilvl w:val="0"/>
+          <w:numId w:val="5"/>
+        </w:numPr>
+      </w:pPr>
+      <w:r>
+        <w:t>YAML Template Designer diagram</w:t>
+      </w:r>
+    </w:p>
+    <w:p>
+      <w:r>
+        <w:rPr>
+          <w:noProof/>
+        </w:rPr>
+        <w:drawing>
+          <wp:inline distT="0" distB="0" distL="0" distR="0" wp14:anchorId="253A0505" wp14:editId="4450B68A">
+            <wp:extent cx="5731510" cy="4243705"/>
+            <wp:effectExtent l="0" t="0" r="2540" b="4445"/>
+            <wp:docPr id="10" name="Picture 10" descr="Diagram&#10;&#10;Description automatically generated"/>
+            <wp:cNvGraphicFramePr>
+              <a:graphicFrameLocks xmlns:a="http://schemas.openxmlformats.org/drawingml/2006/main" noChangeAspect="1"/>
+            </wp:cNvGraphicFramePr>
+            <a:graphic xmlns:a="http://schemas.openxmlformats.org/drawingml/2006/main">
+              <a:graphicData uri="http://schemas.openxmlformats.org/drawingml/2006/picture">
+                <pic:pic xmlns:pic="http://schemas.openxmlformats.org/drawingml/2006/picture">
+                  <pic:nvPicPr>
+                    <pic:cNvPr id="10" name="Picture 10" descr="Diagram&#10;&#10;Description automatically generated"/>
+                    <pic:cNvPicPr/>
+                  </pic:nvPicPr>
+                  <pic:blipFill>
+                    <a:blip r:embed="rId6" cstate="print">
+                      <a:extLst>
+                        <a:ext uri="{28A0092B-C50C-407E-A947-70E740481C1C}">
+                          <a14:useLocalDpi xmlns:a14="http://schemas.microsoft.com/office/drawing/2010/main" val="0"/>
+                        </a:ext>
+                      </a:extLst>
+                    </a:blip>
+                    <a:stretch>
+                      <a:fillRect/>
+                    </a:stretch>
+                  </pic:blipFill>
+                  <pic:spPr>
+                    <a:xfrm>
+                      <a:off x="0" y="0"/>
+                      <a:ext cx="5731510" cy="4243705"/>
+                    </a:xfrm>
+                    <a:prstGeom prst="rect">
+                      <a:avLst/>
+                    </a:prstGeom>
+                  </pic:spPr>
+                </pic:pic>
+              </a:graphicData>
+            </a:graphic>
+          </wp:inline>
+        </w:drawing>
+      </w:r>
+    </w:p>
+    <w:p>
+      <w:r>
+        <w:rPr>
+          <w:noProof/>
+        </w:rPr>
+        <w:drawing>
+          <wp:inline distT="0" distB="0" distL="0" distR="0" wp14:anchorId="177CAE95" wp14:editId="0279FC9B">
+            <wp:extent cx="5731510" cy="2883535"/>
+            <wp:effectExtent l="0" t="0" r="2540" b="0"/>
+            <wp:docPr id="5" name="Picture 5" descr="Graphical user interface, text, application, email, Teams&#10;&#10;Description automatically generated"/>
+            <wp:cNvGraphicFramePr>
+              <a:graphicFrameLocks xmlns:a="http://schemas.openxmlformats.org/drawingml/2006/main" noChangeAspect="1"/>
+            </wp:cNvGraphicFramePr>
+            <a:graphic xmlns:a="http://schemas.openxmlformats.org/drawingml/2006/main">
+              <a:graphicData uri="http://schemas.openxmlformats.org/drawingml/2006/picture">
+                <pic:pic xmlns:pic="http://schemas.openxmlformats.org/drawingml/2006/picture">
+                  <pic:nvPicPr>
+                    <pic:cNvPr id="5" name="Picture 5" descr="Graphical user interface, text, application, email, Teams&#10;&#10;Description automatically generated"/>
+                    <pic:cNvPicPr/>
+                  </pic:nvPicPr>
+                  <pic:blipFill>
+                    <a:blip r:embed="rId7"/>
+                    <a:stretch>
+                      <a:fillRect/>
+                    </a:stretch>
+                  </pic:blipFill>
+                  <pic:spPr>
+                    <a:xfrm>
+                      <a:off x="0" y="0"/>
+                      <a:ext cx="5731510" cy="2883535"/>
+                    </a:xfrm>
+                    <a:prstGeom prst="rect">
+                      <a:avLst/>
+                    </a:prstGeom>
+                  </pic:spPr>
+                </pic:pic>
+              </a:graphicData>
+            </a:graphic>
+          </wp:inline>
+        </w:drawing>
+      </w:r>
+    </w:p>
+    <w:p>
+      <w:r>
+        <w:rPr>
+          <w:noProof/>
+        </w:rPr>
+        <w:lastRenderedPageBreak/>
+        <w:drawing>
+          <wp:inline distT="0" distB="0" distL="0" distR="0" wp14:anchorId="210CF1C8" wp14:editId="793E34DF">
+            <wp:extent cx="5731510" cy="2781935"/>
+            <wp:effectExtent l="0" t="0" r="2540" b="0"/>
+            <wp:docPr id="7" name="Picture 7" descr="Graphical user interface, application, table, Excel&#10;&#10;Description automatically generated"/>
+            <wp:cNvGraphicFramePr>
+              <a:graphicFrameLocks xmlns:a="http://schemas.openxmlformats.org/drawingml/2006/main" noChangeAspect="1"/>
+            </wp:cNvGraphicFramePr>
+            <a:graphic xmlns:a="http://schemas.openxmlformats.org/drawingml/2006/main">
+              <a:graphicData uri="http://schemas.openxmlformats.org/drawingml/2006/picture">
+                <pic:pic xmlns:pic="http://schemas.openxmlformats.org/drawingml/2006/picture">
+                  <pic:nvPicPr>
+                    <pic:cNvPr id="7" name="Picture 7" descr="Graphical user interface, application, table, Excel&#10;&#10;Description automatically generated"/>
+                    <pic:cNvPicPr/>
+                  </pic:nvPicPr>
+                  <pic:blipFill>
+                    <a:blip r:embed="rId8"/>
+                    <a:stretch>
+                      <a:fillRect/>
+                    </a:stretch>
+                  </pic:blipFill>
+                  <pic:spPr>
+                    <a:xfrm>
+                      <a:off x="0" y="0"/>
+                      <a:ext cx="5731510" cy="2781935"/>
+                    </a:xfrm>
+                    <a:prstGeom prst="rect">
+                      <a:avLst/>
+                    </a:prstGeom>
+                  </pic:spPr>
+                </pic:pic>
+              </a:graphicData>
+            </a:graphic>
+          </wp:inline>
+        </w:drawing>
+      </w:r>
+    </w:p>
+    <w:p>
+      <w:r>
+        <w:rPr>
+          <w:noProof/>
+        </w:rPr>
+        <w:drawing>
+          <wp:inline distT="0" distB="0" distL="0" distR="0" wp14:anchorId="5253AE0A" wp14:editId="41354098">
+            <wp:extent cx="5731510" cy="1530350"/>
+            <wp:effectExtent l="0" t="0" r="2540" b="0"/>
+            <wp:docPr id="8" name="Picture 8" descr="Graphical user interface, application, Teams&#10;&#10;Description automatically generated"/>
+            <wp:cNvGraphicFramePr>
+              <a:graphicFrameLocks xmlns:a="http://schemas.openxmlformats.org/drawingml/2006/main" noChangeAspect="1"/>
+            </wp:cNvGraphicFramePr>
+            <a:graphic xmlns:a="http://schemas.openxmlformats.org/drawingml/2006/main">
+              <a:graphicData uri="http://schemas.openxmlformats.org/drawingml/2006/picture">
+                <pic:pic xmlns:pic="http://schemas.openxmlformats.org/drawingml/2006/picture">
+                  <pic:nvPicPr>
+                    <pic:cNvPr id="8" name="Picture 8" descr="Graphical user interface, application, Teams&#10;&#10;Description automatically generated"/>
+                    <pic:cNvPicPr/>
+                  </pic:nvPicPr>
+                  <pic:blipFill>
+                    <a:blip r:embed="rId9"/>
+                    <a:stretch>
+                      <a:fillRect/>
+                    </a:stretch>
+                  </pic:blipFill>
+                  <pic:spPr>
+                    <a:xfrm>
+                      <a:off x="0" y="0"/>
+                      <a:ext cx="5731510" cy="1530350"/>
+                    </a:xfrm>
+                    <a:prstGeom prst="rect">
+                      <a:avLst/>
+                    </a:prstGeom>
+                  </pic:spPr>
+                </pic:pic>
+              </a:graphicData>
+            </a:graphic>
+          </wp:inline>
+        </w:drawing>
+      </w:r>
+    </w:p>
+    <w:p>
+      <w:r>
+        <w:rPr>
+          <w:noProof/>
+        </w:rPr>
+        <w:drawing>
+          <wp:inline distT="0" distB="0" distL="0" distR="0" wp14:anchorId="2B04042B" wp14:editId="18FCF7BF">
+            <wp:extent cx="5731510" cy="2735580"/>
+            <wp:effectExtent l="0" t="0" r="2540" b="7620"/>
+            <wp:docPr id="9" name="Picture 9" descr="Graphical user interface, text, application, email, website&#10;&#10;Description automatically generated"/>
+            <wp:cNvGraphicFramePr>
+              <a:graphicFrameLocks xmlns:a="http://schemas.openxmlformats.org/drawingml/2006/main" noChangeAspect="1"/>
+            </wp:cNvGraphicFramePr>
+            <a:graphic xmlns:a="http://schemas.openxmlformats.org/drawingml/2006/main">
+              <a:graphicData uri="http://schemas.openxmlformats.org/drawingml/2006/picture">
+                <pic:pic xmlns:pic="http://schemas.openxmlformats.org/drawingml/2006/picture">
+                  <pic:nvPicPr>
+                    <pic:cNvPr id="9" name="Picture 9" descr="Graphical user interface, text, application, email, website&#10;&#10;Description automatically generated"/>
+                    <pic:cNvPicPr/>
+                  </pic:nvPicPr>
+                  <pic:blipFill>
+                    <a:blip r:embed="rId10"/>
+                    <a:stretch>
+                      <a:fillRect/>
+                    </a:stretch>
+                  </pic:blipFill>
+                  <pic:spPr>
+                    <a:xfrm>
+                      <a:off x="0" y="0"/>
+                      <a:ext cx="5731510" cy="2735580"/>
+                    </a:xfrm>
+                    <a:prstGeom prst="rect">
+                      <a:avLst/>
+                    </a:prstGeom>
+                  </pic:spPr>
+                </pic:pic>
+              </a:graphicData>
+            </a:graphic>
+          </wp:inline>
+        </w:drawing>
+      </w:r>
+    </w:p>
     <w:p/>
+    <w:p/>
+    <w:p>
+      <w:pPr>
+        <w:rPr>
+          <w:rFonts w:asciiTheme="majorHAnsi" w:eastAsiaTheme="majorEastAsia" w:hAnsiTheme="majorHAnsi" w:cstheme="majorBidi"/>
+          <w:color w:val="2F5496" w:themeColor="accent1" w:themeShade="BF"/>
+          <w:sz w:val="32"/>
+          <w:szCs w:val="32"/>
+        </w:rPr>
+      </w:pPr>
+      <w:r>
+        <w:br w:type="page"/>
+      </w:r>
+    </w:p>
     <w:p>
       <w:pPr>
         <w:pStyle w:val="Heading1"/>
       </w:pPr>
       <w:r>
+        <w:lastRenderedPageBreak/>
         <w:t>Reference Links:</w:t>
       </w:r>
     </w:p>
@@ -2680,7 +2924,7 @@
                     <pic:cNvPicPr/>
                   </pic:nvPicPr>
                   <pic:blipFill>
-                    <a:blip r:embed="rId6"/>
+                    <a:blip r:embed="rId11"/>
                     <a:stretch>
                       <a:fillRect/>
                     </a:stretch>
@@ -2904,15 +3148,18 @@
   <w:abstractNum w:abstractNumId="2" w15:restartNumberingAfterBreak="0">
     <w:nsid w:val="25403C4C"/>
     <w:multiLevelType w:val="multilevel"/>
-    <w:tmpl w:val="1809001D"/>
+    <w:tmpl w:val="62BAE4F8"/>
     <w:lvl w:ilvl="0">
       <w:start w:val="1"/>
-      <w:numFmt w:val="decimal"/>
-      <w:lvlText w:val="%1)"/>
+      <w:numFmt w:val="bullet"/>
+      <w:lvlText w:val=""/>
       <w:lvlJc w:val="left"/>
       <w:pPr>
         <w:ind w:left="360" w:hanging="360"/>
       </w:pPr>
+      <w:rPr>
+        <w:rFonts w:ascii="Symbol" w:hAnsi="Symbol" w:hint="default"/>
+      </w:rPr>
     </w:lvl>
     <w:lvl w:ilvl="1">
       <w:start w:val="1"/>

</xml_diff>

<commit_message>
Changes to assignment notes
</commit_message>
<xml_diff>
--- a/L00177576 - IDP Assignment1.docx
+++ b/L00177576 - IDP Assignment1.docx
@@ -6,20 +6,34 @@
       <w:pPr>
         <w:pStyle w:val="Heading1"/>
         <w:spacing w:after="240"/>
-      </w:pPr>
-      <w:r>
+        <w:rPr>
+          <w:rFonts w:ascii="Arial" w:hAnsi="Arial" w:cs="Arial"/>
+        </w:rPr>
+      </w:pPr>
+      <w:r>
+        <w:rPr>
+          <w:rFonts w:ascii="Arial" w:hAnsi="Arial" w:cs="Arial"/>
+        </w:rPr>
         <w:t>Git</w:t>
       </w:r>
       <w:r>
+        <w:rPr>
+          <w:rFonts w:ascii="Arial" w:hAnsi="Arial" w:cs="Arial"/>
+        </w:rPr>
         <w:t>H</w:t>
       </w:r>
       <w:r>
+        <w:rPr>
+          <w:rFonts w:ascii="Arial" w:hAnsi="Arial" w:cs="Arial"/>
+        </w:rPr>
         <w:t>ub Repository:</w:t>
       </w:r>
     </w:p>
     <w:p>
       <w:pPr>
-        <w:rPr>
+        <w:spacing w:line="360" w:lineRule="auto"/>
+        <w:rPr>
+          <w:rStyle w:val="Hyperlink"/>
           <w:rFonts w:ascii="Arial" w:hAnsi="Arial" w:cs="Arial"/>
           <w:sz w:val="24"/>
           <w:szCs w:val="24"/>
@@ -39,19 +53,45 @@
     </w:p>
     <w:p>
       <w:pPr>
-        <w:rPr>
-          <w:rFonts w:ascii="Arial" w:hAnsi="Arial" w:cs="Arial"/>
-          <w:sz w:val="24"/>
-          <w:szCs w:val="24"/>
-        </w:rPr>
-      </w:pPr>
+        <w:spacing w:line="360" w:lineRule="auto"/>
+        <w:rPr>
+          <w:rFonts w:ascii="Arial" w:hAnsi="Arial" w:cs="Arial"/>
+          <w:sz w:val="24"/>
+          <w:szCs w:val="24"/>
+        </w:rPr>
+      </w:pPr>
+      <w:r>
+        <w:rPr>
+          <w:rFonts w:ascii="Arial" w:hAnsi="Arial" w:cs="Arial"/>
+          <w:sz w:val="24"/>
+          <w:szCs w:val="24"/>
+        </w:rPr>
+        <w:t xml:space="preserve">Assignment template for creating VPC in Cloud Formation: </w:t>
+      </w:r>
+      <w:hyperlink r:id="rId6" w:history="1">
+        <w:r>
+          <w:rPr>
+            <w:rStyle w:val="Hyperlink"/>
+            <w:rFonts w:ascii="Arial" w:hAnsi="Arial" w:cs="Arial"/>
+            <w:sz w:val="24"/>
+            <w:szCs w:val="24"/>
+          </w:rPr>
+          <w:t>https://github.com/L00177576/IDP-Assignment1/blob/master/L00177576_VPC-advanced.yaml</w:t>
+        </w:r>
+      </w:hyperlink>
     </w:p>
     <w:p>
       <w:pPr>
         <w:pStyle w:val="Heading1"/>
         <w:spacing w:after="240"/>
-      </w:pPr>
-      <w:r>
+        <w:rPr>
+          <w:rFonts w:ascii="Arial" w:hAnsi="Arial" w:cs="Arial"/>
+        </w:rPr>
+      </w:pPr>
+      <w:r>
+        <w:rPr>
+          <w:rFonts w:ascii="Arial" w:hAnsi="Arial" w:cs="Arial"/>
+        </w:rPr>
         <w:t>Conclusion:</w:t>
       </w:r>
     </w:p>
@@ -59,9 +99,33 @@
       <w:pPr>
         <w:pStyle w:val="Heading2"/>
         <w:spacing w:after="240"/>
-      </w:pPr>
-      <w:r>
-        <w:t>YAML Template genaration</w:t>
+        <w:rPr>
+          <w:rFonts w:ascii="Arial" w:hAnsi="Arial" w:cs="Arial"/>
+        </w:rPr>
+      </w:pPr>
+      <w:r>
+        <w:rPr>
+          <w:rFonts w:ascii="Arial" w:hAnsi="Arial" w:cs="Arial"/>
+        </w:rPr>
+        <w:t>YAML Template gen</w:t>
+      </w:r>
+      <w:r>
+        <w:rPr>
+          <w:rFonts w:ascii="Arial" w:hAnsi="Arial" w:cs="Arial"/>
+        </w:rPr>
+        <w:t>e</w:t>
+      </w:r>
+      <w:r>
+        <w:rPr>
+          <w:rFonts w:ascii="Arial" w:hAnsi="Arial" w:cs="Arial"/>
+        </w:rPr>
+        <w:t>ration</w:t>
+      </w:r>
+      <w:r>
+        <w:rPr>
+          <w:rFonts w:ascii="Arial" w:hAnsi="Arial" w:cs="Arial"/>
+        </w:rPr>
+        <w:t>:</w:t>
       </w:r>
     </w:p>
     <w:p>
@@ -348,15 +412,7 @@
           <w:sz w:val="24"/>
           <w:szCs w:val="24"/>
         </w:rPr>
-        <w:t xml:space="preserve"> which will be attached to VPC. </w:t>
-      </w:r>
-      <w:r>
-        <w:rPr>
-          <w:rFonts w:ascii="Arial" w:hAnsi="Arial" w:cs="Arial"/>
-          <w:sz w:val="24"/>
-          <w:szCs w:val="24"/>
-        </w:rPr>
-        <w:t>If a resource in the public subnets has a public IPv4 address or an IPv6 address, an internet gateway enables the resource to connect to the internet.</w:t>
+        <w:t xml:space="preserve"> which will be attached to VPC. If a resource in the public subnets has a public IPv4 address or an IPv6 address, an internet gateway enables the resource to connect to the internet.</w:t>
       </w:r>
     </w:p>
     <w:p>
@@ -872,6 +928,7 @@
           <w:sz w:val="24"/>
           <w:szCs w:val="24"/>
         </w:rPr>
+        <w:lastRenderedPageBreak/>
         <w:t>Create Public Route Table</w:t>
       </w:r>
     </w:p>
@@ -958,18 +1015,7 @@
           <w:sz w:val="24"/>
           <w:szCs w:val="24"/>
         </w:rPr>
-        <w:t xml:space="preserve">AWS::EC2::RouteTable </w:t>
-      </w:r>
-      <w:r>
-        <w:rPr>
-          <w:rFonts w:ascii="Arial" w:hAnsi="Arial" w:cs="Arial"/>
-          <w:i/>
-          <w:iCs/>
-          <w:sz w:val="24"/>
-          <w:szCs w:val="24"/>
-        </w:rPr>
-        <w:lastRenderedPageBreak/>
-        <w:t>- AWS CloudFormation</w:t>
+        <w:t>AWS::EC2::RouteTable - AWS CloudFormation</w:t>
       </w:r>
       <w:r>
         <w:rPr>
@@ -1133,15 +1179,7 @@
           <w:sz w:val="24"/>
           <w:szCs w:val="24"/>
         </w:rPr>
-        <w:t xml:space="preserve">ternet gateway. </w:t>
-      </w:r>
-      <w:r>
-        <w:rPr>
-          <w:rFonts w:ascii="Arial" w:hAnsi="Arial" w:cs="Arial"/>
-          <w:sz w:val="24"/>
-          <w:szCs w:val="24"/>
-        </w:rPr>
-        <w:t>Using the template defined in</w:t>
+        <w:t>ternet gateway. Using the template defined in</w:t>
       </w:r>
       <w:r>
         <w:rPr>
@@ -1223,23 +1261,7 @@
           <w:sz w:val="24"/>
           <w:szCs w:val="24"/>
         </w:rPr>
-        <w:t xml:space="preserve">public </w:t>
-      </w:r>
-      <w:r>
-        <w:rPr>
-          <w:rFonts w:ascii="Arial" w:hAnsi="Arial" w:cs="Arial"/>
-          <w:sz w:val="24"/>
-          <w:szCs w:val="24"/>
-        </w:rPr>
-        <w:t xml:space="preserve">route table </w:t>
-      </w:r>
-      <w:r>
-        <w:rPr>
-          <w:rFonts w:ascii="Arial" w:hAnsi="Arial" w:cs="Arial"/>
-          <w:sz w:val="24"/>
-          <w:szCs w:val="24"/>
-        </w:rPr>
-        <w:t>to publ</w:t>
+        <w:t>public route table to publ</w:t>
       </w:r>
       <w:r>
         <w:rPr>
@@ -1271,15 +1293,7 @@
           <w:sz w:val="24"/>
           <w:szCs w:val="24"/>
         </w:rPr>
-        <w:t>with the Internet gateway</w:t>
-      </w:r>
-      <w:r>
-        <w:rPr>
-          <w:rFonts w:ascii="Arial" w:hAnsi="Arial" w:cs="Arial"/>
-          <w:sz w:val="24"/>
-          <w:szCs w:val="24"/>
-        </w:rPr>
-        <w:t>.</w:t>
+        <w:t>with the Internet gateway.</w:t>
       </w:r>
     </w:p>
     <w:p>
@@ -1445,23 +1459,7 @@
           <w:sz w:val="24"/>
           <w:szCs w:val="24"/>
         </w:rPr>
-        <w:t xml:space="preserve"> The Route table associations were defined f</w:t>
-      </w:r>
-      <w:r>
-        <w:rPr>
-          <w:rFonts w:ascii="Arial" w:hAnsi="Arial" w:cs="Arial"/>
-          <w:sz w:val="24"/>
-          <w:szCs w:val="24"/>
-        </w:rPr>
-        <w:t>or both public subnets</w:t>
-      </w:r>
-      <w:r>
-        <w:rPr>
-          <w:rFonts w:ascii="Arial" w:hAnsi="Arial" w:cs="Arial"/>
-          <w:sz w:val="24"/>
-          <w:szCs w:val="24"/>
-        </w:rPr>
-        <w:t>.</w:t>
+        <w:t xml:space="preserve"> The Route table associations were defined for both public subnets.</w:t>
       </w:r>
     </w:p>
     <w:p>
@@ -2297,6 +2295,7 @@
           <w:sz w:val="24"/>
           <w:szCs w:val="24"/>
         </w:rPr>
+        <w:lastRenderedPageBreak/>
         <w:t>Once all the resources are created, metadata info is added to ensure all the parameters are in the defined sequence from the template.</w:t>
       </w:r>
       <w:r>
@@ -2321,7 +2320,6 @@
           <w:sz w:val="24"/>
           <w:szCs w:val="24"/>
         </w:rPr>
-        <w:lastRenderedPageBreak/>
         <w:t>creates</w:t>
       </w:r>
       <w:r>
@@ -2377,8 +2375,14 @@
       <w:pPr>
         <w:pStyle w:val="Heading2"/>
         <w:spacing w:after="240"/>
-      </w:pPr>
-      <w:r>
+        <w:rPr>
+          <w:rFonts w:ascii="Arial" w:hAnsi="Arial" w:cs="Arial"/>
+        </w:rPr>
+      </w:pPr>
+      <w:r>
+        <w:rPr>
+          <w:rFonts w:ascii="Arial" w:hAnsi="Arial" w:cs="Arial"/>
+        </w:rPr>
         <w:t>CloudFormation</w:t>
       </w:r>
     </w:p>
@@ -2389,15 +2393,124 @@
           <w:ilvl w:val="0"/>
           <w:numId w:val="5"/>
         </w:numPr>
-      </w:pPr>
-      <w:r>
-        <w:t>YAML Template Designer diagram</w:t>
-      </w:r>
-    </w:p>
-    <w:p>
-      <w:r>
-        <w:rPr>
+        <w:spacing w:line="360" w:lineRule="auto"/>
+        <w:rPr>
+          <w:rFonts w:ascii="Arial" w:hAnsi="Arial" w:cs="Arial"/>
+          <w:sz w:val="24"/>
+          <w:szCs w:val="24"/>
+        </w:rPr>
+      </w:pPr>
+      <w:r>
+        <w:rPr>
+          <w:rFonts w:ascii="Arial" w:hAnsi="Arial" w:cs="Arial"/>
+          <w:sz w:val="24"/>
+          <w:szCs w:val="24"/>
+        </w:rPr>
+        <w:t xml:space="preserve">Using the template generated </w:t>
+      </w:r>
+      <w:r>
+        <w:rPr>
+          <w:rFonts w:ascii="Arial" w:hAnsi="Arial" w:cs="Arial"/>
+          <w:sz w:val="24"/>
+          <w:szCs w:val="24"/>
+        </w:rPr>
+        <w:t xml:space="preserve">YAML </w:t>
+      </w:r>
+      <w:r>
+        <w:rPr>
+          <w:rFonts w:ascii="Arial" w:hAnsi="Arial" w:cs="Arial"/>
+          <w:sz w:val="24"/>
+          <w:szCs w:val="24"/>
+        </w:rPr>
+        <w:t>in the previous section (</w:t>
+      </w:r>
+      <w:hyperlink r:id="rId7" w:history="1">
+        <w:r>
+          <w:rPr>
+            <w:rStyle w:val="Hyperlink"/>
+            <w:rFonts w:ascii="Arial" w:hAnsi="Arial" w:cs="Arial"/>
+            <w:sz w:val="24"/>
+            <w:szCs w:val="24"/>
+          </w:rPr>
+          <w:t>https://github.com/L00177576/IDP-Assignment1/blob/master/L00177576_VPC-advanced.yaml</w:t>
+        </w:r>
+      </w:hyperlink>
+      <w:r>
+        <w:rPr>
+          <w:rFonts w:ascii="Arial" w:hAnsi="Arial" w:cs="Arial"/>
+          <w:sz w:val="24"/>
+          <w:szCs w:val="24"/>
+        </w:rPr>
+        <w:t xml:space="preserve">) I have uploaded template in the CloudFormation and created Stack </w:t>
+      </w:r>
+    </w:p>
+    <w:p>
+      <w:pPr>
+        <w:pStyle w:val="ListParagraph"/>
+        <w:spacing w:line="360" w:lineRule="auto"/>
+        <w:ind w:left="360"/>
+        <w:rPr>
+          <w:rFonts w:ascii="Arial" w:hAnsi="Arial" w:cs="Arial"/>
+          <w:b/>
+          <w:bCs/>
+          <w:i/>
+          <w:iCs/>
+          <w:sz w:val="24"/>
+          <w:szCs w:val="24"/>
+        </w:rPr>
+      </w:pPr>
+      <w:r>
+        <w:rPr>
+          <w:rFonts w:ascii="Arial" w:hAnsi="Arial" w:cs="Arial"/>
+          <w:b/>
+          <w:bCs/>
+          <w:i/>
+          <w:iCs/>
+          <w:sz w:val="24"/>
+          <w:szCs w:val="24"/>
+        </w:rPr>
+        <w:t xml:space="preserve">Preview in </w:t>
+      </w:r>
+      <w:r>
+        <w:rPr>
+          <w:rFonts w:ascii="Arial" w:hAnsi="Arial" w:cs="Arial"/>
+          <w:b/>
+          <w:bCs/>
+          <w:i/>
+          <w:iCs/>
+          <w:sz w:val="24"/>
+          <w:szCs w:val="24"/>
+        </w:rPr>
+        <w:t xml:space="preserve">Template Designer </w:t>
+      </w:r>
+      <w:r>
+        <w:rPr>
+          <w:rFonts w:ascii="Arial" w:hAnsi="Arial" w:cs="Arial"/>
+          <w:b/>
+          <w:bCs/>
+          <w:i/>
+          <w:iCs/>
+          <w:sz w:val="24"/>
+          <w:szCs w:val="24"/>
+        </w:rPr>
+        <w:t>:</w:t>
+      </w:r>
+    </w:p>
+    <w:p>
+      <w:pPr>
+        <w:spacing w:line="360" w:lineRule="auto"/>
+        <w:rPr>
+          <w:rFonts w:ascii="Arial" w:hAnsi="Arial" w:cs="Arial"/>
+          <w:sz w:val="24"/>
+          <w:szCs w:val="24"/>
+        </w:rPr>
+      </w:pPr>
+      <w:r>
+        <w:rPr>
+          <w:rFonts w:ascii="Arial" w:hAnsi="Arial" w:cs="Arial"/>
           <w:noProof/>
+          <w:sz w:val="24"/>
+          <w:szCs w:val="24"/>
         </w:rPr>
         <w:drawing>
           <wp:inline distT="0" distB="0" distL="0" distR="0" wp14:anchorId="253A0505" wp14:editId="4450B68A">
@@ -2415,7 +2528,7 @@
                     <pic:cNvPicPr/>
                   </pic:nvPicPr>
                   <pic:blipFill>
-                    <a:blip r:embed="rId6" cstate="print">
+                    <a:blip r:embed="rId8" cstate="print">
                       <a:extLst>
                         <a:ext uri="{28A0092B-C50C-407E-A947-70E740481C1C}">
                           <a14:useLocalDpi xmlns:a14="http://schemas.microsoft.com/office/drawing/2010/main" val="0"/>
@@ -2443,12 +2556,48 @@
       </w:r>
     </w:p>
     <w:p>
-      <w:r>
-        <w:rPr>
+      <w:pPr>
+        <w:pStyle w:val="ListParagraph"/>
+        <w:numPr>
+          <w:ilvl w:val="0"/>
+          <w:numId w:val="6"/>
+        </w:numPr>
+        <w:spacing w:line="360" w:lineRule="auto"/>
+        <w:rPr>
+          <w:rFonts w:ascii="Arial" w:hAnsi="Arial" w:cs="Arial"/>
+          <w:sz w:val="24"/>
+          <w:szCs w:val="24"/>
+        </w:rPr>
+      </w:pPr>
+      <w:r>
+        <w:rPr>
+          <w:rFonts w:ascii="Arial" w:hAnsi="Arial" w:cs="Arial"/>
+          <w:sz w:val="24"/>
+          <w:szCs w:val="24"/>
+        </w:rPr>
+        <w:t>Stack is created called L00177576-VPC</w:t>
+      </w:r>
+    </w:p>
+    <w:p>
+      <w:pPr>
+        <w:pStyle w:val="ListParagraph"/>
+        <w:spacing w:line="360" w:lineRule="auto"/>
+        <w:rPr>
+          <w:rFonts w:ascii="Arial" w:hAnsi="Arial" w:cs="Arial"/>
+          <w:sz w:val="24"/>
+          <w:szCs w:val="24"/>
+        </w:rPr>
+      </w:pPr>
+      <w:r>
+        <w:rPr>
+          <w:rFonts w:ascii="Arial" w:hAnsi="Arial" w:cs="Arial"/>
           <w:noProof/>
-        </w:rPr>
+          <w:sz w:val="24"/>
+          <w:szCs w:val="24"/>
+        </w:rPr>
+        <w:lastRenderedPageBreak/>
         <w:drawing>
-          <wp:inline distT="0" distB="0" distL="0" distR="0" wp14:anchorId="177CAE95" wp14:editId="0279FC9B">
+          <wp:inline distT="0" distB="0" distL="0" distR="0" wp14:anchorId="475835FA" wp14:editId="19AE77A2">
             <wp:extent cx="5731510" cy="2883535"/>
             <wp:effectExtent l="0" t="0" r="2540" b="0"/>
             <wp:docPr id="5" name="Picture 5" descr="Graphical user interface, text, application, email, Teams&#10;&#10;Description automatically generated"/>
@@ -2463,7 +2612,7 @@
                     <pic:cNvPicPr/>
                   </pic:nvPicPr>
                   <pic:blipFill>
-                    <a:blip r:embed="rId7"/>
+                    <a:blip r:embed="rId9"/>
                     <a:stretch>
                       <a:fillRect/>
                     </a:stretch>
@@ -2485,13 +2634,47 @@
       </w:r>
     </w:p>
     <w:p>
-      <w:r>
-        <w:rPr>
+      <w:pPr>
+        <w:pStyle w:val="ListParagraph"/>
+        <w:numPr>
+          <w:ilvl w:val="0"/>
+          <w:numId w:val="6"/>
+        </w:numPr>
+        <w:spacing w:line="360" w:lineRule="auto"/>
+        <w:rPr>
+          <w:rFonts w:ascii="Arial" w:hAnsi="Arial" w:cs="Arial"/>
+          <w:sz w:val="24"/>
+          <w:szCs w:val="24"/>
+        </w:rPr>
+      </w:pPr>
+      <w:r>
+        <w:rPr>
+          <w:rFonts w:ascii="Arial" w:hAnsi="Arial" w:cs="Arial"/>
+          <w:sz w:val="24"/>
+          <w:szCs w:val="24"/>
+        </w:rPr>
+        <w:t xml:space="preserve">Resources created when creating stack </w:t>
+      </w:r>
+    </w:p>
+    <w:p>
+      <w:pPr>
+        <w:pStyle w:val="ListParagraph"/>
+        <w:spacing w:line="360" w:lineRule="auto"/>
+        <w:rPr>
+          <w:rFonts w:ascii="Arial" w:hAnsi="Arial" w:cs="Arial"/>
+          <w:sz w:val="24"/>
+          <w:szCs w:val="24"/>
+        </w:rPr>
+      </w:pPr>
+      <w:r>
+        <w:rPr>
+          <w:rFonts w:ascii="Arial" w:hAnsi="Arial" w:cs="Arial"/>
           <w:noProof/>
-        </w:rPr>
-        <w:lastRenderedPageBreak/>
+          <w:sz w:val="24"/>
+          <w:szCs w:val="24"/>
+        </w:rPr>
         <w:drawing>
-          <wp:inline distT="0" distB="0" distL="0" distR="0" wp14:anchorId="210CF1C8" wp14:editId="793E34DF">
+          <wp:inline distT="0" distB="0" distL="0" distR="0" wp14:anchorId="4693A670" wp14:editId="07622934">
             <wp:extent cx="5731510" cy="2781935"/>
             <wp:effectExtent l="0" t="0" r="2540" b="0"/>
             <wp:docPr id="7" name="Picture 7" descr="Graphical user interface, application, table, Excel&#10;&#10;Description automatically generated"/>
@@ -2506,7 +2689,7 @@
                     <pic:cNvPicPr/>
                   </pic:nvPicPr>
                   <pic:blipFill>
-                    <a:blip r:embed="rId8"/>
+                    <a:blip r:embed="rId10"/>
                     <a:stretch>
                       <a:fillRect/>
                     </a:stretch>
@@ -2528,12 +2711,47 @@
       </w:r>
     </w:p>
     <w:p>
-      <w:r>
-        <w:rPr>
+      <w:pPr>
+        <w:pStyle w:val="ListParagraph"/>
+        <w:numPr>
+          <w:ilvl w:val="0"/>
+          <w:numId w:val="6"/>
+        </w:numPr>
+        <w:spacing w:line="360" w:lineRule="auto"/>
+        <w:rPr>
+          <w:rFonts w:ascii="Arial" w:hAnsi="Arial" w:cs="Arial"/>
+          <w:sz w:val="24"/>
+          <w:szCs w:val="24"/>
+        </w:rPr>
+      </w:pPr>
+      <w:r>
+        <w:rPr>
+          <w:rFonts w:ascii="Arial" w:hAnsi="Arial" w:cs="Arial"/>
+          <w:sz w:val="24"/>
+          <w:szCs w:val="24"/>
+        </w:rPr>
+        <w:t xml:space="preserve">Parameters defined in Stack </w:t>
+      </w:r>
+    </w:p>
+    <w:p>
+      <w:pPr>
+        <w:pStyle w:val="ListParagraph"/>
+        <w:spacing w:line="360" w:lineRule="auto"/>
+        <w:rPr>
+          <w:rFonts w:ascii="Arial" w:hAnsi="Arial" w:cs="Arial"/>
+          <w:sz w:val="24"/>
+          <w:szCs w:val="24"/>
+        </w:rPr>
+      </w:pPr>
+      <w:r>
+        <w:rPr>
+          <w:rFonts w:ascii="Arial" w:hAnsi="Arial" w:cs="Arial"/>
           <w:noProof/>
+          <w:sz w:val="24"/>
+          <w:szCs w:val="24"/>
         </w:rPr>
         <w:drawing>
-          <wp:inline distT="0" distB="0" distL="0" distR="0" wp14:anchorId="5253AE0A" wp14:editId="41354098">
+          <wp:inline distT="0" distB="0" distL="0" distR="0" wp14:anchorId="6DFDF109" wp14:editId="507649C3">
             <wp:extent cx="5731510" cy="1530350"/>
             <wp:effectExtent l="0" t="0" r="2540" b="0"/>
             <wp:docPr id="8" name="Picture 8" descr="Graphical user interface, application, Teams&#10;&#10;Description automatically generated"/>
@@ -2548,7 +2766,7 @@
                     <pic:cNvPicPr/>
                   </pic:nvPicPr>
                   <pic:blipFill>
-                    <a:blip r:embed="rId9"/>
+                    <a:blip r:embed="rId11"/>
                     <a:stretch>
                       <a:fillRect/>
                     </a:stretch>
@@ -2570,12 +2788,48 @@
       </w:r>
     </w:p>
     <w:p>
-      <w:r>
-        <w:rPr>
+      <w:pPr>
+        <w:pStyle w:val="ListParagraph"/>
+        <w:numPr>
+          <w:ilvl w:val="0"/>
+          <w:numId w:val="6"/>
+        </w:numPr>
+        <w:spacing w:line="360" w:lineRule="auto"/>
+        <w:rPr>
+          <w:rFonts w:ascii="Arial" w:hAnsi="Arial" w:cs="Arial"/>
+          <w:sz w:val="24"/>
+          <w:szCs w:val="24"/>
+        </w:rPr>
+      </w:pPr>
+      <w:r>
+        <w:rPr>
+          <w:rFonts w:ascii="Arial" w:hAnsi="Arial" w:cs="Arial"/>
+          <w:sz w:val="24"/>
+          <w:szCs w:val="24"/>
+        </w:rPr>
+        <w:t>Stack creation status</w:t>
+      </w:r>
+    </w:p>
+    <w:p>
+      <w:pPr>
+        <w:pStyle w:val="ListParagraph"/>
+        <w:spacing w:line="360" w:lineRule="auto"/>
+        <w:rPr>
+          <w:rFonts w:ascii="Arial" w:hAnsi="Arial" w:cs="Arial"/>
+          <w:sz w:val="24"/>
+          <w:szCs w:val="24"/>
+        </w:rPr>
+      </w:pPr>
+      <w:r>
+        <w:rPr>
+          <w:rFonts w:ascii="Arial" w:hAnsi="Arial" w:cs="Arial"/>
           <w:noProof/>
-        </w:rPr>
+          <w:sz w:val="24"/>
+          <w:szCs w:val="24"/>
+        </w:rPr>
+        <w:lastRenderedPageBreak/>
         <w:drawing>
-          <wp:inline distT="0" distB="0" distL="0" distR="0" wp14:anchorId="2B04042B" wp14:editId="18FCF7BF">
+          <wp:inline distT="0" distB="0" distL="0" distR="0" wp14:anchorId="5859A0BB" wp14:editId="3B9FAD8B">
             <wp:extent cx="5731510" cy="2735580"/>
             <wp:effectExtent l="0" t="0" r="2540" b="7620"/>
             <wp:docPr id="9" name="Picture 9" descr="Graphical user interface, text, application, email, website&#10;&#10;Description automatically generated"/>
@@ -2590,7 +2844,7 @@
                     <pic:cNvPicPr/>
                   </pic:nvPicPr>
                   <pic:blipFill>
-                    <a:blip r:embed="rId10"/>
+                    <a:blip r:embed="rId12"/>
                     <a:stretch>
                       <a:fillRect/>
                     </a:stretch>
@@ -2611,305 +2865,45 @@
         </w:drawing>
       </w:r>
     </w:p>
-    <w:p/>
-    <w:p/>
-    <w:p>
-      <w:pPr>
-        <w:rPr>
-          <w:rFonts w:asciiTheme="majorHAnsi" w:eastAsiaTheme="majorEastAsia" w:hAnsiTheme="majorHAnsi" w:cstheme="majorBidi"/>
-          <w:color w:val="2F5496" w:themeColor="accent1" w:themeShade="BF"/>
-          <w:sz w:val="32"/>
-          <w:szCs w:val="32"/>
-        </w:rPr>
-      </w:pPr>
-      <w:r>
-        <w:br w:type="page"/>
-      </w:r>
-    </w:p>
-    <w:p>
-      <w:pPr>
-        <w:pStyle w:val="Heading1"/>
-      </w:pPr>
-      <w:r>
-        <w:lastRenderedPageBreak/>
-        <w:t>Reference Links:</w:t>
-      </w:r>
-    </w:p>
-    <w:p>
-      <w:pPr>
-        <w:pStyle w:val="Bibliography"/>
-        <w:rPr>
-          <w:rFonts w:ascii="Arial" w:hAnsi="Arial" w:cs="Arial"/>
-          <w:sz w:val="24"/>
-        </w:rPr>
-      </w:pPr>
-      <w:r>
-        <w:rPr>
-          <w:rFonts w:ascii="Arial" w:hAnsi="Arial" w:cs="Arial"/>
-        </w:rPr>
-        <w:fldChar w:fldCharType="begin"/>
-      </w:r>
-      <w:r>
-        <w:rPr>
-          <w:rFonts w:ascii="Arial" w:hAnsi="Arial" w:cs="Arial"/>
-        </w:rPr>
-        <w:instrText xml:space="preserve"> ADDIN ZOTERO_BIBL {"uncited":[],"omitted":[],"custom":[]} CSL_BIBLIOGRAPHY </w:instrText>
-      </w:r>
-      <w:r>
-        <w:rPr>
-          <w:rFonts w:ascii="Arial" w:hAnsi="Arial" w:cs="Arial"/>
-        </w:rPr>
-        <w:fldChar w:fldCharType="separate"/>
-      </w:r>
-      <w:r>
-        <w:rPr>
-          <w:rFonts w:ascii="Arial" w:hAnsi="Arial" w:cs="Arial"/>
-          <w:i/>
-          <w:iCs/>
-          <w:sz w:val="24"/>
-        </w:rPr>
-        <w:t>AWS::EC2::InternetGateway - AWS CloudFormation</w:t>
-      </w:r>
-      <w:r>
-        <w:rPr>
-          <w:rFonts w:ascii="Arial" w:hAnsi="Arial" w:cs="Arial"/>
-          <w:sz w:val="24"/>
-        </w:rPr>
-        <w:t xml:space="preserve"> (no date). Available at: https://docs.aws.amazon.com/AWSCloudFormation/latest/UserGuide/aws-resource-ec2-internetgateway.html (Accessed: 7 November 2022).</w:t>
-      </w:r>
-    </w:p>
-    <w:p>
-      <w:pPr>
-        <w:pStyle w:val="Bibliography"/>
-        <w:rPr>
-          <w:rFonts w:ascii="Arial" w:hAnsi="Arial" w:cs="Arial"/>
-          <w:sz w:val="24"/>
-        </w:rPr>
-      </w:pPr>
-      <w:r>
-        <w:rPr>
-          <w:rFonts w:ascii="Arial" w:hAnsi="Arial" w:cs="Arial"/>
-          <w:i/>
-          <w:iCs/>
-          <w:sz w:val="24"/>
-        </w:rPr>
-        <w:t>AWS::EC2::Route - AWS CloudFormation</w:t>
-      </w:r>
-      <w:r>
-        <w:rPr>
-          <w:rFonts w:ascii="Arial" w:hAnsi="Arial" w:cs="Arial"/>
-          <w:sz w:val="24"/>
-        </w:rPr>
-        <w:t xml:space="preserve"> (no date). Available at: https://docs.aws.amazon.com/AWSCloudFormation/latest/UserGuide/aws-resource-ec2-route.html (Accessed: 7 November 2022).</w:t>
-      </w:r>
-    </w:p>
-    <w:p>
-      <w:pPr>
-        <w:pStyle w:val="Bibliography"/>
-        <w:rPr>
-          <w:rFonts w:ascii="Arial" w:hAnsi="Arial" w:cs="Arial"/>
-          <w:sz w:val="24"/>
-        </w:rPr>
-      </w:pPr>
-      <w:r>
-        <w:rPr>
-          <w:rFonts w:ascii="Arial" w:hAnsi="Arial" w:cs="Arial"/>
-          <w:i/>
-          <w:iCs/>
-          <w:sz w:val="24"/>
-        </w:rPr>
-        <w:t>AWS::EC2::RouteTable - AWS CloudFormation</w:t>
-      </w:r>
-      <w:r>
-        <w:rPr>
-          <w:rFonts w:ascii="Arial" w:hAnsi="Arial" w:cs="Arial"/>
-          <w:sz w:val="24"/>
-        </w:rPr>
-        <w:t xml:space="preserve"> (no date). Available at: https://docs.aws.amazon.com/AWSCloudFormation/latest/UserGuide/aws-resource-ec2-routetable.html (Accessed: 7 November 2022).</w:t>
-      </w:r>
-    </w:p>
-    <w:p>
-      <w:pPr>
-        <w:pStyle w:val="Bibliography"/>
-        <w:rPr>
-          <w:rFonts w:ascii="Arial" w:hAnsi="Arial" w:cs="Arial"/>
-          <w:sz w:val="24"/>
-        </w:rPr>
-      </w:pPr>
-      <w:r>
-        <w:rPr>
-          <w:rFonts w:ascii="Arial" w:hAnsi="Arial" w:cs="Arial"/>
-          <w:i/>
-          <w:iCs/>
-          <w:sz w:val="24"/>
-        </w:rPr>
-        <w:t>AWS::EC2::Subnet - AWS CloudFormation</w:t>
-      </w:r>
-      <w:r>
-        <w:rPr>
-          <w:rFonts w:ascii="Arial" w:hAnsi="Arial" w:cs="Arial"/>
-          <w:sz w:val="24"/>
-        </w:rPr>
-        <w:t xml:space="preserve"> (no date). Available at: https://docs.aws.amazon.com/AWSCloudFormation/latest/UserGuide/aws-resource-ec2-subnet.html (Accessed: 7 November 2022).</w:t>
-      </w:r>
-    </w:p>
-    <w:p>
-      <w:pPr>
-        <w:pStyle w:val="Bibliography"/>
-        <w:rPr>
-          <w:rFonts w:ascii="Arial" w:hAnsi="Arial" w:cs="Arial"/>
-          <w:sz w:val="24"/>
-        </w:rPr>
-      </w:pPr>
-      <w:r>
-        <w:rPr>
-          <w:rFonts w:ascii="Arial" w:hAnsi="Arial" w:cs="Arial"/>
-          <w:i/>
-          <w:iCs/>
-          <w:sz w:val="24"/>
-        </w:rPr>
-        <w:t>AWS::EC2::SubnetRouteTableAssociation - AWS CloudFormation</w:t>
-      </w:r>
-      <w:r>
-        <w:rPr>
-          <w:rFonts w:ascii="Arial" w:hAnsi="Arial" w:cs="Arial"/>
-          <w:sz w:val="24"/>
-        </w:rPr>
-        <w:t xml:space="preserve"> (no date). Available at: https://docs.aws.amazon.com/AWSCloudFormation/latest/UserGuide/aws-resource-ec2-subnetroutetableassociation.html (Accessed: 7 November 2022).</w:t>
-      </w:r>
-    </w:p>
-    <w:p>
-      <w:pPr>
-        <w:pStyle w:val="Bibliography"/>
-        <w:rPr>
-          <w:rFonts w:ascii="Arial" w:hAnsi="Arial" w:cs="Arial"/>
-          <w:sz w:val="24"/>
-        </w:rPr>
-      </w:pPr>
-      <w:r>
-        <w:rPr>
-          <w:rFonts w:ascii="Arial" w:hAnsi="Arial" w:cs="Arial"/>
-          <w:i/>
-          <w:iCs/>
-          <w:sz w:val="24"/>
-        </w:rPr>
-        <w:t>AWS::EC2::VPC - AWS CloudFormation</w:t>
-      </w:r>
-      <w:r>
-        <w:rPr>
-          <w:rFonts w:ascii="Arial" w:hAnsi="Arial" w:cs="Arial"/>
-          <w:sz w:val="24"/>
-        </w:rPr>
-        <w:t xml:space="preserve"> (no date). Available at: https://docs.aws.amazon.com/AWSCloudFormation/latest/UserGuide/aws-resource-ec2-vpc.html (Accessed: 7 November 2022).</w:t>
-      </w:r>
-    </w:p>
-    <w:p>
-      <w:pPr>
-        <w:pStyle w:val="Bibliography"/>
-        <w:rPr>
-          <w:rFonts w:ascii="Arial" w:hAnsi="Arial" w:cs="Arial"/>
-          <w:sz w:val="24"/>
-        </w:rPr>
-      </w:pPr>
-      <w:r>
-        <w:rPr>
-          <w:rFonts w:ascii="Arial" w:hAnsi="Arial" w:cs="Arial"/>
-          <w:i/>
-          <w:iCs/>
-          <w:sz w:val="24"/>
-        </w:rPr>
-        <w:t>AWS::EC2::VPCGatewayAttachment - AWS CloudFormation</w:t>
-      </w:r>
-      <w:r>
-        <w:rPr>
-          <w:rFonts w:ascii="Arial" w:hAnsi="Arial" w:cs="Arial"/>
-          <w:sz w:val="24"/>
-        </w:rPr>
-        <w:t xml:space="preserve"> (no date). Available at: https://docs.aws.amazon.com/AWSCloudFormation/latest/UserGuide/aws-resource-ec2-vpc-gateway-attachment.html (Accessed: 7 November 2022).</w:t>
-      </w:r>
-    </w:p>
-    <w:p>
-      <w:pPr>
-        <w:pStyle w:val="Bibliography"/>
-        <w:rPr>
-          <w:rFonts w:ascii="Arial" w:hAnsi="Arial" w:cs="Arial"/>
-          <w:sz w:val="24"/>
-        </w:rPr>
-      </w:pPr>
-      <w:r>
-        <w:rPr>
-          <w:rFonts w:ascii="Arial" w:hAnsi="Arial" w:cs="Arial"/>
-          <w:i/>
-          <w:iCs/>
-          <w:sz w:val="24"/>
-        </w:rPr>
-        <w:t>Security group rules for different use cases - Amazon Elastic Compute Cloud</w:t>
-      </w:r>
-      <w:r>
-        <w:rPr>
-          <w:rFonts w:ascii="Arial" w:hAnsi="Arial" w:cs="Arial"/>
-          <w:sz w:val="24"/>
-        </w:rPr>
-        <w:t xml:space="preserve"> (no date). Available at: https://docs.aws.amazon.com/AWSEC2/latest/UserGuide/security-group-rules-reference.html (Accessed: 7 November 2022).</w:t>
-      </w:r>
-    </w:p>
-    <w:p>
-      <w:r>
-        <w:rPr>
-          <w:rFonts w:ascii="Arial" w:hAnsi="Arial" w:cs="Arial"/>
-          <w:sz w:val="24"/>
-          <w:szCs w:val="24"/>
-        </w:rPr>
-        <w:fldChar w:fldCharType="end"/>
-      </w:r>
-    </w:p>
-    <w:p>
-      <w:pPr>
-        <w:pStyle w:val="Heading1"/>
-        <w:spacing w:after="240"/>
-      </w:pPr>
-      <w:r>
-        <w:t>Appendix:</w:t>
-      </w:r>
-    </w:p>
     <w:p>
       <w:pPr>
         <w:pStyle w:val="ListParagraph"/>
         <w:numPr>
           <w:ilvl w:val="0"/>
-          <w:numId w:val="1"/>
+          <w:numId w:val="6"/>
         </w:numPr>
-      </w:pPr>
-      <w:r>
-        <w:t>Git</w:t>
-      </w:r>
-      <w:r>
-        <w:t>H</w:t>
-      </w:r>
-      <w:r>
-        <w:t>ub</w:t>
-      </w:r>
-      <w:r>
-        <w:t xml:space="preserve"> check</w:t>
-      </w:r>
-      <w:r>
-        <w:t>-</w:t>
-      </w:r>
-      <w:r>
-        <w:t>in.</w:t>
+        <w:spacing w:line="360" w:lineRule="auto"/>
+        <w:rPr>
+          <w:rFonts w:ascii="Arial" w:hAnsi="Arial" w:cs="Arial"/>
+          <w:sz w:val="24"/>
+          <w:szCs w:val="24"/>
+        </w:rPr>
+      </w:pPr>
+      <w:r>
+        <w:rPr>
+          <w:rFonts w:ascii="Arial" w:hAnsi="Arial" w:cs="Arial"/>
+          <w:sz w:val="24"/>
+          <w:szCs w:val="24"/>
+        </w:rPr>
+        <w:t>GitHub Checkin</w:t>
       </w:r>
     </w:p>
     <w:p>
       <w:pPr>
         <w:pStyle w:val="ListParagraph"/>
+        <w:spacing w:line="360" w:lineRule="auto"/>
+        <w:rPr>
+          <w:rFonts w:ascii="Arial" w:hAnsi="Arial" w:cs="Arial"/>
+          <w:sz w:val="24"/>
+          <w:szCs w:val="24"/>
+        </w:rPr>
       </w:pPr>
       <w:r>
         <w:rPr>
           <w:noProof/>
         </w:rPr>
-        <w:lastRenderedPageBreak/>
         <w:drawing>
-          <wp:inline distT="0" distB="0" distL="0" distR="0" wp14:anchorId="20FBC8E0" wp14:editId="4E021B86">
+          <wp:inline distT="0" distB="0" distL="0" distR="0" wp14:anchorId="173F6AD7" wp14:editId="3773C42C">
             <wp:extent cx="5731510" cy="3514725"/>
             <wp:effectExtent l="0" t="0" r="2540" b="9525"/>
             <wp:docPr id="1" name="Picture 1" descr="Text&#10;&#10;Description automatically generated"/>
@@ -2924,7 +2918,7 @@
                     <pic:cNvPicPr/>
                   </pic:nvPicPr>
                   <pic:blipFill>
-                    <a:blip r:embed="rId11"/>
+                    <a:blip r:embed="rId13"/>
                     <a:stretch>
                       <a:fillRect/>
                     </a:stretch>
@@ -2947,14 +2941,274 @@
     </w:p>
     <w:p>
       <w:pPr>
-        <w:pStyle w:val="ListParagraph"/>
-        <w:numPr>
-          <w:ilvl w:val="0"/>
-          <w:numId w:val="1"/>
-        </w:numPr>
-      </w:pPr>
-    </w:p>
-    <w:p/>
+        <w:rPr>
+          <w:rFonts w:asciiTheme="majorHAnsi" w:eastAsiaTheme="majorEastAsia" w:hAnsiTheme="majorHAnsi" w:cstheme="majorBidi"/>
+          <w:color w:val="2F5496" w:themeColor="accent1" w:themeShade="BF"/>
+          <w:sz w:val="32"/>
+          <w:szCs w:val="32"/>
+        </w:rPr>
+      </w:pPr>
+      <w:r>
+        <w:br w:type="page"/>
+      </w:r>
+    </w:p>
+    <w:p>
+      <w:pPr>
+        <w:pStyle w:val="Heading1"/>
+        <w:spacing w:after="240"/>
+        <w:rPr>
+          <w:rFonts w:ascii="Arial" w:hAnsi="Arial" w:cs="Arial"/>
+        </w:rPr>
+      </w:pPr>
+      <w:r>
+        <w:rPr>
+          <w:rFonts w:ascii="Arial" w:hAnsi="Arial" w:cs="Arial"/>
+        </w:rPr>
+        <w:lastRenderedPageBreak/>
+        <w:t>Reference Links:</w:t>
+      </w:r>
+    </w:p>
+    <w:p>
+      <w:pPr>
+        <w:pStyle w:val="Bibliography"/>
+        <w:spacing w:line="360" w:lineRule="auto"/>
+        <w:rPr>
+          <w:rFonts w:ascii="Arial" w:hAnsi="Arial" w:cs="Arial"/>
+          <w:sz w:val="24"/>
+        </w:rPr>
+      </w:pPr>
+      <w:r>
+        <w:rPr>
+          <w:rFonts w:ascii="Arial" w:hAnsi="Arial" w:cs="Arial"/>
+        </w:rPr>
+        <w:fldChar w:fldCharType="begin"/>
+      </w:r>
+      <w:r>
+        <w:rPr>
+          <w:rFonts w:ascii="Arial" w:hAnsi="Arial" w:cs="Arial"/>
+        </w:rPr>
+        <w:instrText xml:space="preserve"> ADDIN ZOTERO_BIBL {"uncited":[],"omitted":[],"custom":[]} CSL_BIBLIOGRAPHY </w:instrText>
+      </w:r>
+      <w:r>
+        <w:rPr>
+          <w:rFonts w:ascii="Arial" w:hAnsi="Arial" w:cs="Arial"/>
+        </w:rPr>
+        <w:fldChar w:fldCharType="separate"/>
+      </w:r>
+      <w:r>
+        <w:rPr>
+          <w:rFonts w:ascii="Arial" w:hAnsi="Arial" w:cs="Arial"/>
+          <w:i/>
+          <w:iCs/>
+          <w:sz w:val="24"/>
+        </w:rPr>
+        <w:t>AWS::EC2::InternetGateway - AWS CloudFormation</w:t>
+      </w:r>
+      <w:r>
+        <w:rPr>
+          <w:rFonts w:ascii="Arial" w:hAnsi="Arial" w:cs="Arial"/>
+          <w:sz w:val="24"/>
+        </w:rPr>
+        <w:t xml:space="preserve"> (no date). Available at: https://docs.aws.amazon.com/AWSCloudFormation/latest/UserGuide/aws-resource-ec2-internetgateway.html (Accessed: 7 November 2022).</w:t>
+      </w:r>
+    </w:p>
+    <w:p>
+      <w:pPr>
+        <w:pStyle w:val="Bibliography"/>
+        <w:spacing w:line="360" w:lineRule="auto"/>
+        <w:rPr>
+          <w:rFonts w:ascii="Arial" w:hAnsi="Arial" w:cs="Arial"/>
+          <w:sz w:val="24"/>
+        </w:rPr>
+      </w:pPr>
+      <w:r>
+        <w:rPr>
+          <w:rFonts w:ascii="Arial" w:hAnsi="Arial" w:cs="Arial"/>
+          <w:i/>
+          <w:iCs/>
+          <w:sz w:val="24"/>
+        </w:rPr>
+        <w:t>AWS::EC2::Route - AWS CloudFormation</w:t>
+      </w:r>
+      <w:r>
+        <w:rPr>
+          <w:rFonts w:ascii="Arial" w:hAnsi="Arial" w:cs="Arial"/>
+          <w:sz w:val="24"/>
+        </w:rPr>
+        <w:t xml:space="preserve"> (no date). Available at: https://docs.aws.amazon.com/AWSCloudFormation/latest/UserGuide/aws-resource-ec2-route.html (Accessed: 7 November 2022).</w:t>
+      </w:r>
+    </w:p>
+    <w:p>
+      <w:pPr>
+        <w:pStyle w:val="Bibliography"/>
+        <w:spacing w:line="360" w:lineRule="auto"/>
+        <w:rPr>
+          <w:rFonts w:ascii="Arial" w:hAnsi="Arial" w:cs="Arial"/>
+          <w:sz w:val="24"/>
+        </w:rPr>
+      </w:pPr>
+      <w:r>
+        <w:rPr>
+          <w:rFonts w:ascii="Arial" w:hAnsi="Arial" w:cs="Arial"/>
+          <w:i/>
+          <w:iCs/>
+          <w:sz w:val="24"/>
+        </w:rPr>
+        <w:t>AWS::EC2::RouteTable - AWS CloudFormation</w:t>
+      </w:r>
+      <w:r>
+        <w:rPr>
+          <w:rFonts w:ascii="Arial" w:hAnsi="Arial" w:cs="Arial"/>
+          <w:sz w:val="24"/>
+        </w:rPr>
+        <w:t xml:space="preserve"> (no date). Available at: https://docs.aws.amazon.com/AWSCloudFormation/latest/UserGuide/aws-resource-ec2-routetable.html (Accessed: 7 November 2022).</w:t>
+      </w:r>
+    </w:p>
+    <w:p>
+      <w:pPr>
+        <w:pStyle w:val="Bibliography"/>
+        <w:spacing w:line="360" w:lineRule="auto"/>
+        <w:rPr>
+          <w:rFonts w:ascii="Arial" w:hAnsi="Arial" w:cs="Arial"/>
+          <w:sz w:val="24"/>
+        </w:rPr>
+      </w:pPr>
+      <w:r>
+        <w:rPr>
+          <w:rFonts w:ascii="Arial" w:hAnsi="Arial" w:cs="Arial"/>
+          <w:i/>
+          <w:iCs/>
+          <w:sz w:val="24"/>
+        </w:rPr>
+        <w:t>AWS::EC2::Subnet - AWS CloudFormation</w:t>
+      </w:r>
+      <w:r>
+        <w:rPr>
+          <w:rFonts w:ascii="Arial" w:hAnsi="Arial" w:cs="Arial"/>
+          <w:sz w:val="24"/>
+        </w:rPr>
+        <w:t xml:space="preserve"> (no date). Available at: https://docs.aws.amazon.com/AWSCloudFormation/latest/UserGuide/aws-resource-ec2-subnet.html (Accessed: 7 November 2022).</w:t>
+      </w:r>
+    </w:p>
+    <w:p>
+      <w:pPr>
+        <w:pStyle w:val="Bibliography"/>
+        <w:spacing w:line="360" w:lineRule="auto"/>
+        <w:rPr>
+          <w:rFonts w:ascii="Arial" w:hAnsi="Arial" w:cs="Arial"/>
+          <w:sz w:val="24"/>
+        </w:rPr>
+      </w:pPr>
+      <w:r>
+        <w:rPr>
+          <w:rFonts w:ascii="Arial" w:hAnsi="Arial" w:cs="Arial"/>
+          <w:i/>
+          <w:iCs/>
+          <w:sz w:val="24"/>
+        </w:rPr>
+        <w:t>AWS::EC2::SubnetRouteTableAssociation - AWS CloudFormation</w:t>
+      </w:r>
+      <w:r>
+        <w:rPr>
+          <w:rFonts w:ascii="Arial" w:hAnsi="Arial" w:cs="Arial"/>
+          <w:sz w:val="24"/>
+        </w:rPr>
+        <w:t xml:space="preserve"> (no date). Available at: https://docs.aws.amazon.com/AWSCloudFormation/latest/UserGuide/aws-resource-ec2-subnetroutetableassociation.html (Accessed: 7 November 2022).</w:t>
+      </w:r>
+    </w:p>
+    <w:p>
+      <w:pPr>
+        <w:pStyle w:val="Bibliography"/>
+        <w:spacing w:line="360" w:lineRule="auto"/>
+        <w:rPr>
+          <w:rFonts w:ascii="Arial" w:hAnsi="Arial" w:cs="Arial"/>
+          <w:sz w:val="24"/>
+        </w:rPr>
+      </w:pPr>
+      <w:r>
+        <w:rPr>
+          <w:rFonts w:ascii="Arial" w:hAnsi="Arial" w:cs="Arial"/>
+          <w:i/>
+          <w:iCs/>
+          <w:sz w:val="24"/>
+        </w:rPr>
+        <w:t>AWS::EC2::VPC - AWS CloudFormation</w:t>
+      </w:r>
+      <w:r>
+        <w:rPr>
+          <w:rFonts w:ascii="Arial" w:hAnsi="Arial" w:cs="Arial"/>
+          <w:sz w:val="24"/>
+        </w:rPr>
+        <w:t xml:space="preserve"> (no date). Available at: https://docs.aws.amazon.com/AWSCloudFormation/latest/UserGuide/aws-resource-ec2-vpc.html (Accessed: 7 November 2022).</w:t>
+      </w:r>
+    </w:p>
+    <w:p>
+      <w:pPr>
+        <w:pStyle w:val="Bibliography"/>
+        <w:spacing w:line="360" w:lineRule="auto"/>
+        <w:rPr>
+          <w:rFonts w:ascii="Arial" w:hAnsi="Arial" w:cs="Arial"/>
+          <w:sz w:val="24"/>
+        </w:rPr>
+      </w:pPr>
+      <w:r>
+        <w:rPr>
+          <w:rFonts w:ascii="Arial" w:hAnsi="Arial" w:cs="Arial"/>
+          <w:i/>
+          <w:iCs/>
+          <w:sz w:val="24"/>
+        </w:rPr>
+        <w:t>AWS::EC2::VPCGatewayAttachment - AWS CloudFormation</w:t>
+      </w:r>
+      <w:r>
+        <w:rPr>
+          <w:rFonts w:ascii="Arial" w:hAnsi="Arial" w:cs="Arial"/>
+          <w:sz w:val="24"/>
+        </w:rPr>
+        <w:t xml:space="preserve"> (no date). Available at: https://docs.aws.amazon.com/AWSCloudFormation/latest/UserGuide/aws-resource-ec2-vpc-gateway-attachment.html (Accessed: 7 November 2022).</w:t>
+      </w:r>
+    </w:p>
+    <w:p>
+      <w:pPr>
+        <w:pStyle w:val="Bibliography"/>
+        <w:spacing w:line="360" w:lineRule="auto"/>
+        <w:rPr>
+          <w:rFonts w:ascii="Arial" w:hAnsi="Arial" w:cs="Arial"/>
+          <w:sz w:val="24"/>
+        </w:rPr>
+      </w:pPr>
+      <w:r>
+        <w:rPr>
+          <w:rFonts w:ascii="Arial" w:hAnsi="Arial" w:cs="Arial"/>
+          <w:i/>
+          <w:iCs/>
+          <w:sz w:val="24"/>
+        </w:rPr>
+        <w:t>Security group rules for different use cases - Amazon Elastic Compute Cloud</w:t>
+      </w:r>
+      <w:r>
+        <w:rPr>
+          <w:rFonts w:ascii="Arial" w:hAnsi="Arial" w:cs="Arial"/>
+          <w:sz w:val="24"/>
+        </w:rPr>
+        <w:t xml:space="preserve"> (no date). Available at: https://docs.aws.amazon.com/AWSEC2/latest/UserGuide/security-group-rules-reference.html (Accessed: 7 November 2022).</w:t>
+      </w:r>
+    </w:p>
+    <w:p>
+      <w:r>
+        <w:rPr>
+          <w:rFonts w:ascii="Arial" w:hAnsi="Arial" w:cs="Arial"/>
+          <w:sz w:val="24"/>
+          <w:szCs w:val="24"/>
+        </w:rPr>
+        <w:fldChar w:fldCharType="end"/>
+      </w:r>
+    </w:p>
+    <w:p>
+      <w:r>
+        <w:t xml:space="preserve"> </w:t>
+      </w:r>
+    </w:p>
     <w:sectPr>
       <w:pgSz w:w="11906" w:h="16838"/>
       <w:pgMar w:top="1440" w:right="1440" w:bottom="1440" w:left="1440" w:header="708" w:footer="708" w:gutter="0"/>
@@ -3057,6 +3311,119 @@
     </w:lvl>
   </w:abstractNum>
   <w:abstractNum w:abstractNumId="1" w15:restartNumberingAfterBreak="0">
+    <w:nsid w:val="23912FDF"/>
+    <w:multiLevelType w:val="hybridMultilevel"/>
+    <w:tmpl w:val="3DF8C21E"/>
+    <w:lvl w:ilvl="0" w:tplc="18090001">
+      <w:start w:val="1"/>
+      <w:numFmt w:val="bullet"/>
+      <w:lvlText w:val=""/>
+      <w:lvlJc w:val="left"/>
+      <w:pPr>
+        <w:ind w:left="720" w:hanging="360"/>
+      </w:pPr>
+      <w:rPr>
+        <w:rFonts w:ascii="Symbol" w:hAnsi="Symbol" w:hint="default"/>
+      </w:rPr>
+    </w:lvl>
+    <w:lvl w:ilvl="1" w:tplc="18090003" w:tentative="1">
+      <w:start w:val="1"/>
+      <w:numFmt w:val="bullet"/>
+      <w:lvlText w:val="o"/>
+      <w:lvlJc w:val="left"/>
+      <w:pPr>
+        <w:ind w:left="1440" w:hanging="360"/>
+      </w:pPr>
+      <w:rPr>
+        <w:rFonts w:ascii="Courier New" w:hAnsi="Courier New" w:cs="Courier New" w:hint="default"/>
+      </w:rPr>
+    </w:lvl>
+    <w:lvl w:ilvl="2" w:tplc="18090005" w:tentative="1">
+      <w:start w:val="1"/>
+      <w:numFmt w:val="bullet"/>
+      <w:lvlText w:val=""/>
+      <w:lvlJc w:val="left"/>
+      <w:pPr>
+        <w:ind w:left="2160" w:hanging="360"/>
+      </w:pPr>
+      <w:rPr>
+        <w:rFonts w:ascii="Wingdings" w:hAnsi="Wingdings" w:hint="default"/>
+      </w:rPr>
+    </w:lvl>
+    <w:lvl w:ilvl="3" w:tplc="18090001" w:tentative="1">
+      <w:start w:val="1"/>
+      <w:numFmt w:val="bullet"/>
+      <w:lvlText w:val=""/>
+      <w:lvlJc w:val="left"/>
+      <w:pPr>
+        <w:ind w:left="2880" w:hanging="360"/>
+      </w:pPr>
+      <w:rPr>
+        <w:rFonts w:ascii="Symbol" w:hAnsi="Symbol" w:hint="default"/>
+      </w:rPr>
+    </w:lvl>
+    <w:lvl w:ilvl="4" w:tplc="18090003" w:tentative="1">
+      <w:start w:val="1"/>
+      <w:numFmt w:val="bullet"/>
+      <w:lvlText w:val="o"/>
+      <w:lvlJc w:val="left"/>
+      <w:pPr>
+        <w:ind w:left="3600" w:hanging="360"/>
+      </w:pPr>
+      <w:rPr>
+        <w:rFonts w:ascii="Courier New" w:hAnsi="Courier New" w:cs="Courier New" w:hint="default"/>
+      </w:rPr>
+    </w:lvl>
+    <w:lvl w:ilvl="5" w:tplc="18090005" w:tentative="1">
+      <w:start w:val="1"/>
+      <w:numFmt w:val="bullet"/>
+      <w:lvlText w:val=""/>
+      <w:lvlJc w:val="left"/>
+      <w:pPr>
+        <w:ind w:left="4320" w:hanging="360"/>
+      </w:pPr>
+      <w:rPr>
+        <w:rFonts w:ascii="Wingdings" w:hAnsi="Wingdings" w:hint="default"/>
+      </w:rPr>
+    </w:lvl>
+    <w:lvl w:ilvl="6" w:tplc="18090001" w:tentative="1">
+      <w:start w:val="1"/>
+      <w:numFmt w:val="bullet"/>
+      <w:lvlText w:val=""/>
+      <w:lvlJc w:val="left"/>
+      <w:pPr>
+        <w:ind w:left="5040" w:hanging="360"/>
+      </w:pPr>
+      <w:rPr>
+        <w:rFonts w:ascii="Symbol" w:hAnsi="Symbol" w:hint="default"/>
+      </w:rPr>
+    </w:lvl>
+    <w:lvl w:ilvl="7" w:tplc="18090003" w:tentative="1">
+      <w:start w:val="1"/>
+      <w:numFmt w:val="bullet"/>
+      <w:lvlText w:val="o"/>
+      <w:lvlJc w:val="left"/>
+      <w:pPr>
+        <w:ind w:left="5760" w:hanging="360"/>
+      </w:pPr>
+      <w:rPr>
+        <w:rFonts w:ascii="Courier New" w:hAnsi="Courier New" w:cs="Courier New" w:hint="default"/>
+      </w:rPr>
+    </w:lvl>
+    <w:lvl w:ilvl="8" w:tplc="18090005" w:tentative="1">
+      <w:start w:val="1"/>
+      <w:numFmt w:val="bullet"/>
+      <w:lvlText w:val=""/>
+      <w:lvlJc w:val="left"/>
+      <w:pPr>
+        <w:ind w:left="6480" w:hanging="360"/>
+      </w:pPr>
+      <w:rPr>
+        <w:rFonts w:ascii="Wingdings" w:hAnsi="Wingdings" w:hint="default"/>
+      </w:rPr>
+    </w:lvl>
+  </w:abstractNum>
+  <w:abstractNum w:abstractNumId="2" w15:restartNumberingAfterBreak="0">
     <w:nsid w:val="2417314D"/>
     <w:multiLevelType w:val="hybridMultilevel"/>
     <w:tmpl w:val="D0EA6008"/>
@@ -3145,7 +3512,7 @@
       </w:pPr>
     </w:lvl>
   </w:abstractNum>
-  <w:abstractNum w:abstractNumId="2" w15:restartNumberingAfterBreak="0">
+  <w:abstractNum w:abstractNumId="3" w15:restartNumberingAfterBreak="0">
     <w:nsid w:val="25403C4C"/>
     <w:multiLevelType w:val="multilevel"/>
     <w:tmpl w:val="62BAE4F8"/>
@@ -3234,7 +3601,7 @@
       </w:pPr>
     </w:lvl>
   </w:abstractNum>
-  <w:abstractNum w:abstractNumId="3" w15:restartNumberingAfterBreak="0">
+  <w:abstractNum w:abstractNumId="4" w15:restartNumberingAfterBreak="0">
     <w:nsid w:val="469E51EC"/>
     <w:multiLevelType w:val="hybridMultilevel"/>
     <w:tmpl w:val="145203CC"/>
@@ -3323,7 +3690,7 @@
       </w:pPr>
     </w:lvl>
   </w:abstractNum>
-  <w:abstractNum w:abstractNumId="4" w15:restartNumberingAfterBreak="0">
+  <w:abstractNum w:abstractNumId="5" w15:restartNumberingAfterBreak="0">
     <w:nsid w:val="677B2E6B"/>
     <w:multiLevelType w:val="hybridMultilevel"/>
     <w:tmpl w:val="EF50925E"/>
@@ -3413,19 +3780,22 @@
     </w:lvl>
   </w:abstractNum>
   <w:num w:numId="1" w16cid:durableId="461656782">
-    <w:abstractNumId w:val="1"/>
+    <w:abstractNumId w:val="2"/>
   </w:num>
   <w:num w:numId="2" w16cid:durableId="577665882">
-    <w:abstractNumId w:val="4"/>
+    <w:abstractNumId w:val="5"/>
   </w:num>
   <w:num w:numId="3" w16cid:durableId="1738746279">
     <w:abstractNumId w:val="0"/>
   </w:num>
   <w:num w:numId="4" w16cid:durableId="510729557">
+    <w:abstractNumId w:val="4"/>
+  </w:num>
+  <w:num w:numId="5" w16cid:durableId="1047217187">
     <w:abstractNumId w:val="3"/>
   </w:num>
-  <w:num w:numId="5" w16cid:durableId="1047217187">
-    <w:abstractNumId w:val="2"/>
+  <w:num w:numId="6" w16cid:durableId="1809980738">
+    <w:abstractNumId w:val="1"/>
   </w:num>
 </w:numbering>
 </file>

</xml_diff>

<commit_message>
Changes to assignment notes v2
</commit_message>
<xml_diff>
--- a/L00177576 - IDP Assignment1.docx
+++ b/L00177576 - IDP Assignment1.docx
@@ -4,16 +4,1070 @@
   <w:body>
     <w:p>
       <w:pPr>
+        <w:tabs>
+          <w:tab w:val="left" w:pos="1134"/>
+        </w:tabs>
+        <w:spacing w:line="360" w:lineRule="auto"/>
+        <w:ind w:right="141"/>
+        <w:jc w:val="center"/>
+        <w:rPr>
+          <w:rFonts w:ascii="Segoe UI" w:eastAsia="Quattrocento Sans" w:hAnsi="Segoe UI" w:cs="Segoe UI"/>
+          <w:b/>
+          <w:smallCaps/>
+          <w:sz w:val="20"/>
+          <w:szCs w:val="20"/>
+        </w:rPr>
+      </w:pPr>
+    </w:p>
+    <w:p>
+      <w:pPr>
+        <w:tabs>
+          <w:tab w:val="left" w:pos="1134"/>
+        </w:tabs>
+        <w:spacing w:line="360" w:lineRule="auto"/>
+        <w:ind w:right="141"/>
+        <w:jc w:val="center"/>
+        <w:rPr>
+          <w:rFonts w:ascii="Segoe UI" w:eastAsia="Quattrocento Sans" w:hAnsi="Segoe UI" w:cs="Segoe UI"/>
+          <w:b/>
+          <w:smallCaps/>
+          <w:sz w:val="20"/>
+          <w:szCs w:val="20"/>
+        </w:rPr>
+      </w:pPr>
+    </w:p>
+    <w:p>
+      <w:pPr>
+        <w:tabs>
+          <w:tab w:val="left" w:pos="1134"/>
+        </w:tabs>
+        <w:spacing w:line="360" w:lineRule="auto"/>
+        <w:ind w:right="141"/>
+        <w:jc w:val="center"/>
+        <w:rPr>
+          <w:rFonts w:ascii="Segoe UI" w:eastAsia="Quattrocento Sans" w:hAnsi="Segoe UI" w:cs="Segoe UI"/>
+          <w:b/>
+          <w:smallCaps/>
+          <w:sz w:val="20"/>
+          <w:szCs w:val="20"/>
+        </w:rPr>
+      </w:pPr>
+    </w:p>
+    <w:p>
+      <w:pPr>
+        <w:tabs>
+          <w:tab w:val="left" w:pos="1134"/>
+        </w:tabs>
+        <w:spacing w:line="360" w:lineRule="auto"/>
+        <w:ind w:right="141"/>
+        <w:jc w:val="center"/>
+        <w:rPr>
+          <w:rFonts w:ascii="Segoe UI" w:eastAsia="Quattrocento Sans" w:hAnsi="Segoe UI" w:cs="Segoe UI"/>
+          <w:b/>
+          <w:smallCaps/>
+          <w:sz w:val="20"/>
+          <w:szCs w:val="20"/>
+        </w:rPr>
+      </w:pPr>
+    </w:p>
+    <w:p>
+      <w:pPr>
+        <w:tabs>
+          <w:tab w:val="left" w:pos="1134"/>
+        </w:tabs>
+        <w:spacing w:line="360" w:lineRule="auto"/>
+        <w:ind w:right="141"/>
+        <w:jc w:val="center"/>
+        <w:rPr>
+          <w:rFonts w:ascii="Segoe UI" w:eastAsia="Quattrocento Sans" w:hAnsi="Segoe UI" w:cs="Segoe UI"/>
+          <w:b/>
+          <w:smallCaps/>
+          <w:sz w:val="20"/>
+          <w:szCs w:val="20"/>
+        </w:rPr>
+      </w:pPr>
+      <w:r>
+        <w:rPr>
+          <w:noProof/>
+        </w:rPr>
+        <w:drawing>
+          <wp:inline distT="0" distB="0" distL="0" distR="0" wp14:anchorId="0EDACC84" wp14:editId="7AE4A104">
+            <wp:extent cx="3133725" cy="1152525"/>
+            <wp:effectExtent l="0" t="0" r="9525" b="9525"/>
+            <wp:docPr id="4" name="Picture 4"/>
+            <wp:cNvGraphicFramePr>
+              <a:graphicFrameLocks xmlns:a="http://schemas.openxmlformats.org/drawingml/2006/main" noChangeAspect="1"/>
+            </wp:cNvGraphicFramePr>
+            <a:graphic xmlns:a="http://schemas.openxmlformats.org/drawingml/2006/main">
+              <a:graphicData uri="http://schemas.openxmlformats.org/drawingml/2006/picture">
+                <pic:pic xmlns:pic="http://schemas.openxmlformats.org/drawingml/2006/picture">
+                  <pic:nvPicPr>
+                    <pic:cNvPr id="1" name=""/>
+                    <pic:cNvPicPr/>
+                  </pic:nvPicPr>
+                  <pic:blipFill>
+                    <a:blip r:embed="rId8"/>
+                    <a:stretch>
+                      <a:fillRect/>
+                    </a:stretch>
+                  </pic:blipFill>
+                  <pic:spPr>
+                    <a:xfrm>
+                      <a:off x="0" y="0"/>
+                      <a:ext cx="3133725" cy="1152525"/>
+                    </a:xfrm>
+                    <a:prstGeom prst="rect">
+                      <a:avLst/>
+                    </a:prstGeom>
+                  </pic:spPr>
+                </pic:pic>
+              </a:graphicData>
+            </a:graphic>
+          </wp:inline>
+        </w:drawing>
+      </w:r>
+    </w:p>
+    <w:p>
+      <w:pPr>
+        <w:tabs>
+          <w:tab w:val="left" w:pos="1134"/>
+        </w:tabs>
+        <w:spacing w:line="360" w:lineRule="auto"/>
+        <w:ind w:right="141"/>
+        <w:jc w:val="center"/>
+        <w:rPr>
+          <w:rFonts w:ascii="Segoe UI" w:eastAsia="Quattrocento Sans" w:hAnsi="Segoe UI" w:cs="Segoe UI"/>
+          <w:b/>
+          <w:smallCaps/>
+          <w:sz w:val="20"/>
+          <w:szCs w:val="20"/>
+        </w:rPr>
+      </w:pPr>
+    </w:p>
+    <w:p>
+      <w:pPr>
+        <w:tabs>
+          <w:tab w:val="left" w:pos="1134"/>
+        </w:tabs>
+        <w:spacing w:line="360" w:lineRule="auto"/>
+        <w:ind w:right="141"/>
+        <w:jc w:val="center"/>
+        <w:rPr>
+          <w:rFonts w:ascii="Segoe UI" w:eastAsia="Quattrocento Sans" w:hAnsi="Segoe UI" w:cs="Segoe UI"/>
+          <w:b/>
+          <w:smallCaps/>
+          <w:sz w:val="20"/>
+          <w:szCs w:val="20"/>
+        </w:rPr>
+      </w:pPr>
+    </w:p>
+    <w:p>
+      <w:pPr>
+        <w:jc w:val="center"/>
+        <w:rPr>
+          <w:rFonts w:ascii="Segoe UI" w:hAnsi="Segoe UI" w:cs="Segoe UI"/>
+          <w:b/>
+          <w:bCs/>
+          <w:sz w:val="52"/>
+          <w:szCs w:val="52"/>
+        </w:rPr>
+      </w:pPr>
+      <w:r>
+        <w:rPr>
+          <w:rFonts w:ascii="Segoe UI" w:hAnsi="Segoe UI" w:cs="Segoe UI"/>
+          <w:b/>
+          <w:bCs/>
+          <w:sz w:val="52"/>
+          <w:szCs w:val="52"/>
+        </w:rPr>
+        <w:t>Postgraduate Diploma in Computing in DevOps</w:t>
+      </w:r>
+      <w:r>
+        <w:rPr>
+          <w:noProof/>
+        </w:rPr>
+        <mc:AlternateContent>
+          <mc:Choice Requires="wps">
+            <w:drawing>
+              <wp:inline distT="0" distB="0" distL="0" distR="0" wp14:anchorId="0C23190F" wp14:editId="66DB06C9">
+                <wp:extent cx="304800" cy="304800"/>
+                <wp:effectExtent l="0" t="0" r="0" b="0"/>
+                <wp:docPr id="3" name="Rectangle 3" descr="ATU Logo"/>
+                <wp:cNvGraphicFramePr>
+                  <a:graphicFrameLocks xmlns:a="http://schemas.openxmlformats.org/drawingml/2006/main" noChangeAspect="1"/>
+                </wp:cNvGraphicFramePr>
+                <a:graphic xmlns:a="http://schemas.openxmlformats.org/drawingml/2006/main">
+                  <a:graphicData uri="http://schemas.microsoft.com/office/word/2010/wordprocessingShape">
+                    <wps:wsp>
+                      <wps:cNvSpPr>
+                        <a:spLocks noChangeAspect="1" noChangeArrowheads="1"/>
+                      </wps:cNvSpPr>
+                      <wps:spPr bwMode="auto">
+                        <a:xfrm>
+                          <a:off x="0" y="0"/>
+                          <a:ext cx="304800" cy="304800"/>
+                        </a:xfrm>
+                        <a:prstGeom prst="rect">
+                          <a:avLst/>
+                        </a:prstGeom>
+                        <a:noFill/>
+                        <a:ln>
+                          <a:noFill/>
+                        </a:ln>
+                        <a:extLst>
+                          <a:ext uri="{909E8E84-426E-40DD-AFC4-6F175D3DCCD1}">
+                            <a14:hiddenFill xmlns:a14="http://schemas.microsoft.com/office/drawing/2010/main">
+                              <a:solidFill>
+                                <a:srgbClr val="FFFFFF"/>
+                              </a:solidFill>
+                            </a14:hiddenFill>
+                          </a:ext>
+                          <a:ext uri="{91240B29-F687-4F45-9708-019B960494DF}">
+                            <a14:hiddenLine xmlns:a14="http://schemas.microsoft.com/office/drawing/2010/main" w="9525">
+                              <a:solidFill>
+                                <a:srgbClr val="000000"/>
+                              </a:solidFill>
+                              <a:miter lim="800000"/>
+                              <a:headEnd/>
+                              <a:tailEnd/>
+                            </a14:hiddenLine>
+                          </a:ext>
+                        </a:extLst>
+                      </wps:spPr>
+                      <wps:bodyPr rot="0" vert="horz" wrap="square" lIns="91440" tIns="45720" rIns="91440" bIns="45720" anchor="t" anchorCtr="0" upright="1">
+                        <a:noAutofit/>
+                      </wps:bodyPr>
+                    </wps:wsp>
+                  </a:graphicData>
+                </a:graphic>
+              </wp:inline>
+            </w:drawing>
+          </mc:Choice>
+          <mc:Fallback>
+            <w:pict>
+              <v:rect w14:anchorId="54FC8DE8" id="Rectangle 3" o:spid="_x0000_s1026" alt="ATU Logo" style="width:24pt;height:24pt;visibility:visible;mso-wrap-style:square;mso-left-percent:-10001;mso-top-percent:-10001;mso-position-horizontal:absolute;mso-position-horizontal-relative:char;mso-position-vertical:absolute;mso-position-vertical-relative:line;mso-left-percent:-10001;mso-top-percent:-10001;v-text-anchor:top" o:gfxdata="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" filled="f" stroked="f">
+                <o:lock v:ext="edit" aspectratio="t"/>
+                <w10:anchorlock/>
+              </v:rect>
+            </w:pict>
+          </mc:Fallback>
+        </mc:AlternateContent>
+      </w:r>
+    </w:p>
+    <w:p>
+      <w:pPr>
+        <w:jc w:val="center"/>
+        <w:rPr>
+          <w:rFonts w:ascii="Segoe UI" w:hAnsi="Segoe UI" w:cs="Segoe UI"/>
+          <w:sz w:val="32"/>
+          <w:szCs w:val="32"/>
+        </w:rPr>
+      </w:pPr>
+    </w:p>
+    <w:p>
+      <w:pPr>
+        <w:jc w:val="center"/>
+        <w:rPr>
+          <w:rFonts w:ascii="Segoe UI" w:hAnsi="Segoe UI" w:cs="Segoe UI"/>
+          <w:sz w:val="32"/>
+          <w:szCs w:val="32"/>
+        </w:rPr>
+      </w:pPr>
+    </w:p>
+    <w:tbl>
+      <w:tblPr>
+        <w:tblStyle w:val="TableGrid"/>
+        <w:tblW w:w="0" w:type="auto"/>
+        <w:tblInd w:w="137" w:type="dxa"/>
+        <w:tblLook w:val="04A0" w:firstRow="1" w:lastRow="0" w:firstColumn="1" w:lastColumn="0" w:noHBand="0" w:noVBand="1"/>
+      </w:tblPr>
+      <w:tblGrid>
+        <w:gridCol w:w="3081"/>
+        <w:gridCol w:w="5798"/>
+      </w:tblGrid>
+      <w:tr>
+        <w:tc>
+          <w:tcPr>
+            <w:tcW w:w="3081" w:type="dxa"/>
+          </w:tcPr>
+          <w:p>
+            <w:pPr>
+              <w:spacing w:line="360" w:lineRule="auto"/>
+              <w:rPr>
+                <w:rFonts w:ascii="Segoe UI" w:hAnsi="Segoe UI" w:cs="Segoe UI"/>
+                <w:b/>
+                <w:bCs/>
+              </w:rPr>
+            </w:pPr>
+            <w:r>
+              <w:rPr>
+                <w:rFonts w:ascii="Segoe UI" w:hAnsi="Segoe UI" w:cs="Segoe UI"/>
+                <w:b/>
+                <w:bCs/>
+              </w:rPr>
+              <w:t>Student Name:</w:t>
+            </w:r>
+          </w:p>
+        </w:tc>
+        <w:tc>
+          <w:tcPr>
+            <w:tcW w:w="5798" w:type="dxa"/>
+          </w:tcPr>
+          <w:p>
+            <w:pPr>
+              <w:spacing w:line="360" w:lineRule="auto"/>
+              <w:rPr>
+                <w:rFonts w:ascii="Segoe UI" w:hAnsi="Segoe UI" w:cs="Segoe UI"/>
+              </w:rPr>
+            </w:pPr>
+            <w:r>
+              <w:rPr>
+                <w:rFonts w:ascii="Segoe UI" w:hAnsi="Segoe UI" w:cs="Segoe UI"/>
+              </w:rPr>
+              <w:t>Anuradha Goli</w:t>
+            </w:r>
+          </w:p>
+        </w:tc>
+      </w:tr>
+      <w:tr>
+        <w:tc>
+          <w:tcPr>
+            <w:tcW w:w="3081" w:type="dxa"/>
+          </w:tcPr>
+          <w:p>
+            <w:pPr>
+              <w:spacing w:line="360" w:lineRule="auto"/>
+              <w:rPr>
+                <w:rFonts w:ascii="Segoe UI" w:hAnsi="Segoe UI" w:cs="Segoe UI"/>
+                <w:b/>
+                <w:bCs/>
+              </w:rPr>
+            </w:pPr>
+            <w:r>
+              <w:rPr>
+                <w:rFonts w:ascii="Segoe UI" w:hAnsi="Segoe UI" w:cs="Segoe UI"/>
+                <w:b/>
+                <w:bCs/>
+              </w:rPr>
+              <w:t>Student Number:</w:t>
+            </w:r>
+          </w:p>
+        </w:tc>
+        <w:tc>
+          <w:tcPr>
+            <w:tcW w:w="5798" w:type="dxa"/>
+          </w:tcPr>
+          <w:p>
+            <w:pPr>
+              <w:spacing w:line="360" w:lineRule="auto"/>
+              <w:rPr>
+                <w:rFonts w:ascii="Segoe UI" w:hAnsi="Segoe UI" w:cs="Segoe UI"/>
+              </w:rPr>
+            </w:pPr>
+            <w:r>
+              <w:rPr>
+                <w:rFonts w:ascii="Segoe UI" w:hAnsi="Segoe UI" w:cs="Segoe UI"/>
+              </w:rPr>
+              <w:t>L00177576</w:t>
+            </w:r>
+          </w:p>
+        </w:tc>
+      </w:tr>
+      <w:tr>
+        <w:tc>
+          <w:tcPr>
+            <w:tcW w:w="3081" w:type="dxa"/>
+          </w:tcPr>
+          <w:p>
+            <w:pPr>
+              <w:spacing w:line="360" w:lineRule="auto"/>
+              <w:rPr>
+                <w:rFonts w:ascii="Segoe UI" w:hAnsi="Segoe UI" w:cs="Segoe UI"/>
+                <w:b/>
+                <w:bCs/>
+              </w:rPr>
+            </w:pPr>
+            <w:r>
+              <w:rPr>
+                <w:rFonts w:ascii="Segoe UI" w:hAnsi="Segoe UI" w:cs="Segoe UI"/>
+                <w:b/>
+                <w:bCs/>
+              </w:rPr>
+              <w:t>Module:</w:t>
+            </w:r>
+          </w:p>
+        </w:tc>
+        <w:tc>
+          <w:tcPr>
+            <w:tcW w:w="5798" w:type="dxa"/>
+          </w:tcPr>
+          <w:p>
+            <w:pPr>
+              <w:spacing w:line="360" w:lineRule="auto"/>
+              <w:rPr>
+                <w:rFonts w:ascii="Segoe UI" w:hAnsi="Segoe UI" w:cs="Segoe UI"/>
+              </w:rPr>
+            </w:pPr>
+            <w:r>
+              <w:rPr>
+                <w:rFonts w:ascii="Segoe UI" w:hAnsi="Segoe UI" w:cs="Segoe UI"/>
+              </w:rPr>
+              <w:t>IaC for DevOps Pipelines</w:t>
+            </w:r>
+          </w:p>
+        </w:tc>
+      </w:tr>
+      <w:tr>
+        <w:tc>
+          <w:tcPr>
+            <w:tcW w:w="3081" w:type="dxa"/>
+          </w:tcPr>
+          <w:p>
+            <w:pPr>
+              <w:spacing w:line="360" w:lineRule="auto"/>
+              <w:rPr>
+                <w:rFonts w:ascii="Segoe UI" w:hAnsi="Segoe UI" w:cs="Segoe UI"/>
+                <w:b/>
+                <w:bCs/>
+              </w:rPr>
+            </w:pPr>
+            <w:r>
+              <w:rPr>
+                <w:rFonts w:ascii="Segoe UI" w:hAnsi="Segoe UI" w:cs="Segoe UI"/>
+                <w:b/>
+                <w:bCs/>
+              </w:rPr>
+              <w:t>Title of Assignment:</w:t>
+            </w:r>
+          </w:p>
+        </w:tc>
+        <w:tc>
+          <w:tcPr>
+            <w:tcW w:w="5798" w:type="dxa"/>
+          </w:tcPr>
+          <w:p>
+            <w:pPr>
+              <w:spacing w:line="360" w:lineRule="auto"/>
+              <w:rPr>
+                <w:rFonts w:ascii="Segoe UI" w:hAnsi="Segoe UI" w:cs="Segoe UI"/>
+              </w:rPr>
+            </w:pPr>
+            <w:r>
+              <w:rPr>
+                <w:rFonts w:ascii="Segoe UI" w:hAnsi="Segoe UI" w:cs="Segoe UI"/>
+              </w:rPr>
+              <w:t>Assignment</w:t>
+            </w:r>
+            <w:r>
+              <w:rPr>
+                <w:rFonts w:ascii="Segoe UI" w:hAnsi="Segoe UI" w:cs="Segoe UI"/>
+              </w:rPr>
+              <w:t xml:space="preserve"> 1 – VPC CloudFormation</w:t>
+            </w:r>
+          </w:p>
+        </w:tc>
+      </w:tr>
+    </w:tbl>
+    <w:p>
+      <w:pPr>
+        <w:rPr>
+          <w:rFonts w:ascii="Segoe UI" w:hAnsi="Segoe UI" w:cs="Segoe UI"/>
+          <w:sz w:val="32"/>
+          <w:szCs w:val="32"/>
+        </w:rPr>
+      </w:pPr>
+    </w:p>
+    <w:p>
+      <w:pPr>
+        <w:rPr>
+          <w:rFonts w:ascii="Segoe UI" w:hAnsi="Segoe UI" w:cs="Segoe UI"/>
+          <w:sz w:val="32"/>
+          <w:szCs w:val="32"/>
+        </w:rPr>
+      </w:pPr>
+    </w:p>
+    <w:p>
+      <w:pPr>
+        <w:rPr>
+          <w:rFonts w:ascii="Segoe UI" w:hAnsi="Segoe UI" w:cs="Segoe UI"/>
+        </w:rPr>
+      </w:pPr>
+    </w:p>
+    <w:p>
+      <w:pPr>
+        <w:rPr>
+          <w:rFonts w:ascii="Segoe UI" w:hAnsi="Segoe UI" w:cs="Segoe UI"/>
+        </w:rPr>
+      </w:pPr>
+      <w:r>
+        <w:rPr>
+          <w:rFonts w:ascii="Segoe UI" w:hAnsi="Segoe UI" w:cs="Segoe UI"/>
+        </w:rPr>
+        <w:t xml:space="preserve">Student Name:  </w:t>
+      </w:r>
+      <w:r>
+        <w:rPr>
+          <w:rFonts w:ascii="Segoe UI" w:hAnsi="Segoe UI" w:cs="Segoe UI"/>
+        </w:rPr>
+        <w:tab/>
+      </w:r>
+      <w:r>
+        <w:rPr>
+          <w:rFonts w:ascii="Segoe UI" w:hAnsi="Segoe UI" w:cs="Segoe UI"/>
+          <w:b/>
+          <w:bCs/>
+        </w:rPr>
+        <w:t>ANURADHA GOLI</w:t>
+      </w:r>
+      <w:r>
+        <w:rPr>
+          <w:rFonts w:ascii="Segoe UI" w:hAnsi="Segoe UI" w:cs="Segoe UI"/>
+        </w:rPr>
+        <w:t xml:space="preserve"> </w:t>
+      </w:r>
+    </w:p>
+    <w:p>
+      <w:pPr>
+        <w:rPr>
+          <w:rFonts w:ascii="Segoe UI" w:hAnsi="Segoe UI" w:cs="Segoe UI"/>
+          <w:b/>
+          <w:bCs/>
+        </w:rPr>
+      </w:pPr>
+      <w:r>
+        <w:rPr>
+          <w:rFonts w:ascii="Segoe UI" w:hAnsi="Segoe UI" w:cs="Segoe UI"/>
+        </w:rPr>
+        <w:t xml:space="preserve">Date Submitted: </w:t>
+      </w:r>
+      <w:r>
+        <w:rPr>
+          <w:rFonts w:ascii="Segoe UI" w:hAnsi="Segoe UI" w:cs="Segoe UI"/>
+        </w:rPr>
+        <w:tab/>
+      </w:r>
+      <w:r>
+        <w:rPr>
+          <w:rFonts w:ascii="Segoe UI" w:hAnsi="Segoe UI" w:cs="Segoe UI"/>
+          <w:b/>
+          <w:bCs/>
+        </w:rPr>
+        <w:fldChar w:fldCharType="begin"/>
+      </w:r>
+      <w:r>
+        <w:rPr>
+          <w:rFonts w:ascii="Segoe UI" w:hAnsi="Segoe UI" w:cs="Segoe UI"/>
+          <w:b/>
+          <w:bCs/>
+        </w:rPr>
+        <w:instrText xml:space="preserve"> DATE \@ "dd MMMM yyyy" </w:instrText>
+      </w:r>
+      <w:r>
+        <w:rPr>
+          <w:rFonts w:ascii="Segoe UI" w:hAnsi="Segoe UI" w:cs="Segoe UI"/>
+          <w:b/>
+          <w:bCs/>
+        </w:rPr>
+        <w:fldChar w:fldCharType="separate"/>
+      </w:r>
+      <w:r>
+        <w:rPr>
+          <w:rFonts w:ascii="Segoe UI" w:hAnsi="Segoe UI" w:cs="Segoe UI"/>
+          <w:b/>
+          <w:bCs/>
+          <w:noProof/>
+        </w:rPr>
+        <w:t>07 November 2022</w:t>
+      </w:r>
+      <w:r>
+        <w:rPr>
+          <w:rFonts w:ascii="Segoe UI" w:hAnsi="Segoe UI" w:cs="Segoe UI"/>
+          <w:b/>
+          <w:bCs/>
+        </w:rPr>
+        <w:fldChar w:fldCharType="end"/>
+      </w:r>
+    </w:p>
+    <w:p>
+      <w:pPr>
+        <w:rPr>
+          <w:rFonts w:ascii="Segoe UI" w:hAnsi="Segoe UI" w:cs="Segoe UI"/>
+          <w:b/>
+          <w:bCs/>
+        </w:rPr>
+      </w:pPr>
+    </w:p>
+    <w:sdt>
+      <w:sdtPr>
+        <w:rPr>
+          <w:rFonts w:ascii="Arial" w:eastAsia="Arial" w:hAnsi="Arial" w:cs="Arial"/>
+          <w:color w:val="auto"/>
+          <w:sz w:val="24"/>
+          <w:szCs w:val="24"/>
+          <w:lang w:val="en-GB" w:eastAsia="en-IE"/>
+        </w:rPr>
+        <w:id w:val="937940857"/>
+        <w:docPartObj>
+          <w:docPartGallery w:val="Table of Contents"/>
+          <w:docPartUnique/>
+        </w:docPartObj>
+      </w:sdtPr>
+      <w:sdtEndPr>
+        <w:rPr>
+          <w:rFonts w:asciiTheme="minorHAnsi" w:eastAsiaTheme="minorHAnsi" w:hAnsiTheme="minorHAnsi" w:cstheme="minorBidi"/>
+          <w:b/>
+          <w:bCs/>
+          <w:noProof/>
+          <w:sz w:val="22"/>
+          <w:szCs w:val="22"/>
+          <w:lang w:val="en-IE" w:eastAsia="en-US"/>
+        </w:rPr>
+      </w:sdtEndPr>
+      <w:sdtContent>
+        <w:p>
+          <w:pPr>
+            <w:pStyle w:val="TOCHeading"/>
+            <w:spacing w:after="240"/>
+            <w:rPr>
+              <w:rFonts w:ascii="Arial" w:hAnsi="Arial" w:cs="Arial"/>
+            </w:rPr>
+          </w:pPr>
+          <w:r>
+            <w:rPr>
+              <w:rFonts w:ascii="Arial" w:hAnsi="Arial" w:cs="Arial"/>
+            </w:rPr>
+            <w:t>Table of Contents</w:t>
+          </w:r>
+        </w:p>
+        <w:p>
+          <w:pPr>
+            <w:pStyle w:val="TOC1"/>
+            <w:tabs>
+              <w:tab w:val="right" w:leader="dot" w:pos="9016"/>
+            </w:tabs>
+            <w:rPr>
+              <w:rFonts w:asciiTheme="minorHAnsi" w:eastAsiaTheme="minorEastAsia" w:hAnsiTheme="minorHAnsi" w:cstheme="minorBidi"/>
+              <w:noProof/>
+              <w:sz w:val="22"/>
+              <w:szCs w:val="22"/>
+              <w:lang w:val="en-IE"/>
+            </w:rPr>
+          </w:pPr>
+          <w:r>
+            <w:rPr>
+              <w:rFonts w:ascii="Segoe UI" w:hAnsi="Segoe UI" w:cs="Segoe UI"/>
+            </w:rPr>
+            <w:fldChar w:fldCharType="begin"/>
+          </w:r>
+          <w:r>
+            <w:rPr>
+              <w:rFonts w:ascii="Segoe UI" w:hAnsi="Segoe UI" w:cs="Segoe UI"/>
+            </w:rPr>
+            <w:instrText xml:space="preserve"> TOC \o "1-3" \h \z \u </w:instrText>
+          </w:r>
+          <w:r>
+            <w:rPr>
+              <w:rFonts w:ascii="Segoe UI" w:hAnsi="Segoe UI" w:cs="Segoe UI"/>
+            </w:rPr>
+            <w:fldChar w:fldCharType="separate"/>
+          </w:r>
+          <w:hyperlink w:anchor="_Toc118737089" w:history="1">
+            <w:r>
+              <w:rPr>
+                <w:rStyle w:val="Hyperlink"/>
+                <w:noProof/>
+              </w:rPr>
+              <w:t>GitHub Repository:</w:t>
+            </w:r>
+            <w:r>
+              <w:rPr>
+                <w:noProof/>
+                <w:webHidden/>
+              </w:rPr>
+              <w:tab/>
+            </w:r>
+            <w:r>
+              <w:rPr>
+                <w:noProof/>
+                <w:webHidden/>
+              </w:rPr>
+              <w:fldChar w:fldCharType="begin"/>
+            </w:r>
+            <w:r>
+              <w:rPr>
+                <w:noProof/>
+                <w:webHidden/>
+              </w:rPr>
+              <w:instrText xml:space="preserve"> PAGEREF _Toc118737089 \h </w:instrText>
+            </w:r>
+            <w:r>
+              <w:rPr>
+                <w:noProof/>
+                <w:webHidden/>
+              </w:rPr>
+            </w:r>
+            <w:r>
+              <w:rPr>
+                <w:noProof/>
+                <w:webHidden/>
+              </w:rPr>
+              <w:fldChar w:fldCharType="separate"/>
+            </w:r>
+            <w:r>
+              <w:rPr>
+                <w:noProof/>
+                <w:webHidden/>
+              </w:rPr>
+              <w:t>3</w:t>
+            </w:r>
+            <w:r>
+              <w:rPr>
+                <w:noProof/>
+                <w:webHidden/>
+              </w:rPr>
+              <w:fldChar w:fldCharType="end"/>
+            </w:r>
+          </w:hyperlink>
+        </w:p>
+        <w:p>
+          <w:pPr>
+            <w:pStyle w:val="TOC1"/>
+            <w:tabs>
+              <w:tab w:val="right" w:leader="dot" w:pos="9016"/>
+            </w:tabs>
+            <w:rPr>
+              <w:rFonts w:asciiTheme="minorHAnsi" w:eastAsiaTheme="minorEastAsia" w:hAnsiTheme="minorHAnsi" w:cstheme="minorBidi"/>
+              <w:noProof/>
+              <w:sz w:val="22"/>
+              <w:szCs w:val="22"/>
+              <w:lang w:val="en-IE"/>
+            </w:rPr>
+          </w:pPr>
+          <w:hyperlink w:anchor="_Toc118737090" w:history="1">
+            <w:r>
+              <w:rPr>
+                <w:rStyle w:val="Hyperlink"/>
+                <w:noProof/>
+              </w:rPr>
+              <w:t>Conclusion:</w:t>
+            </w:r>
+            <w:r>
+              <w:rPr>
+                <w:noProof/>
+                <w:webHidden/>
+              </w:rPr>
+              <w:tab/>
+            </w:r>
+            <w:r>
+              <w:rPr>
+                <w:noProof/>
+                <w:webHidden/>
+              </w:rPr>
+              <w:fldChar w:fldCharType="begin"/>
+            </w:r>
+            <w:r>
+              <w:rPr>
+                <w:noProof/>
+                <w:webHidden/>
+              </w:rPr>
+              <w:instrText xml:space="preserve"> PAGEREF _Toc118737090 \h </w:instrText>
+            </w:r>
+            <w:r>
+              <w:rPr>
+                <w:noProof/>
+                <w:webHidden/>
+              </w:rPr>
+            </w:r>
+            <w:r>
+              <w:rPr>
+                <w:noProof/>
+                <w:webHidden/>
+              </w:rPr>
+              <w:fldChar w:fldCharType="separate"/>
+            </w:r>
+            <w:r>
+              <w:rPr>
+                <w:noProof/>
+                <w:webHidden/>
+              </w:rPr>
+              <w:t>3</w:t>
+            </w:r>
+            <w:r>
+              <w:rPr>
+                <w:noProof/>
+                <w:webHidden/>
+              </w:rPr>
+              <w:fldChar w:fldCharType="end"/>
+            </w:r>
+          </w:hyperlink>
+        </w:p>
+        <w:p>
+          <w:pPr>
+            <w:pStyle w:val="TOC2"/>
+            <w:tabs>
+              <w:tab w:val="right" w:leader="dot" w:pos="9016"/>
+            </w:tabs>
+            <w:rPr>
+              <w:rFonts w:asciiTheme="minorHAnsi" w:eastAsiaTheme="minorEastAsia" w:hAnsiTheme="minorHAnsi" w:cstheme="minorBidi"/>
+              <w:noProof/>
+              <w:sz w:val="22"/>
+              <w:szCs w:val="22"/>
+              <w:lang w:val="en-IE"/>
+            </w:rPr>
+          </w:pPr>
+          <w:hyperlink w:anchor="_Toc118737091" w:history="1">
+            <w:r>
+              <w:rPr>
+                <w:rStyle w:val="Hyperlink"/>
+                <w:noProof/>
+              </w:rPr>
+              <w:t>YAML Template generation:</w:t>
+            </w:r>
+            <w:r>
+              <w:rPr>
+                <w:noProof/>
+                <w:webHidden/>
+              </w:rPr>
+              <w:tab/>
+            </w:r>
+            <w:r>
+              <w:rPr>
+                <w:noProof/>
+                <w:webHidden/>
+              </w:rPr>
+              <w:fldChar w:fldCharType="begin"/>
+            </w:r>
+            <w:r>
+              <w:rPr>
+                <w:noProof/>
+                <w:webHidden/>
+              </w:rPr>
+              <w:instrText xml:space="preserve"> PAGEREF _Toc118737091 \h </w:instrText>
+            </w:r>
+            <w:r>
+              <w:rPr>
+                <w:noProof/>
+                <w:webHidden/>
+              </w:rPr>
+            </w:r>
+            <w:r>
+              <w:rPr>
+                <w:noProof/>
+                <w:webHidden/>
+              </w:rPr>
+              <w:fldChar w:fldCharType="separate"/>
+            </w:r>
+            <w:r>
+              <w:rPr>
+                <w:noProof/>
+                <w:webHidden/>
+              </w:rPr>
+              <w:t>3</w:t>
+            </w:r>
+            <w:r>
+              <w:rPr>
+                <w:noProof/>
+                <w:webHidden/>
+              </w:rPr>
+              <w:fldChar w:fldCharType="end"/>
+            </w:r>
+          </w:hyperlink>
+        </w:p>
+        <w:p>
+          <w:pPr>
+            <w:pStyle w:val="TOC2"/>
+            <w:tabs>
+              <w:tab w:val="right" w:leader="dot" w:pos="9016"/>
+            </w:tabs>
+            <w:rPr>
+              <w:rFonts w:asciiTheme="minorHAnsi" w:eastAsiaTheme="minorEastAsia" w:hAnsiTheme="minorHAnsi" w:cstheme="minorBidi"/>
+              <w:noProof/>
+              <w:sz w:val="22"/>
+              <w:szCs w:val="22"/>
+              <w:lang w:val="en-IE"/>
+            </w:rPr>
+          </w:pPr>
+          <w:hyperlink w:anchor="_Toc118737092" w:history="1">
+            <w:r>
+              <w:rPr>
+                <w:rStyle w:val="Hyperlink"/>
+                <w:noProof/>
+              </w:rPr>
+              <w:t>CloudFormation</w:t>
+            </w:r>
+            <w:r>
+              <w:rPr>
+                <w:noProof/>
+                <w:webHidden/>
+              </w:rPr>
+              <w:tab/>
+            </w:r>
+            <w:r>
+              <w:rPr>
+                <w:noProof/>
+                <w:webHidden/>
+              </w:rPr>
+              <w:fldChar w:fldCharType="begin"/>
+            </w:r>
+            <w:r>
+              <w:rPr>
+                <w:noProof/>
+                <w:webHidden/>
+              </w:rPr>
+              <w:instrText xml:space="preserve"> PAGEREF _Toc118737092 \h </w:instrText>
+            </w:r>
+            <w:r>
+              <w:rPr>
+                <w:noProof/>
+                <w:webHidden/>
+              </w:rPr>
+            </w:r>
+            <w:r>
+              <w:rPr>
+                <w:noProof/>
+                <w:webHidden/>
+              </w:rPr>
+              <w:fldChar w:fldCharType="separate"/>
+            </w:r>
+            <w:r>
+              <w:rPr>
+                <w:noProof/>
+                <w:webHidden/>
+              </w:rPr>
+              <w:t>5</w:t>
+            </w:r>
+            <w:r>
+              <w:rPr>
+                <w:noProof/>
+                <w:webHidden/>
+              </w:rPr>
+              <w:fldChar w:fldCharType="end"/>
+            </w:r>
+          </w:hyperlink>
+        </w:p>
+        <w:p>
+          <w:pPr>
+            <w:pStyle w:val="TOC1"/>
+            <w:tabs>
+              <w:tab w:val="right" w:leader="dot" w:pos="9016"/>
+            </w:tabs>
+            <w:rPr>
+              <w:rFonts w:asciiTheme="minorHAnsi" w:eastAsiaTheme="minorEastAsia" w:hAnsiTheme="minorHAnsi" w:cstheme="minorBidi"/>
+              <w:noProof/>
+              <w:sz w:val="22"/>
+              <w:szCs w:val="22"/>
+              <w:lang w:val="en-IE"/>
+            </w:rPr>
+          </w:pPr>
+          <w:hyperlink w:anchor="_Toc118737093" w:history="1">
+            <w:r>
+              <w:rPr>
+                <w:rStyle w:val="Hyperlink"/>
+                <w:noProof/>
+              </w:rPr>
+              <w:t>Reference Links:</w:t>
+            </w:r>
+            <w:r>
+              <w:rPr>
+                <w:noProof/>
+                <w:webHidden/>
+              </w:rPr>
+              <w:tab/>
+            </w:r>
+            <w:r>
+              <w:rPr>
+                <w:noProof/>
+                <w:webHidden/>
+              </w:rPr>
+              <w:fldChar w:fldCharType="begin"/>
+            </w:r>
+            <w:r>
+              <w:rPr>
+                <w:noProof/>
+                <w:webHidden/>
+              </w:rPr>
+              <w:instrText xml:space="preserve"> PAGEREF _Toc118737093 \h </w:instrText>
+            </w:r>
+            <w:r>
+              <w:rPr>
+                <w:noProof/>
+                <w:webHidden/>
+              </w:rPr>
+            </w:r>
+            <w:r>
+              <w:rPr>
+                <w:noProof/>
+                <w:webHidden/>
+              </w:rPr>
+              <w:fldChar w:fldCharType="separate"/>
+            </w:r>
+            <w:r>
+              <w:rPr>
+                <w:noProof/>
+                <w:webHidden/>
+              </w:rPr>
+              <w:t>8</w:t>
+            </w:r>
+            <w:r>
+              <w:rPr>
+                <w:noProof/>
+                <w:webHidden/>
+              </w:rPr>
+              <w:fldChar w:fldCharType="end"/>
+            </w:r>
+          </w:hyperlink>
+        </w:p>
+        <w:p>
+          <w:pPr>
+            <w:rPr>
+              <w:rFonts w:ascii="Arial" w:eastAsiaTheme="majorEastAsia" w:hAnsi="Arial" w:cs="Arial"/>
+              <w:color w:val="2F5496" w:themeColor="accent1" w:themeShade="BF"/>
+              <w:sz w:val="32"/>
+              <w:szCs w:val="32"/>
+            </w:rPr>
+          </w:pPr>
+          <w:r>
+            <w:rPr>
+              <w:rFonts w:ascii="Segoe UI" w:hAnsi="Segoe UI" w:cs="Segoe UI"/>
+              <w:b/>
+              <w:bCs/>
+              <w:noProof/>
+            </w:rPr>
+            <w:fldChar w:fldCharType="end"/>
+          </w:r>
+        </w:p>
+      </w:sdtContent>
+    </w:sdt>
+    <w:p>
+      <w:pPr>
+        <w:rPr>
+          <w:rFonts w:ascii="Arial" w:eastAsiaTheme="majorEastAsia" w:hAnsi="Arial" w:cs="Arial"/>
+          <w:color w:val="2F5496" w:themeColor="accent1" w:themeShade="BF"/>
+          <w:sz w:val="32"/>
+          <w:szCs w:val="32"/>
+        </w:rPr>
+      </w:pPr>
+      <w:r>
+        <w:rPr>
+          <w:rFonts w:ascii="Arial" w:hAnsi="Arial" w:cs="Arial"/>
+        </w:rPr>
+        <w:br w:type="page"/>
+      </w:r>
+    </w:p>
+    <w:p>
+      <w:pPr>
         <w:pStyle w:val="Heading1"/>
         <w:spacing w:after="240"/>
         <w:rPr>
           <w:rFonts w:ascii="Arial" w:hAnsi="Arial" w:cs="Arial"/>
         </w:rPr>
       </w:pPr>
-      <w:r>
-        <w:rPr>
-          <w:rFonts w:ascii="Arial" w:hAnsi="Arial" w:cs="Arial"/>
-        </w:rPr>
+      <w:bookmarkStart w:id="0" w:name="_Toc118737089"/>
+      <w:r>
+        <w:rPr>
+          <w:rFonts w:ascii="Arial" w:hAnsi="Arial" w:cs="Arial"/>
+        </w:rPr>
+        <w:lastRenderedPageBreak/>
         <w:t>Git</w:t>
       </w:r>
       <w:r>
@@ -28,6 +1082,7 @@
         </w:rPr>
         <w:t>ub Repository:</w:t>
       </w:r>
+      <w:bookmarkEnd w:id="0"/>
     </w:p>
     <w:p>
       <w:pPr>
@@ -39,7 +1094,7 @@
           <w:szCs w:val="24"/>
         </w:rPr>
       </w:pPr>
-      <w:hyperlink r:id="rId5" w:history="1">
+      <w:hyperlink r:id="rId9" w:history="1">
         <w:r>
           <w:rPr>
             <w:rStyle w:val="Hyperlink"/>
@@ -55,6 +1110,106 @@
       <w:pPr>
         <w:spacing w:line="360" w:lineRule="auto"/>
         <w:rPr>
+          <w:rStyle w:val="Hyperlink"/>
+          <w:rFonts w:ascii="Arial" w:hAnsi="Arial" w:cs="Arial"/>
+          <w:sz w:val="24"/>
+          <w:szCs w:val="24"/>
+          <w:u w:val="none"/>
+        </w:rPr>
+      </w:pPr>
+      <w:r>
+        <w:rPr>
+          <w:rFonts w:ascii="Arial" w:hAnsi="Arial" w:cs="Arial"/>
+          <w:sz w:val="24"/>
+          <w:szCs w:val="24"/>
+        </w:rPr>
+        <w:t>The GitHu</w:t>
+      </w:r>
+      <w:r>
+        <w:rPr>
+          <w:rFonts w:ascii="Arial" w:hAnsi="Arial" w:cs="Arial"/>
+          <w:sz w:val="24"/>
+          <w:szCs w:val="24"/>
+        </w:rPr>
+        <w:t>b</w:t>
+      </w:r>
+      <w:r>
+        <w:rPr>
+          <w:rFonts w:ascii="Arial" w:hAnsi="Arial" w:cs="Arial"/>
+          <w:sz w:val="24"/>
+          <w:szCs w:val="24"/>
+        </w:rPr>
+        <w:t xml:space="preserve"> repository </w:t>
+      </w:r>
+      <w:r>
+        <w:rPr>
+          <w:rFonts w:ascii="Arial" w:hAnsi="Arial" w:cs="Arial"/>
+          <w:sz w:val="24"/>
+          <w:szCs w:val="24"/>
+        </w:rPr>
+        <w:t xml:space="preserve">is </w:t>
+      </w:r>
+      <w:r>
+        <w:rPr>
+          <w:rFonts w:ascii="Arial" w:hAnsi="Arial" w:cs="Arial"/>
+          <w:sz w:val="24"/>
+          <w:szCs w:val="24"/>
+        </w:rPr>
+        <w:t>created as a Private repository, with Ruth</w:t>
+      </w:r>
+      <w:r>
+        <w:rPr>
+          <w:rFonts w:ascii="Arial" w:hAnsi="Arial" w:cs="Arial"/>
+          <w:sz w:val="24"/>
+          <w:szCs w:val="24"/>
+        </w:rPr>
+        <w:t xml:space="preserve"> </w:t>
+      </w:r>
+      <w:r>
+        <w:rPr>
+          <w:rFonts w:ascii="Arial" w:hAnsi="Arial" w:cs="Arial"/>
+          <w:sz w:val="24"/>
+          <w:szCs w:val="24"/>
+        </w:rPr>
+        <w:t>Lennon</w:t>
+      </w:r>
+      <w:r>
+        <w:rPr>
+          <w:rFonts w:ascii="Arial" w:hAnsi="Arial" w:cs="Arial"/>
+          <w:sz w:val="24"/>
+          <w:szCs w:val="24"/>
+        </w:rPr>
+        <w:t xml:space="preserve"> (</w:t>
+      </w:r>
+      <w:r>
+        <w:rPr>
+          <w:rFonts w:ascii="Arial" w:hAnsi="Arial" w:cs="Arial"/>
+          <w:sz w:val="24"/>
+          <w:szCs w:val="24"/>
+        </w:rPr>
+        <w:t>ruth.lennon@lyit.ie</w:t>
+      </w:r>
+      <w:r>
+        <w:rPr>
+          <w:rFonts w:ascii="Arial" w:hAnsi="Arial" w:cs="Arial"/>
+          <w:sz w:val="24"/>
+          <w:szCs w:val="24"/>
+        </w:rPr>
+        <w:t>)</w:t>
+      </w:r>
+      <w:r>
+        <w:rPr>
+          <w:rFonts w:ascii="Arial" w:hAnsi="Arial" w:cs="Arial"/>
+          <w:sz w:val="24"/>
+          <w:szCs w:val="24"/>
+        </w:rPr>
+        <w:t xml:space="preserve"> added as one of the collaborators. </w:t>
+      </w:r>
+    </w:p>
+    <w:p>
+      <w:pPr>
+        <w:spacing w:line="360" w:lineRule="auto"/>
+        <w:rPr>
           <w:rFonts w:ascii="Arial" w:hAnsi="Arial" w:cs="Arial"/>
           <w:sz w:val="24"/>
           <w:szCs w:val="24"/>
@@ -68,7 +1223,7 @@
         </w:rPr>
         <w:t xml:space="preserve">Assignment template for creating VPC in Cloud Formation: </w:t>
       </w:r>
-      <w:hyperlink r:id="rId6" w:history="1">
+      <w:hyperlink r:id="rId10" w:history="1">
         <w:r>
           <w:rPr>
             <w:rStyle w:val="Hyperlink"/>
@@ -82,6 +1237,23 @@
     </w:p>
     <w:p>
       <w:pPr>
+        <w:rPr>
+          <w:rFonts w:ascii="Arial" w:eastAsiaTheme="majorEastAsia" w:hAnsi="Arial" w:cs="Arial"/>
+          <w:color w:val="2F5496" w:themeColor="accent1" w:themeShade="BF"/>
+          <w:sz w:val="32"/>
+          <w:szCs w:val="32"/>
+        </w:rPr>
+      </w:pPr>
+      <w:bookmarkStart w:id="1" w:name="_Toc118737090"/>
+      <w:r>
+        <w:rPr>
+          <w:rFonts w:ascii="Arial" w:hAnsi="Arial" w:cs="Arial"/>
+        </w:rPr>
+        <w:br w:type="page"/>
+      </w:r>
+    </w:p>
+    <w:p>
+      <w:pPr>
         <w:pStyle w:val="Heading1"/>
         <w:spacing w:after="240"/>
         <w:rPr>
@@ -92,8 +1264,10 @@
         <w:rPr>
           <w:rFonts w:ascii="Arial" w:hAnsi="Arial" w:cs="Arial"/>
         </w:rPr>
+        <w:lastRenderedPageBreak/>
         <w:t>Conclusion:</w:t>
       </w:r>
+      <w:bookmarkEnd w:id="1"/>
     </w:p>
     <w:p>
       <w:pPr>
@@ -103,6 +1277,7 @@
           <w:rFonts w:ascii="Arial" w:hAnsi="Arial" w:cs="Arial"/>
         </w:rPr>
       </w:pPr>
+      <w:bookmarkStart w:id="2" w:name="_Toc118737091"/>
       <w:r>
         <w:rPr>
           <w:rFonts w:ascii="Arial" w:hAnsi="Arial" w:cs="Arial"/>
@@ -127,6 +1302,7 @@
         </w:rPr>
         <w:t>:</w:t>
       </w:r>
+      <w:bookmarkEnd w:id="2"/>
     </w:p>
     <w:p>
       <w:pPr>
@@ -928,7 +2104,6 @@
           <w:sz w:val="24"/>
           <w:szCs w:val="24"/>
         </w:rPr>
-        <w:lastRenderedPageBreak/>
         <w:t>Create Public Route Table</w:t>
       </w:r>
     </w:p>
@@ -1099,6 +2274,7 @@
           <w:sz w:val="24"/>
           <w:szCs w:val="24"/>
         </w:rPr>
+        <w:lastRenderedPageBreak/>
         <w:t>An internet gateway must be attached to VPC</w:t>
       </w:r>
       <w:r>
@@ -2295,7 +3471,6 @@
           <w:sz w:val="24"/>
           <w:szCs w:val="24"/>
         </w:rPr>
-        <w:lastRenderedPageBreak/>
         <w:t>Once all the resources are created, metadata info is added to ensure all the parameters are in the defined sequence from the template.</w:t>
       </w:r>
       <w:r>
@@ -2379,12 +3554,15 @@
           <w:rFonts w:ascii="Arial" w:hAnsi="Arial" w:cs="Arial"/>
         </w:rPr>
       </w:pPr>
-      <w:r>
-        <w:rPr>
-          <w:rFonts w:ascii="Arial" w:hAnsi="Arial" w:cs="Arial"/>
-        </w:rPr>
+      <w:bookmarkStart w:id="3" w:name="_Toc118737092"/>
+      <w:r>
+        <w:rPr>
+          <w:rFonts w:ascii="Arial" w:hAnsi="Arial" w:cs="Arial"/>
+        </w:rPr>
+        <w:lastRenderedPageBreak/>
         <w:t>CloudFormation</w:t>
       </w:r>
+      <w:bookmarkEnd w:id="3"/>
     </w:p>
     <w:p>
       <w:pPr>
@@ -2424,7 +3602,7 @@
         </w:rPr>
         <w:t>in the previous section (</w:t>
       </w:r>
-      <w:hyperlink r:id="rId7" w:history="1">
+      <w:hyperlink r:id="rId11" w:history="1">
         <w:r>
           <w:rPr>
             <w:rStyle w:val="Hyperlink"/>
@@ -2528,7 +3706,7 @@
                     <pic:cNvPicPr/>
                   </pic:nvPicPr>
                   <pic:blipFill>
-                    <a:blip r:embed="rId8" cstate="print">
+                    <a:blip r:embed="rId12" cstate="print">
                       <a:extLst>
                         <a:ext uri="{28A0092B-C50C-407E-A947-70E740481C1C}">
                           <a14:useLocalDpi xmlns:a14="http://schemas.microsoft.com/office/drawing/2010/main" val="0"/>
@@ -2612,7 +3790,7 @@
                     <pic:cNvPicPr/>
                   </pic:nvPicPr>
                   <pic:blipFill>
-                    <a:blip r:embed="rId9"/>
+                    <a:blip r:embed="rId13"/>
                     <a:stretch>
                       <a:fillRect/>
                     </a:stretch>
@@ -2689,7 +3867,7 @@
                     <pic:cNvPicPr/>
                   </pic:nvPicPr>
                   <pic:blipFill>
-                    <a:blip r:embed="rId10"/>
+                    <a:blip r:embed="rId14"/>
                     <a:stretch>
                       <a:fillRect/>
                     </a:stretch>
@@ -2766,7 +3944,7 @@
                     <pic:cNvPicPr/>
                   </pic:nvPicPr>
                   <pic:blipFill>
-                    <a:blip r:embed="rId11"/>
+                    <a:blip r:embed="rId15"/>
                     <a:stretch>
                       <a:fillRect/>
                     </a:stretch>
@@ -2844,7 +4022,7 @@
                     <pic:cNvPicPr/>
                   </pic:nvPicPr>
                   <pic:blipFill>
-                    <a:blip r:embed="rId12"/>
+                    <a:blip r:embed="rId16"/>
                     <a:stretch>
                       <a:fillRect/>
                     </a:stretch>
@@ -2918,7 +4096,7 @@
                     <pic:cNvPicPr/>
                   </pic:nvPicPr>
                   <pic:blipFill>
-                    <a:blip r:embed="rId13"/>
+                    <a:blip r:embed="rId17"/>
                     <a:stretch>
                       <a:fillRect/>
                     </a:stretch>
@@ -2960,6 +4138,7 @@
           <w:rFonts w:ascii="Arial" w:hAnsi="Arial" w:cs="Arial"/>
         </w:rPr>
       </w:pPr>
+      <w:bookmarkStart w:id="4" w:name="_Toc118737093"/>
       <w:r>
         <w:rPr>
           <w:rFonts w:ascii="Arial" w:hAnsi="Arial" w:cs="Arial"/>
@@ -2967,6 +4146,7 @@
         <w:lastRenderedPageBreak/>
         <w:t>Reference Links:</w:t>
       </w:r>
+      <w:bookmarkEnd w:id="4"/>
     </w:p>
     <w:p>
       <w:pPr>
@@ -3210,6 +4390,12 @@
       </w:r>
     </w:p>
     <w:sectPr>
+      <w:headerReference w:type="even" r:id="rId18"/>
+      <w:headerReference w:type="default" r:id="rId19"/>
+      <w:footerReference w:type="even" r:id="rId20"/>
+      <w:footerReference w:type="default" r:id="rId21"/>
+      <w:headerReference w:type="first" r:id="rId22"/>
+      <w:footerReference w:type="first" r:id="rId23"/>
       <w:pgSz w:w="11906" w:h="16838"/>
       <w:pgMar w:top="1440" w:right="1440" w:bottom="1440" w:left="1440" w:header="708" w:footer="708" w:gutter="0"/>
       <w:cols w:space="708"/>
@@ -3217,6 +4403,202 @@
     </w:sectPr>
   </w:body>
 </w:document>
+</file>
+
+<file path=word/endnotes.xml><?xml version="1.0" encoding="utf-8"?>
+<w:endnotes xmlns:wpc="http://schemas.microsoft.com/office/word/2010/wordprocessingCanvas" xmlns:cx="http://schemas.microsoft.com/office/drawing/2014/chartex" xmlns:cx1="http://schemas.microsoft.com/office/drawing/2015/9/8/chartex" xmlns:cx2="http://schemas.microsoft.com/office/drawing/2015/10/21/chartex" xmlns:cx3="http://schemas.microsoft.com/office/drawing/2016/5/9/chartex" xmlns:cx4="http://schemas.microsoft.com/office/drawing/2016/5/10/chartex" xmlns:cx5="http://schemas.microsoft.com/office/drawing/2016/5/11/chartex" xmlns:cx6="http://schemas.microsoft.com/office/drawing/2016/5/12/chartex" xmlns:cx7="http://schemas.microsoft.com/office/drawing/2016/5/13/chartex" xmlns:cx8="http://schemas.microsoft.com/office/drawing/2016/5/14/chartex" xmlns:mc="http://schemas.openxmlformats.org/markup-compatibility/2006" xmlns:aink="http://schemas.microsoft.com/office/drawing/2016/ink" xmlns:am3d="http://schemas.microsoft.com/office/drawing/2017/model3d" xmlns:o="urn:schemas-microsoft-com:office:office" xmlns:oel="http://schemas.microsoft.com/office/2019/extlst" xmlns:r="http://schemas.openxmlformats.org/officeDocument/2006/relationships" xmlns:m="http://schemas.openxmlformats.org/officeDocument/2006/math" xmlns:v="urn:schemas-microsoft-com:vml" xmlns:wp14="http://schemas.microsoft.com/office/word/2010/wordprocessingDrawing" xmlns:wp="http://schemas.openxmlformats.org/drawingml/2006/wordprocessingDrawing" xmlns:w10="urn:schemas-microsoft-com:office:word" xmlns:w="http://schemas.openxmlformats.org/wordprocessingml/2006/main" xmlns:w14="http://schemas.microsoft.com/office/word/2010/wordml" xmlns:w15="http://schemas.microsoft.com/office/word/2012/wordml" xmlns:w16cex="http://schemas.microsoft.com/office/word/2018/wordml/cex" xmlns:w16cid="http://schemas.microsoft.com/office/word/2016/wordml/cid" xmlns:w16="http://schemas.microsoft.com/office/word/2018/wordml" xmlns:w16sdtdh="http://schemas.microsoft.com/office/word/2020/wordml/sdtdatahash" xmlns:w16se="http://schemas.microsoft.com/office/word/2015/wordml/symex" xmlns:wpg="http://schemas.microsoft.com/office/word/2010/wordprocessingGroup" xmlns:wpi="http://schemas.microsoft.com/office/word/2010/wordprocessingInk" xmlns:wne="http://schemas.microsoft.com/office/word/2006/wordml" xmlns:wps="http://schemas.microsoft.com/office/word/2010/wordprocessingShape" mc:Ignorable="w14 w15 w16se w16cid w16 w16cex w16sdtdh wp14">
+  <w:endnote w:type="separator" w:id="-1">
+    <w:p>
+      <w:pPr>
+        <w:spacing w:after="0" w:line="240" w:lineRule="auto"/>
+      </w:pPr>
+      <w:r>
+        <w:separator/>
+      </w:r>
+    </w:p>
+  </w:endnote>
+  <w:endnote w:type="continuationSeparator" w:id="0">
+    <w:p>
+      <w:pPr>
+        <w:spacing w:after="0" w:line="240" w:lineRule="auto"/>
+      </w:pPr>
+      <w:r>
+        <w:continuationSeparator/>
+      </w:r>
+    </w:p>
+  </w:endnote>
+</w:endnotes>
+</file>
+
+<file path=word/footer1.xml><?xml version="1.0" encoding="utf-8"?>
+<w:ftr xmlns:wpc="http://schemas.microsoft.com/office/word/2010/wordprocessingCanvas" xmlns:cx="http://schemas.microsoft.com/office/drawing/2014/chartex" xmlns:cx1="http://schemas.microsoft.com/office/drawing/2015/9/8/chartex" xmlns:cx2="http://schemas.microsoft.com/office/drawing/2015/10/21/chartex" xmlns:cx3="http://schemas.microsoft.com/office/drawing/2016/5/9/chartex" xmlns:cx4="http://schemas.microsoft.com/office/drawing/2016/5/10/chartex" xmlns:cx5="http://schemas.microsoft.com/office/drawing/2016/5/11/chartex" xmlns:cx6="http://schemas.microsoft.com/office/drawing/2016/5/12/chartex" xmlns:cx7="http://schemas.microsoft.com/office/drawing/2016/5/13/chartex" xmlns:cx8="http://schemas.microsoft.com/office/drawing/2016/5/14/chartex" xmlns:mc="http://schemas.openxmlformats.org/markup-compatibility/2006" xmlns:aink="http://schemas.microsoft.com/office/drawing/2016/ink" xmlns:am3d="http://schemas.microsoft.com/office/drawing/2017/model3d" xmlns:o="urn:schemas-microsoft-com:office:office" xmlns:oel="http://schemas.microsoft.com/office/2019/extlst" xmlns:r="http://schemas.openxmlformats.org/officeDocument/2006/relationships" xmlns:m="http://schemas.openxmlformats.org/officeDocument/2006/math" xmlns:v="urn:schemas-microsoft-com:vml" xmlns:wp14="http://schemas.microsoft.com/office/word/2010/wordprocessingDrawing" xmlns:wp="http://schemas.openxmlformats.org/drawingml/2006/wordprocessingDrawing" xmlns:w10="urn:schemas-microsoft-com:office:word" xmlns:w="http://schemas.openxmlformats.org/wordprocessingml/2006/main" xmlns:w14="http://schemas.microsoft.com/office/word/2010/wordml" xmlns:w15="http://schemas.microsoft.com/office/word/2012/wordml" xmlns:w16cex="http://schemas.microsoft.com/office/word/2018/wordml/cex" xmlns:w16cid="http://schemas.microsoft.com/office/word/2016/wordml/cid" xmlns:w16="http://schemas.microsoft.com/office/word/2018/wordml" xmlns:w16sdtdh="http://schemas.microsoft.com/office/word/2020/wordml/sdtdatahash" xmlns:w16se="http://schemas.microsoft.com/office/word/2015/wordml/symex" xmlns:wpg="http://schemas.microsoft.com/office/word/2010/wordprocessingGroup" xmlns:wpi="http://schemas.microsoft.com/office/word/2010/wordprocessingInk" xmlns:wne="http://schemas.microsoft.com/office/word/2006/wordml" xmlns:wps="http://schemas.microsoft.com/office/word/2010/wordprocessingShape" mc:Ignorable="w14 w15 w16se w16cid w16 w16cex w16sdtdh wp14">
+  <w:p>
+    <w:pPr>
+      <w:pStyle w:val="Footer"/>
+    </w:pPr>
+  </w:p>
+</w:ftr>
+</file>
+
+<file path=word/footer2.xml><?xml version="1.0" encoding="utf-8"?>
+<w:ftr xmlns:wpc="http://schemas.microsoft.com/office/word/2010/wordprocessingCanvas" xmlns:cx="http://schemas.microsoft.com/office/drawing/2014/chartex" xmlns:cx1="http://schemas.microsoft.com/office/drawing/2015/9/8/chartex" xmlns:cx2="http://schemas.microsoft.com/office/drawing/2015/10/21/chartex" xmlns:cx3="http://schemas.microsoft.com/office/drawing/2016/5/9/chartex" xmlns:cx4="http://schemas.microsoft.com/office/drawing/2016/5/10/chartex" xmlns:cx5="http://schemas.microsoft.com/office/drawing/2016/5/11/chartex" xmlns:cx6="http://schemas.microsoft.com/office/drawing/2016/5/12/chartex" xmlns:cx7="http://schemas.microsoft.com/office/drawing/2016/5/13/chartex" xmlns:cx8="http://schemas.microsoft.com/office/drawing/2016/5/14/chartex" xmlns:mc="http://schemas.openxmlformats.org/markup-compatibility/2006" xmlns:aink="http://schemas.microsoft.com/office/drawing/2016/ink" xmlns:am3d="http://schemas.microsoft.com/office/drawing/2017/model3d" xmlns:o="urn:schemas-microsoft-com:office:office" xmlns:oel="http://schemas.microsoft.com/office/2019/extlst" xmlns:r="http://schemas.openxmlformats.org/officeDocument/2006/relationships" xmlns:m="http://schemas.openxmlformats.org/officeDocument/2006/math" xmlns:v="urn:schemas-microsoft-com:vml" xmlns:wp14="http://schemas.microsoft.com/office/word/2010/wordprocessingDrawing" xmlns:wp="http://schemas.openxmlformats.org/drawingml/2006/wordprocessingDrawing" xmlns:w10="urn:schemas-microsoft-com:office:word" xmlns:w="http://schemas.openxmlformats.org/wordprocessingml/2006/main" xmlns:w14="http://schemas.microsoft.com/office/word/2010/wordml" xmlns:w15="http://schemas.microsoft.com/office/word/2012/wordml" xmlns:w16cex="http://schemas.microsoft.com/office/word/2018/wordml/cex" xmlns:w16cid="http://schemas.microsoft.com/office/word/2016/wordml/cid" xmlns:w16="http://schemas.microsoft.com/office/word/2018/wordml" xmlns:w16sdtdh="http://schemas.microsoft.com/office/word/2020/wordml/sdtdatahash" xmlns:w16se="http://schemas.microsoft.com/office/word/2015/wordml/symex" xmlns:wpg="http://schemas.microsoft.com/office/word/2010/wordprocessingGroup" xmlns:wpi="http://schemas.microsoft.com/office/word/2010/wordprocessingInk" xmlns:wne="http://schemas.microsoft.com/office/word/2006/wordml" xmlns:wps="http://schemas.microsoft.com/office/word/2010/wordprocessingShape" mc:Ignorable="w14 w15 w16se w16cid w16 w16cex w16sdtdh wp14">
+  <w:sdt>
+    <w:sdtPr>
+      <w:id w:val="-1532480318"/>
+      <w:docPartObj>
+        <w:docPartGallery w:val="Page Numbers (Bottom of Page)"/>
+        <w:docPartUnique/>
+      </w:docPartObj>
+    </w:sdtPr>
+    <w:sdtEndPr>
+      <w:rPr>
+        <w:rFonts w:ascii="Arial" w:hAnsi="Arial" w:cs="Arial"/>
+        <w:b/>
+        <w:bCs/>
+        <w:noProof/>
+        <w:sz w:val="20"/>
+        <w:szCs w:val="20"/>
+      </w:rPr>
+    </w:sdtEndPr>
+    <w:sdtContent>
+      <w:p>
+        <w:pPr>
+          <w:pStyle w:val="Footer"/>
+          <w:jc w:val="center"/>
+          <w:rPr>
+            <w:rFonts w:ascii="Arial" w:hAnsi="Arial" w:cs="Arial"/>
+            <w:b/>
+            <w:bCs/>
+            <w:sz w:val="20"/>
+            <w:szCs w:val="20"/>
+          </w:rPr>
+        </w:pPr>
+        <w:r>
+          <w:rPr>
+            <w:rFonts w:ascii="Arial" w:hAnsi="Arial" w:cs="Arial"/>
+            <w:b/>
+            <w:bCs/>
+            <w:sz w:val="20"/>
+            <w:szCs w:val="20"/>
+          </w:rPr>
+          <w:fldChar w:fldCharType="begin"/>
+        </w:r>
+        <w:r>
+          <w:rPr>
+            <w:rFonts w:ascii="Arial" w:hAnsi="Arial" w:cs="Arial"/>
+            <w:b/>
+            <w:bCs/>
+            <w:sz w:val="20"/>
+            <w:szCs w:val="20"/>
+          </w:rPr>
+          <w:instrText xml:space="preserve"> PAGE   \* MERGEFORMAT </w:instrText>
+        </w:r>
+        <w:r>
+          <w:rPr>
+            <w:rFonts w:ascii="Arial" w:hAnsi="Arial" w:cs="Arial"/>
+            <w:b/>
+            <w:bCs/>
+            <w:sz w:val="20"/>
+            <w:szCs w:val="20"/>
+          </w:rPr>
+          <w:fldChar w:fldCharType="separate"/>
+        </w:r>
+        <w:r>
+          <w:rPr>
+            <w:rFonts w:ascii="Arial" w:hAnsi="Arial" w:cs="Arial"/>
+            <w:b/>
+            <w:bCs/>
+            <w:noProof/>
+            <w:sz w:val="20"/>
+            <w:szCs w:val="20"/>
+          </w:rPr>
+          <w:t>2</w:t>
+        </w:r>
+        <w:r>
+          <w:rPr>
+            <w:rFonts w:ascii="Arial" w:hAnsi="Arial" w:cs="Arial"/>
+            <w:b/>
+            <w:bCs/>
+            <w:noProof/>
+            <w:sz w:val="20"/>
+            <w:szCs w:val="20"/>
+          </w:rPr>
+          <w:fldChar w:fldCharType="end"/>
+        </w:r>
+      </w:p>
+    </w:sdtContent>
+  </w:sdt>
+  <w:p>
+    <w:pPr>
+      <w:pStyle w:val="Footer"/>
+    </w:pPr>
+  </w:p>
+</w:ftr>
+</file>
+
+<file path=word/footer3.xml><?xml version="1.0" encoding="utf-8"?>
+<w:ftr xmlns:wpc="http://schemas.microsoft.com/office/word/2010/wordprocessingCanvas" xmlns:cx="http://schemas.microsoft.com/office/drawing/2014/chartex" xmlns:cx1="http://schemas.microsoft.com/office/drawing/2015/9/8/chartex" xmlns:cx2="http://schemas.microsoft.com/office/drawing/2015/10/21/chartex" xmlns:cx3="http://schemas.microsoft.com/office/drawing/2016/5/9/chartex" xmlns:cx4="http://schemas.microsoft.com/office/drawing/2016/5/10/chartex" xmlns:cx5="http://schemas.microsoft.com/office/drawing/2016/5/11/chartex" xmlns:cx6="http://schemas.microsoft.com/office/drawing/2016/5/12/chartex" xmlns:cx7="http://schemas.microsoft.com/office/drawing/2016/5/13/chartex" xmlns:cx8="http://schemas.microsoft.com/office/drawing/2016/5/14/chartex" xmlns:mc="http://schemas.openxmlformats.org/markup-compatibility/2006" xmlns:aink="http://schemas.microsoft.com/office/drawing/2016/ink" xmlns:am3d="http://schemas.microsoft.com/office/drawing/2017/model3d" xmlns:o="urn:schemas-microsoft-com:office:office" xmlns:oel="http://schemas.microsoft.com/office/2019/extlst" xmlns:r="http://schemas.openxmlformats.org/officeDocument/2006/relationships" xmlns:m="http://schemas.openxmlformats.org/officeDocument/2006/math" xmlns:v="urn:schemas-microsoft-com:vml" xmlns:wp14="http://schemas.microsoft.com/office/word/2010/wordprocessingDrawing" xmlns:wp="http://schemas.openxmlformats.org/drawingml/2006/wordprocessingDrawing" xmlns:w10="urn:schemas-microsoft-com:office:word" xmlns:w="http://schemas.openxmlformats.org/wordprocessingml/2006/main" xmlns:w14="http://schemas.microsoft.com/office/word/2010/wordml" xmlns:w15="http://schemas.microsoft.com/office/word/2012/wordml" xmlns:w16cex="http://schemas.microsoft.com/office/word/2018/wordml/cex" xmlns:w16cid="http://schemas.microsoft.com/office/word/2016/wordml/cid" xmlns:w16="http://schemas.microsoft.com/office/word/2018/wordml" xmlns:w16sdtdh="http://schemas.microsoft.com/office/word/2020/wordml/sdtdatahash" xmlns:w16se="http://schemas.microsoft.com/office/word/2015/wordml/symex" xmlns:wpg="http://schemas.microsoft.com/office/word/2010/wordprocessingGroup" xmlns:wpi="http://schemas.microsoft.com/office/word/2010/wordprocessingInk" xmlns:wne="http://schemas.microsoft.com/office/word/2006/wordml" xmlns:wps="http://schemas.microsoft.com/office/word/2010/wordprocessingShape" mc:Ignorable="w14 w15 w16se w16cid w16 w16cex w16sdtdh wp14">
+  <w:p>
+    <w:pPr>
+      <w:pStyle w:val="Footer"/>
+    </w:pPr>
+  </w:p>
+</w:ftr>
+</file>
+
+<file path=word/footnotes.xml><?xml version="1.0" encoding="utf-8"?>
+<w:footnotes xmlns:wpc="http://schemas.microsoft.com/office/word/2010/wordprocessingCanvas" xmlns:cx="http://schemas.microsoft.com/office/drawing/2014/chartex" xmlns:cx1="http://schemas.microsoft.com/office/drawing/2015/9/8/chartex" xmlns:cx2="http://schemas.microsoft.com/office/drawing/2015/10/21/chartex" xmlns:cx3="http://schemas.microsoft.com/office/drawing/2016/5/9/chartex" xmlns:cx4="http://schemas.microsoft.com/office/drawing/2016/5/10/chartex" xmlns:cx5="http://schemas.microsoft.com/office/drawing/2016/5/11/chartex" xmlns:cx6="http://schemas.microsoft.com/office/drawing/2016/5/12/chartex" xmlns:cx7="http://schemas.microsoft.com/office/drawing/2016/5/13/chartex" xmlns:cx8="http://schemas.microsoft.com/office/drawing/2016/5/14/chartex" xmlns:mc="http://schemas.openxmlformats.org/markup-compatibility/2006" xmlns:aink="http://schemas.microsoft.com/office/drawing/2016/ink" xmlns:am3d="http://schemas.microsoft.com/office/drawing/2017/model3d" xmlns:o="urn:schemas-microsoft-com:office:office" xmlns:oel="http://schemas.microsoft.com/office/2019/extlst" xmlns:r="http://schemas.openxmlformats.org/officeDocument/2006/relationships" xmlns:m="http://schemas.openxmlformats.org/officeDocument/2006/math" xmlns:v="urn:schemas-microsoft-com:vml" xmlns:wp14="http://schemas.microsoft.com/office/word/2010/wordprocessingDrawing" xmlns:wp="http://schemas.openxmlformats.org/drawingml/2006/wordprocessingDrawing" xmlns:w10="urn:schemas-microsoft-com:office:word" xmlns:w="http://schemas.openxmlformats.org/wordprocessingml/2006/main" xmlns:w14="http://schemas.microsoft.com/office/word/2010/wordml" xmlns:w15="http://schemas.microsoft.com/office/word/2012/wordml" xmlns:w16cex="http://schemas.microsoft.com/office/word/2018/wordml/cex" xmlns:w16cid="http://schemas.microsoft.com/office/word/2016/wordml/cid" xmlns:w16="http://schemas.microsoft.com/office/word/2018/wordml" xmlns:w16sdtdh="http://schemas.microsoft.com/office/word/2020/wordml/sdtdatahash" xmlns:w16se="http://schemas.microsoft.com/office/word/2015/wordml/symex" xmlns:wpg="http://schemas.microsoft.com/office/word/2010/wordprocessingGroup" xmlns:wpi="http://schemas.microsoft.com/office/word/2010/wordprocessingInk" xmlns:wne="http://schemas.microsoft.com/office/word/2006/wordml" xmlns:wps="http://schemas.microsoft.com/office/word/2010/wordprocessingShape" mc:Ignorable="w14 w15 w16se w16cid w16 w16cex w16sdtdh wp14">
+  <w:footnote w:type="separator" w:id="-1">
+    <w:p>
+      <w:pPr>
+        <w:spacing w:after="0" w:line="240" w:lineRule="auto"/>
+      </w:pPr>
+      <w:r>
+        <w:separator/>
+      </w:r>
+    </w:p>
+  </w:footnote>
+  <w:footnote w:type="continuationSeparator" w:id="0">
+    <w:p>
+      <w:pPr>
+        <w:spacing w:after="0" w:line="240" w:lineRule="auto"/>
+      </w:pPr>
+      <w:r>
+        <w:continuationSeparator/>
+      </w:r>
+    </w:p>
+  </w:footnote>
+</w:footnotes>
+</file>
+
+<file path=word/header1.xml><?xml version="1.0" encoding="utf-8"?>
+<w:hdr xmlns:wpc="http://schemas.microsoft.com/office/word/2010/wordprocessingCanvas" xmlns:cx="http://schemas.microsoft.com/office/drawing/2014/chartex" xmlns:cx1="http://schemas.microsoft.com/office/drawing/2015/9/8/chartex" xmlns:cx2="http://schemas.microsoft.com/office/drawing/2015/10/21/chartex" xmlns:cx3="http://schemas.microsoft.com/office/drawing/2016/5/9/chartex" xmlns:cx4="http://schemas.microsoft.com/office/drawing/2016/5/10/chartex" xmlns:cx5="http://schemas.microsoft.com/office/drawing/2016/5/11/chartex" xmlns:cx6="http://schemas.microsoft.com/office/drawing/2016/5/12/chartex" xmlns:cx7="http://schemas.microsoft.com/office/drawing/2016/5/13/chartex" xmlns:cx8="http://schemas.microsoft.com/office/drawing/2016/5/14/chartex" xmlns:mc="http://schemas.openxmlformats.org/markup-compatibility/2006" xmlns:aink="http://schemas.microsoft.com/office/drawing/2016/ink" xmlns:am3d="http://schemas.microsoft.com/office/drawing/2017/model3d" xmlns:o="urn:schemas-microsoft-com:office:office" xmlns:oel="http://schemas.microsoft.com/office/2019/extlst" xmlns:r="http://schemas.openxmlformats.org/officeDocument/2006/relationships" xmlns:m="http://schemas.openxmlformats.org/officeDocument/2006/math" xmlns:v="urn:schemas-microsoft-com:vml" xmlns:wp14="http://schemas.microsoft.com/office/word/2010/wordprocessingDrawing" xmlns:wp="http://schemas.openxmlformats.org/drawingml/2006/wordprocessingDrawing" xmlns:w10="urn:schemas-microsoft-com:office:word" xmlns:w="http://schemas.openxmlformats.org/wordprocessingml/2006/main" xmlns:w14="http://schemas.microsoft.com/office/word/2010/wordml" xmlns:w15="http://schemas.microsoft.com/office/word/2012/wordml" xmlns:w16cex="http://schemas.microsoft.com/office/word/2018/wordml/cex" xmlns:w16cid="http://schemas.microsoft.com/office/word/2016/wordml/cid" xmlns:w16="http://schemas.microsoft.com/office/word/2018/wordml" xmlns:w16sdtdh="http://schemas.microsoft.com/office/word/2020/wordml/sdtdatahash" xmlns:w16se="http://schemas.microsoft.com/office/word/2015/wordml/symex" xmlns:wpg="http://schemas.microsoft.com/office/word/2010/wordprocessingGroup" xmlns:wpi="http://schemas.microsoft.com/office/word/2010/wordprocessingInk" xmlns:wne="http://schemas.microsoft.com/office/word/2006/wordml" xmlns:wps="http://schemas.microsoft.com/office/word/2010/wordprocessingShape" mc:Ignorable="w14 w15 w16se w16cid w16 w16cex w16sdtdh wp14">
+  <w:p>
+    <w:pPr>
+      <w:pStyle w:val="Header"/>
+    </w:pPr>
+  </w:p>
+</w:hdr>
+</file>
+
+<file path=word/header2.xml><?xml version="1.0" encoding="utf-8"?>
+<w:hdr xmlns:wpc="http://schemas.microsoft.com/office/word/2010/wordprocessingCanvas" xmlns:cx="http://schemas.microsoft.com/office/drawing/2014/chartex" xmlns:cx1="http://schemas.microsoft.com/office/drawing/2015/9/8/chartex" xmlns:cx2="http://schemas.microsoft.com/office/drawing/2015/10/21/chartex" xmlns:cx3="http://schemas.microsoft.com/office/drawing/2016/5/9/chartex" xmlns:cx4="http://schemas.microsoft.com/office/drawing/2016/5/10/chartex" xmlns:cx5="http://schemas.microsoft.com/office/drawing/2016/5/11/chartex" xmlns:cx6="http://schemas.microsoft.com/office/drawing/2016/5/12/chartex" xmlns:cx7="http://schemas.microsoft.com/office/drawing/2016/5/13/chartex" xmlns:cx8="http://schemas.microsoft.com/office/drawing/2016/5/14/chartex" xmlns:mc="http://schemas.openxmlformats.org/markup-compatibility/2006" xmlns:aink="http://schemas.microsoft.com/office/drawing/2016/ink" xmlns:am3d="http://schemas.microsoft.com/office/drawing/2017/model3d" xmlns:o="urn:schemas-microsoft-com:office:office" xmlns:oel="http://schemas.microsoft.com/office/2019/extlst" xmlns:r="http://schemas.openxmlformats.org/officeDocument/2006/relationships" xmlns:m="http://schemas.openxmlformats.org/officeDocument/2006/math" xmlns:v="urn:schemas-microsoft-com:vml" xmlns:wp14="http://schemas.microsoft.com/office/word/2010/wordprocessingDrawing" xmlns:wp="http://schemas.openxmlformats.org/drawingml/2006/wordprocessingDrawing" xmlns:w10="urn:schemas-microsoft-com:office:word" xmlns:w="http://schemas.openxmlformats.org/wordprocessingml/2006/main" xmlns:w14="http://schemas.microsoft.com/office/word/2010/wordml" xmlns:w15="http://schemas.microsoft.com/office/word/2012/wordml" xmlns:w16cex="http://schemas.microsoft.com/office/word/2018/wordml/cex" xmlns:w16cid="http://schemas.microsoft.com/office/word/2016/wordml/cid" xmlns:w16="http://schemas.microsoft.com/office/word/2018/wordml" xmlns:w16sdtdh="http://schemas.microsoft.com/office/word/2020/wordml/sdtdatahash" xmlns:w16se="http://schemas.microsoft.com/office/word/2015/wordml/symex" xmlns:wpg="http://schemas.microsoft.com/office/word/2010/wordprocessingGroup" xmlns:wpi="http://schemas.microsoft.com/office/word/2010/wordprocessingInk" xmlns:wne="http://schemas.microsoft.com/office/word/2006/wordml" xmlns:wps="http://schemas.microsoft.com/office/word/2010/wordprocessingShape" mc:Ignorable="w14 w15 w16se w16cid w16 w16cex w16sdtdh wp14">
+  <w:p>
+    <w:pPr>
+      <w:pStyle w:val="Header"/>
+    </w:pPr>
+  </w:p>
+</w:hdr>
+</file>
+
+<file path=word/header3.xml><?xml version="1.0" encoding="utf-8"?>
+<w:hdr xmlns:wpc="http://schemas.microsoft.com/office/word/2010/wordprocessingCanvas" xmlns:cx="http://schemas.microsoft.com/office/drawing/2014/chartex" xmlns:cx1="http://schemas.microsoft.com/office/drawing/2015/9/8/chartex" xmlns:cx2="http://schemas.microsoft.com/office/drawing/2015/10/21/chartex" xmlns:cx3="http://schemas.microsoft.com/office/drawing/2016/5/9/chartex" xmlns:cx4="http://schemas.microsoft.com/office/drawing/2016/5/10/chartex" xmlns:cx5="http://schemas.microsoft.com/office/drawing/2016/5/11/chartex" xmlns:cx6="http://schemas.microsoft.com/office/drawing/2016/5/12/chartex" xmlns:cx7="http://schemas.microsoft.com/office/drawing/2016/5/13/chartex" xmlns:cx8="http://schemas.microsoft.com/office/drawing/2016/5/14/chartex" xmlns:mc="http://schemas.openxmlformats.org/markup-compatibility/2006" xmlns:aink="http://schemas.microsoft.com/office/drawing/2016/ink" xmlns:am3d="http://schemas.microsoft.com/office/drawing/2017/model3d" xmlns:o="urn:schemas-microsoft-com:office:office" xmlns:oel="http://schemas.microsoft.com/office/2019/extlst" xmlns:r="http://schemas.openxmlformats.org/officeDocument/2006/relationships" xmlns:m="http://schemas.openxmlformats.org/officeDocument/2006/math" xmlns:v="urn:schemas-microsoft-com:vml" xmlns:wp14="http://schemas.microsoft.com/office/word/2010/wordprocessingDrawing" xmlns:wp="http://schemas.openxmlformats.org/drawingml/2006/wordprocessingDrawing" xmlns:w10="urn:schemas-microsoft-com:office:word" xmlns:w="http://schemas.openxmlformats.org/wordprocessingml/2006/main" xmlns:w14="http://schemas.microsoft.com/office/word/2010/wordml" xmlns:w15="http://schemas.microsoft.com/office/word/2012/wordml" xmlns:w16cex="http://schemas.microsoft.com/office/word/2018/wordml/cex" xmlns:w16cid="http://schemas.microsoft.com/office/word/2016/wordml/cid" xmlns:w16="http://schemas.microsoft.com/office/word/2018/wordml" xmlns:w16sdtdh="http://schemas.microsoft.com/office/word/2020/wordml/sdtdatahash" xmlns:w16se="http://schemas.microsoft.com/office/word/2015/wordml/symex" xmlns:wpg="http://schemas.microsoft.com/office/word/2010/wordprocessingGroup" xmlns:wpi="http://schemas.microsoft.com/office/word/2010/wordprocessingInk" xmlns:wne="http://schemas.microsoft.com/office/word/2006/wordml" xmlns:wps="http://schemas.microsoft.com/office/word/2010/wordprocessingShape" mc:Ignorable="w14 w15 w16se w16cid w16 w16cex w16sdtdh wp14">
+  <w:p>
+    <w:pPr>
+      <w:pStyle w:val="Header"/>
+    </w:pPr>
+  </w:p>
+</w:hdr>
 </file>
 
 <file path=word/numbering.xml><?xml version="1.0" encoding="utf-8"?>
@@ -4342,6 +5724,123 @@
       <w:szCs w:val="26"/>
     </w:rPr>
   </w:style>
+  <w:style w:type="paragraph" w:styleId="Header">
+    <w:name w:val="header"/>
+    <w:basedOn w:val="Normal"/>
+    <w:link w:val="HeaderChar"/>
+    <w:uiPriority w:val="99"/>
+    <w:unhideWhenUsed/>
+    <w:rsid w:val="004477B2"/>
+    <w:pPr>
+      <w:tabs>
+        <w:tab w:val="center" w:pos="4513"/>
+        <w:tab w:val="right" w:pos="9026"/>
+      </w:tabs>
+      <w:spacing w:after="0" w:line="240" w:lineRule="auto"/>
+    </w:pPr>
+  </w:style>
+  <w:style w:type="character" w:customStyle="1" w:styleId="HeaderChar">
+    <w:name w:val="Header Char"/>
+    <w:basedOn w:val="DefaultParagraphFont"/>
+    <w:link w:val="Header"/>
+    <w:uiPriority w:val="99"/>
+    <w:rsid w:val="004477B2"/>
+  </w:style>
+  <w:style w:type="paragraph" w:styleId="Footer">
+    <w:name w:val="footer"/>
+    <w:basedOn w:val="Normal"/>
+    <w:link w:val="FooterChar"/>
+    <w:uiPriority w:val="99"/>
+    <w:unhideWhenUsed/>
+    <w:rsid w:val="004477B2"/>
+    <w:pPr>
+      <w:tabs>
+        <w:tab w:val="center" w:pos="4513"/>
+        <w:tab w:val="right" w:pos="9026"/>
+      </w:tabs>
+      <w:spacing w:after="0" w:line="240" w:lineRule="auto"/>
+    </w:pPr>
+  </w:style>
+  <w:style w:type="character" w:customStyle="1" w:styleId="FooterChar">
+    <w:name w:val="Footer Char"/>
+    <w:basedOn w:val="DefaultParagraphFont"/>
+    <w:link w:val="Footer"/>
+    <w:uiPriority w:val="99"/>
+    <w:rsid w:val="004477B2"/>
+  </w:style>
+  <w:style w:type="table" w:styleId="TableGrid">
+    <w:name w:val="Table Grid"/>
+    <w:basedOn w:val="TableNormal"/>
+    <w:uiPriority w:val="39"/>
+    <w:rsid w:val="00F4343C"/>
+    <w:pPr>
+      <w:spacing w:after="0" w:line="240" w:lineRule="auto"/>
+    </w:pPr>
+    <w:tblPr>
+      <w:tblBorders>
+        <w:top w:val="single" w:sz="4" w:space="0" w:color="auto"/>
+        <w:left w:val="single" w:sz="4" w:space="0" w:color="auto"/>
+        <w:bottom w:val="single" w:sz="4" w:space="0" w:color="auto"/>
+        <w:right w:val="single" w:sz="4" w:space="0" w:color="auto"/>
+        <w:insideH w:val="single" w:sz="4" w:space="0" w:color="auto"/>
+        <w:insideV w:val="single" w:sz="4" w:space="0" w:color="auto"/>
+      </w:tblBorders>
+    </w:tblPr>
+  </w:style>
+  <w:style w:type="paragraph" w:styleId="TOCHeading">
+    <w:name w:val="TOC Heading"/>
+    <w:basedOn w:val="Heading1"/>
+    <w:next w:val="Normal"/>
+    <w:uiPriority w:val="39"/>
+    <w:unhideWhenUsed/>
+    <w:qFormat/>
+    <w:rsid w:val="00F4343C"/>
+    <w:pPr>
+      <w:outlineLvl w:val="9"/>
+    </w:pPr>
+    <w:rPr>
+      <w:lang w:val="en-US"/>
+    </w:rPr>
+  </w:style>
+  <w:style w:type="paragraph" w:styleId="TOC1">
+    <w:name w:val="toc 1"/>
+    <w:basedOn w:val="Normal"/>
+    <w:next w:val="Normal"/>
+    <w:autoRedefine/>
+    <w:uiPriority w:val="39"/>
+    <w:unhideWhenUsed/>
+    <w:rsid w:val="00F4343C"/>
+    <w:pPr>
+      <w:spacing w:after="100" w:line="240" w:lineRule="auto"/>
+      <w:jc w:val="both"/>
+    </w:pPr>
+    <w:rPr>
+      <w:rFonts w:ascii="Arial" w:eastAsia="Arial" w:hAnsi="Arial" w:cs="Arial"/>
+      <w:sz w:val="24"/>
+      <w:szCs w:val="24"/>
+      <w:lang w:val="en-GB" w:eastAsia="en-IE"/>
+    </w:rPr>
+  </w:style>
+  <w:style w:type="paragraph" w:styleId="TOC2">
+    <w:name w:val="toc 2"/>
+    <w:basedOn w:val="Normal"/>
+    <w:next w:val="Normal"/>
+    <w:autoRedefine/>
+    <w:uiPriority w:val="39"/>
+    <w:unhideWhenUsed/>
+    <w:rsid w:val="00F4343C"/>
+    <w:pPr>
+      <w:spacing w:after="100" w:line="240" w:lineRule="auto"/>
+      <w:ind w:left="240"/>
+      <w:jc w:val="both"/>
+    </w:pPr>
+    <w:rPr>
+      <w:rFonts w:ascii="Arial" w:eastAsia="Arial" w:hAnsi="Arial" w:cs="Arial"/>
+      <w:sz w:val="24"/>
+      <w:szCs w:val="24"/>
+      <w:lang w:val="en-GB" w:eastAsia="en-IE"/>
+    </w:rPr>
+  </w:style>
 </w:styles>
 </file>
 
@@ -4638,4 +6137,16 @@
     </a:ext>
   </a:extLst>
 </a:theme>
+</file>
+
+<file path=customXml/item1.xml><?xml version="1.0" encoding="utf-8"?>
+<b:Sources xmlns:b="http://schemas.openxmlformats.org/officeDocument/2006/bibliography" xmlns="http://schemas.openxmlformats.org/officeDocument/2006/bibliography" SelectedStyle="\APASixthEditionOfficeOnline.xsl" StyleName="APA" Version="6"/>
+</file>
+
+<file path=customXml/itemProps1.xml><?xml version="1.0" encoding="utf-8"?>
+<ds:datastoreItem xmlns:ds="http://schemas.openxmlformats.org/officeDocument/2006/customXml" ds:itemID="{0ECE0029-48A3-4AEE-B93B-DC35ACB8646E}">
+  <ds:schemaRefs>
+    <ds:schemaRef ds:uri="http://schemas.openxmlformats.org/officeDocument/2006/bibliography"/>
+  </ds:schemaRefs>
+</ds:datastoreItem>
 </file>
</xml_diff>

<commit_message>
Changes to assignment notes v3
</commit_message>
<xml_diff>
--- a/L00177576 - IDP Assignment1.docx
+++ b/L00177576 - IDP Assignment1.docx
@@ -2148,89 +2148,23 @@
           <w:sz w:val="24"/>
           <w:szCs w:val="24"/>
         </w:rPr>
-        <w:t xml:space="preserve">set of routes to determine where the traffic from every subnet is directed. Using the template defined in </w:t>
-      </w:r>
-      <w:r>
-        <w:rPr>
-          <w:rFonts w:ascii="Arial" w:hAnsi="Arial" w:cs="Arial"/>
-          <w:sz w:val="24"/>
-          <w:szCs w:val="24"/>
-        </w:rPr>
-        <w:fldChar w:fldCharType="begin"/>
-      </w:r>
-      <w:r>
-        <w:rPr>
-          <w:rFonts w:ascii="Arial" w:hAnsi="Arial" w:cs="Arial"/>
-          <w:sz w:val="24"/>
-          <w:szCs w:val="24"/>
-        </w:rPr>
-        <w:instrText xml:space="preserve"> ADDIN ZOTERO_ITEM CSL_CITATION {"citationID":"Jggwiitv","properties":{"formattedCitation":"({\\i{}AWS::EC2::RouteTable - AWS CloudFormation}, no date)","plainCitation":"(AWS::EC2::RouteTable - AWS CloudFormation, no date)","noteIndex":0},"citationItems":[{"id":1099,"uris":["http://zotero.org/users/7037068/items/LK94UCZN"],"itemData":{"id":1099,"type":"webpage","title":"AWS::EC2::RouteTable - AWS CloudFormation","URL":"https://docs.aws.amazon.com/AWSCloudFormation/latest/UserGuide/aws-resource-ec2-routetable.html","accessed":{"date-parts":[["2022",11,7]]}}}],"schema":"https://github.com/citation-style-language/schema/raw/master/csl-citation.json"} </w:instrText>
-      </w:r>
-      <w:r>
-        <w:rPr>
-          <w:rFonts w:ascii="Arial" w:hAnsi="Arial" w:cs="Arial"/>
-          <w:sz w:val="24"/>
-          <w:szCs w:val="24"/>
-        </w:rPr>
-        <w:fldChar w:fldCharType="separate"/>
-      </w:r>
-      <w:r>
-        <w:rPr>
-          <w:rFonts w:ascii="Arial" w:hAnsi="Arial" w:cs="Arial"/>
-          <w:sz w:val="24"/>
-          <w:szCs w:val="24"/>
-        </w:rPr>
-        <w:t>(</w:t>
-      </w:r>
-      <w:r>
-        <w:rPr>
-          <w:rFonts w:ascii="Arial" w:hAnsi="Arial" w:cs="Arial"/>
-          <w:i/>
-          <w:iCs/>
-          <w:sz w:val="24"/>
-          <w:szCs w:val="24"/>
-        </w:rPr>
-        <w:t>AWS::EC2::RouteTable - AWS CloudFormation</w:t>
-      </w:r>
-      <w:r>
-        <w:rPr>
-          <w:rFonts w:ascii="Arial" w:hAnsi="Arial" w:cs="Arial"/>
-          <w:sz w:val="24"/>
-          <w:szCs w:val="24"/>
-        </w:rPr>
-        <w:t>, no date)</w:t>
-      </w:r>
-      <w:r>
-        <w:rPr>
-          <w:rFonts w:ascii="Arial" w:hAnsi="Arial" w:cs="Arial"/>
-          <w:sz w:val="24"/>
-          <w:szCs w:val="24"/>
-        </w:rPr>
-        <w:fldChar w:fldCharType="end"/>
-      </w:r>
-      <w:r>
-        <w:rPr>
-          <w:rFonts w:ascii="Arial" w:hAnsi="Arial" w:cs="Arial"/>
-          <w:sz w:val="24"/>
-          <w:szCs w:val="24"/>
-        </w:rPr>
-        <w:t xml:space="preserve">, I have created </w:t>
-      </w:r>
-      <w:r>
-        <w:rPr>
-          <w:rFonts w:ascii="Arial" w:hAnsi="Arial" w:cs="Arial"/>
-          <w:sz w:val="24"/>
-          <w:szCs w:val="24"/>
-        </w:rPr>
-        <w:t xml:space="preserve">a </w:t>
-      </w:r>
-      <w:r>
-        <w:rPr>
-          <w:rFonts w:ascii="Arial" w:hAnsi="Arial" w:cs="Arial"/>
-          <w:sz w:val="24"/>
-          <w:szCs w:val="24"/>
-        </w:rPr>
-        <w:t>route table for the Public subnet.</w:t>
+        <w:t xml:space="preserve">set of routes to determine where the traffic from every subnet is directed. </w:t>
+      </w:r>
+      <w:r>
+        <w:rPr>
+          <w:rFonts w:ascii="Arial" w:hAnsi="Arial" w:cs="Arial"/>
+          <w:sz w:val="24"/>
+          <w:szCs w:val="24"/>
+        </w:rPr>
+        <w:t>I have created a route table for the Public subnet using the template defined in (AWS::EC2::RouteTable - AWS CloudFormation, no date)</w:t>
+      </w:r>
+      <w:r>
+        <w:rPr>
+          <w:rFonts w:ascii="Arial" w:hAnsi="Arial" w:cs="Arial"/>
+          <w:sz w:val="24"/>
+          <w:szCs w:val="24"/>
+        </w:rPr>
+        <w:t>.</w:t>
       </w:r>
     </w:p>
     <w:p>
@@ -3453,6 +3387,70 @@
         </w:rPr>
         <w:t>One Instance is created in each subnet total of 4 Instances.</w:t>
       </w:r>
+      <w:r>
+        <w:rPr>
+          <w:rFonts w:ascii="Arial" w:hAnsi="Arial" w:cs="Arial"/>
+          <w:sz w:val="24"/>
+          <w:szCs w:val="24"/>
+        </w:rPr>
+        <w:t xml:space="preserve"> Mappings were created to look</w:t>
+      </w:r>
+      <w:r>
+        <w:rPr>
+          <w:rFonts w:ascii="Arial" w:hAnsi="Arial" w:cs="Arial"/>
+          <w:sz w:val="24"/>
+          <w:szCs w:val="24"/>
+        </w:rPr>
+        <w:t xml:space="preserve"> </w:t>
+      </w:r>
+      <w:r>
+        <w:rPr>
+          <w:rFonts w:ascii="Arial" w:hAnsi="Arial" w:cs="Arial"/>
+          <w:sz w:val="24"/>
+          <w:szCs w:val="24"/>
+        </w:rPr>
+        <w:t xml:space="preserve">up the AMI from the mappings dictionary </w:t>
+      </w:r>
+      <w:r>
+        <w:rPr>
+          <w:rFonts w:ascii="Arial" w:hAnsi="Arial" w:cs="Arial"/>
+          <w:sz w:val="24"/>
+          <w:szCs w:val="24"/>
+        </w:rPr>
+        <w:t>to define the values</w:t>
+      </w:r>
+      <w:r>
+        <w:rPr>
+          <w:rFonts w:ascii="Arial" w:hAnsi="Arial" w:cs="Arial"/>
+          <w:sz w:val="24"/>
+          <w:szCs w:val="24"/>
+        </w:rPr>
+        <w:t xml:space="preserve"> in Key-value pair</w:t>
+      </w:r>
+      <w:r>
+        <w:rPr>
+          <w:rFonts w:ascii="Arial" w:hAnsi="Arial" w:cs="Arial"/>
+          <w:sz w:val="24"/>
+          <w:szCs w:val="24"/>
+        </w:rPr>
+        <w:t>s</w:t>
+      </w:r>
+      <w:r>
+        <w:rPr>
+          <w:rFonts w:ascii="Arial" w:hAnsi="Arial" w:cs="Arial"/>
+          <w:sz w:val="24"/>
+          <w:szCs w:val="24"/>
+        </w:rPr>
+        <w:t xml:space="preserve"> for the AWS regions.</w:t>
+      </w:r>
+      <w:r>
+        <w:rPr>
+          <w:rFonts w:ascii="Arial" w:hAnsi="Arial" w:cs="Arial"/>
+          <w:sz w:val="24"/>
+          <w:szCs w:val="24"/>
+        </w:rPr>
+        <w:t xml:space="preserve"> Each Instance is associated with a different security group to make it associated with subnets.</w:t>
+      </w:r>
     </w:p>
     <w:p>
       <w:pPr>
@@ -3487,7 +3485,24 @@
           <w:sz w:val="24"/>
           <w:szCs w:val="24"/>
         </w:rPr>
-        <w:t xml:space="preserve">The YAML template </w:t>
+        <w:t>Finally, t</w:t>
+      </w:r>
+      <w:r>
+        <w:rPr>
+          <w:rFonts w:ascii="Arial" w:hAnsi="Arial" w:cs="Arial"/>
+          <w:sz w:val="24"/>
+          <w:szCs w:val="24"/>
+        </w:rPr>
+        <w:t xml:space="preserve">he YAML </w:t>
+      </w:r>
+      <w:r>
+        <w:rPr>
+          <w:rFonts w:ascii="Arial" w:hAnsi="Arial" w:cs="Arial"/>
+          <w:sz w:val="24"/>
+          <w:szCs w:val="24"/>
+        </w:rPr>
+        <w:lastRenderedPageBreak/>
+        <w:t xml:space="preserve">template </w:t>
       </w:r>
       <w:r>
         <w:rPr>
@@ -3535,7 +3550,23 @@
           <w:sz w:val="24"/>
           <w:szCs w:val="24"/>
         </w:rPr>
-        <w:t>(L00177576_VPC-advanced.yaml)</w:t>
+        <w:t>(L00177576_VPC-advanced.</w:t>
+      </w:r>
+      <w:r>
+        <w:rPr>
+          <w:rFonts w:ascii="Arial" w:hAnsi="Arial" w:cs="Arial"/>
+          <w:sz w:val="24"/>
+          <w:szCs w:val="24"/>
+        </w:rPr>
+        <w:t>YAML</w:t>
+      </w:r>
+      <w:r>
+        <w:rPr>
+          <w:rFonts w:ascii="Arial" w:hAnsi="Arial" w:cs="Arial"/>
+          <w:sz w:val="24"/>
+          <w:szCs w:val="24"/>
+        </w:rPr>
+        <w:t>)</w:t>
       </w:r>
       <w:r>
         <w:rPr>
@@ -3559,7 +3590,6 @@
         <w:rPr>
           <w:rFonts w:ascii="Arial" w:hAnsi="Arial" w:cs="Arial"/>
         </w:rPr>
-        <w:lastRenderedPageBreak/>
         <w:t>CloudFormation</w:t>
       </w:r>
       <w:bookmarkEnd w:id="3"/>
@@ -3619,7 +3649,39 @@
           <w:sz w:val="24"/>
           <w:szCs w:val="24"/>
         </w:rPr>
-        <w:t xml:space="preserve">) I have uploaded template in the CloudFormation and created Stack </w:t>
+        <w:t>)</w:t>
+      </w:r>
+      <w:r>
+        <w:rPr>
+          <w:rFonts w:ascii="Arial" w:hAnsi="Arial" w:cs="Arial"/>
+          <w:sz w:val="24"/>
+          <w:szCs w:val="24"/>
+        </w:rPr>
+        <w:t>,</w:t>
+      </w:r>
+      <w:r>
+        <w:rPr>
+          <w:rFonts w:ascii="Arial" w:hAnsi="Arial" w:cs="Arial"/>
+          <w:sz w:val="24"/>
+          <w:szCs w:val="24"/>
+        </w:rPr>
+        <w:t xml:space="preserve"> I have uploaded </w:t>
+      </w:r>
+      <w:r>
+        <w:rPr>
+          <w:rFonts w:ascii="Arial" w:hAnsi="Arial" w:cs="Arial"/>
+          <w:sz w:val="24"/>
+          <w:szCs w:val="24"/>
+        </w:rPr>
+        <w:t xml:space="preserve">the </w:t>
+      </w:r>
+      <w:r>
+        <w:rPr>
+          <w:rFonts w:ascii="Arial" w:hAnsi="Arial" w:cs="Arial"/>
+          <w:sz w:val="24"/>
+          <w:szCs w:val="24"/>
+        </w:rPr>
+        <w:t xml:space="preserve">template in the CloudFormation and created Stack </w:t>
       </w:r>
     </w:p>
     <w:p>
@@ -3831,7 +3893,23 @@
           <w:sz w:val="24"/>
           <w:szCs w:val="24"/>
         </w:rPr>
-        <w:t xml:space="preserve">Resources created when creating stack </w:t>
+        <w:t xml:space="preserve">Resources created when creating </w:t>
+      </w:r>
+      <w:r>
+        <w:rPr>
+          <w:rFonts w:ascii="Arial" w:hAnsi="Arial" w:cs="Arial"/>
+          <w:sz w:val="24"/>
+          <w:szCs w:val="24"/>
+        </w:rPr>
+        <w:t xml:space="preserve">the </w:t>
+      </w:r>
+      <w:r>
+        <w:rPr>
+          <w:rFonts w:ascii="Arial" w:hAnsi="Arial" w:cs="Arial"/>
+          <w:sz w:val="24"/>
+          <w:szCs w:val="24"/>
+        </w:rPr>
+        <w:t xml:space="preserve">stack </w:t>
       </w:r>
     </w:p>
     <w:p>
@@ -3985,7 +4063,23 @@
           <w:sz w:val="24"/>
           <w:szCs w:val="24"/>
         </w:rPr>
-        <w:t>Stack creation status</w:t>
+        <w:t>The S</w:t>
+      </w:r>
+      <w:r>
+        <w:rPr>
+          <w:rFonts w:ascii="Arial" w:hAnsi="Arial" w:cs="Arial"/>
+          <w:sz w:val="24"/>
+          <w:szCs w:val="24"/>
+        </w:rPr>
+        <w:t>tack</w:t>
+      </w:r>
+      <w:r>
+        <w:rPr>
+          <w:rFonts w:ascii="Arial" w:hAnsi="Arial" w:cs="Arial"/>
+          <w:sz w:val="24"/>
+          <w:szCs w:val="24"/>
+        </w:rPr>
+        <w:t xml:space="preserve"> is successfully created with no issues.</w:t>
       </w:r>
     </w:p>
     <w:p>

</xml_diff>

<commit_message>
Changes to assignment notes v4
</commit_message>
<xml_diff>
--- a/L00177576 - IDP Assignment1.docx
+++ b/L00177576 - IDP Assignment1.docx
@@ -408,11 +408,19 @@
                 <w:rFonts w:ascii="Segoe UI" w:hAnsi="Segoe UI" w:cs="Segoe UI"/>
               </w:rPr>
             </w:pPr>
+            <w:proofErr w:type="spellStart"/>
             <w:r>
               <w:rPr>
                 <w:rFonts w:ascii="Segoe UI" w:hAnsi="Segoe UI" w:cs="Segoe UI"/>
               </w:rPr>
-              <w:t>IaC for DevOps Pipelines</w:t>
+              <w:t>IaC</w:t>
+            </w:r>
+            <w:proofErr w:type="spellEnd"/>
+            <w:r>
+              <w:rPr>
+                <w:rFonts w:ascii="Segoe UI" w:hAnsi="Segoe UI" w:cs="Segoe UI"/>
+              </w:rPr>
+              <w:t xml:space="preserve"> for DevOps Pipelines</w:t>
             </w:r>
           </w:p>
         </w:tc>
@@ -1155,7 +1163,25 @@
           <w:sz w:val="24"/>
           <w:szCs w:val="24"/>
         </w:rPr>
-        <w:t>created as a Private repository, with Ruth</w:t>
+        <w:t xml:space="preserve">created as a </w:t>
+      </w:r>
+      <w:proofErr w:type="gramStart"/>
+      <w:r>
+        <w:rPr>
+          <w:rFonts w:ascii="Arial" w:hAnsi="Arial" w:cs="Arial"/>
+          <w:sz w:val="24"/>
+          <w:szCs w:val="24"/>
+        </w:rPr>
+        <w:t>Private</w:t>
+      </w:r>
+      <w:proofErr w:type="gramEnd"/>
+      <w:r>
+        <w:rPr>
+          <w:rFonts w:ascii="Arial" w:hAnsi="Arial" w:cs="Arial"/>
+          <w:sz w:val="24"/>
+          <w:szCs w:val="24"/>
+        </w:rPr>
+        <w:t xml:space="preserve"> repository, with Ruth</w:t>
       </w:r>
       <w:r>
         <w:rPr>
@@ -1722,7 +1748,25 @@
           <w:sz w:val="24"/>
           <w:szCs w:val="24"/>
         </w:rPr>
-        <w:t xml:space="preserve"> VPCGatewayattachment is declared to attach </w:t>
+        <w:t xml:space="preserve"> </w:t>
+      </w:r>
+      <w:proofErr w:type="spellStart"/>
+      <w:r>
+        <w:rPr>
+          <w:rFonts w:ascii="Arial" w:hAnsi="Arial" w:cs="Arial"/>
+          <w:sz w:val="24"/>
+          <w:szCs w:val="24"/>
+        </w:rPr>
+        <w:t>VPCGatewayattachment</w:t>
+      </w:r>
+      <w:proofErr w:type="spellEnd"/>
+      <w:r>
+        <w:rPr>
+          <w:rFonts w:ascii="Arial" w:hAnsi="Arial" w:cs="Arial"/>
+          <w:sz w:val="24"/>
+          <w:szCs w:val="24"/>
+        </w:rPr>
+        <w:t xml:space="preserve"> is declared to attach </w:t>
       </w:r>
       <w:r>
         <w:rPr>
@@ -2026,6 +2070,7 @@
         </w:rPr>
         <w:t>'</w:t>
       </w:r>
+      <w:proofErr w:type="spellStart"/>
       <w:r>
         <w:rPr>
           <w:rFonts w:ascii="Arial" w:hAnsi="Arial" w:cs="Arial"/>
@@ -2034,6 +2079,7 @@
         </w:rPr>
         <w:t>GetAZs</w:t>
       </w:r>
+      <w:proofErr w:type="spellEnd"/>
       <w:r>
         <w:rPr>
           <w:rFonts w:ascii="Arial" w:hAnsi="Arial" w:cs="Arial"/>
@@ -2156,7 +2202,43 @@
           <w:sz w:val="24"/>
           <w:szCs w:val="24"/>
         </w:rPr>
-        <w:t>I have created a route table for the Public subnet using the template defined in (AWS::EC2::RouteTable - AWS CloudFormation, no date)</w:t>
+        <w:t>I have created a route table for the Public subnet using the template defined in (</w:t>
+      </w:r>
+      <w:proofErr w:type="gramStart"/>
+      <w:r>
+        <w:rPr>
+          <w:rFonts w:ascii="Arial" w:hAnsi="Arial" w:cs="Arial"/>
+          <w:sz w:val="24"/>
+          <w:szCs w:val="24"/>
+        </w:rPr>
+        <w:t>AWS::</w:t>
+      </w:r>
+      <w:proofErr w:type="gramEnd"/>
+      <w:r>
+        <w:rPr>
+          <w:rFonts w:ascii="Arial" w:hAnsi="Arial" w:cs="Arial"/>
+          <w:sz w:val="24"/>
+          <w:szCs w:val="24"/>
+        </w:rPr>
+        <w:t>EC2::</w:t>
+      </w:r>
+      <w:proofErr w:type="spellStart"/>
+      <w:r>
+        <w:rPr>
+          <w:rFonts w:ascii="Arial" w:hAnsi="Arial" w:cs="Arial"/>
+          <w:sz w:val="24"/>
+          <w:szCs w:val="24"/>
+        </w:rPr>
+        <w:t>RouteTable</w:t>
+      </w:r>
+      <w:proofErr w:type="spellEnd"/>
+      <w:r>
+        <w:rPr>
+          <w:rFonts w:ascii="Arial" w:hAnsi="Arial" w:cs="Arial"/>
+          <w:sz w:val="24"/>
+          <w:szCs w:val="24"/>
+        </w:rPr>
+        <w:t xml:space="preserve"> - AWS CloudFormation, no date)</w:t>
       </w:r>
       <w:r>
         <w:rPr>
@@ -2705,13 +2787,23 @@
         </w:rPr>
         <w:t xml:space="preserve"> subnets. </w:t>
       </w:r>
-      <w:r>
-        <w:rPr>
-          <w:rFonts w:ascii="Arial" w:hAnsi="Arial" w:cs="Arial"/>
-          <w:sz w:val="24"/>
-          <w:szCs w:val="24"/>
-        </w:rPr>
-        <w:t xml:space="preserve">Similar to </w:t>
+      <w:proofErr w:type="gramStart"/>
+      <w:r>
+        <w:rPr>
+          <w:rFonts w:ascii="Arial" w:hAnsi="Arial" w:cs="Arial"/>
+          <w:sz w:val="24"/>
+          <w:szCs w:val="24"/>
+        </w:rPr>
+        <w:t>Similar to</w:t>
+      </w:r>
+      <w:proofErr w:type="gramEnd"/>
+      <w:r>
+        <w:rPr>
+          <w:rFonts w:ascii="Arial" w:hAnsi="Arial" w:cs="Arial"/>
+          <w:sz w:val="24"/>
+          <w:szCs w:val="24"/>
+        </w:rPr>
+        <w:t xml:space="preserve"> </w:t>
       </w:r>
       <w:r>
         <w:rPr>
@@ -2753,6 +2845,7 @@
         </w:rPr>
         <w:t>'</w:t>
       </w:r>
+      <w:proofErr w:type="spellStart"/>
       <w:r>
         <w:rPr>
           <w:rFonts w:ascii="Arial" w:hAnsi="Arial" w:cs="Arial"/>
@@ -2761,6 +2854,7 @@
         </w:rPr>
         <w:t>GetAZs</w:t>
       </w:r>
+      <w:proofErr w:type="spellEnd"/>
       <w:r>
         <w:rPr>
           <w:rFonts w:ascii="Arial" w:hAnsi="Arial" w:cs="Arial"/>
@@ -3550,7 +3644,16 @@
           <w:sz w:val="24"/>
           <w:szCs w:val="24"/>
         </w:rPr>
-        <w:t>(L00177576_VPC-advanced.</w:t>
+        <w:t>(L00177576_VPC-</w:t>
+      </w:r>
+      <w:proofErr w:type="gramStart"/>
+      <w:r>
+        <w:rPr>
+          <w:rFonts w:ascii="Arial" w:hAnsi="Arial" w:cs="Arial"/>
+          <w:sz w:val="24"/>
+          <w:szCs w:val="24"/>
+        </w:rPr>
+        <w:t>advanced.</w:t>
       </w:r>
       <w:r>
         <w:rPr>
@@ -3560,6 +3663,7 @@
         </w:rPr>
         <w:t>YAML</w:t>
       </w:r>
+      <w:proofErr w:type="gramEnd"/>
       <w:r>
         <w:rPr>
           <w:rFonts w:ascii="Arial" w:hAnsi="Arial" w:cs="Arial"/>
@@ -3721,8 +3825,9 @@
           <w:sz w:val="24"/>
           <w:szCs w:val="24"/>
         </w:rPr>
-        <w:t xml:space="preserve">Template Designer </w:t>
-      </w:r>
+        <w:t xml:space="preserve">Template </w:t>
+      </w:r>
+      <w:proofErr w:type="gramStart"/>
       <w:r>
         <w:rPr>
           <w:rFonts w:ascii="Arial" w:hAnsi="Arial" w:cs="Arial"/>
@@ -3733,8 +3838,21 @@
           <w:sz w:val="24"/>
           <w:szCs w:val="24"/>
         </w:rPr>
+        <w:t xml:space="preserve">Designer </w:t>
+      </w:r>
+      <w:r>
+        <w:rPr>
+          <w:rFonts w:ascii="Arial" w:hAnsi="Arial" w:cs="Arial"/>
+          <w:b/>
+          <w:bCs/>
+          <w:i/>
+          <w:iCs/>
+          <w:sz w:val="24"/>
+          <w:szCs w:val="24"/>
+        </w:rPr>
         <w:t>:</w:t>
       </w:r>
+      <w:proofErr w:type="gramEnd"/>
     </w:p>
     <w:p>
       <w:pPr>
@@ -4140,10 +4258,6 @@
     <w:p>
       <w:pPr>
         <w:pStyle w:val="ListParagraph"/>
-        <w:numPr>
-          <w:ilvl w:val="0"/>
-          <w:numId w:val="6"/>
-        </w:numPr>
         <w:spacing w:line="360" w:lineRule="auto"/>
         <w:rPr>
           <w:rFonts w:ascii="Arial" w:hAnsi="Arial" w:cs="Arial"/>
@@ -4151,21 +4265,272 @@
           <w:szCs w:val="24"/>
         </w:rPr>
       </w:pPr>
-      <w:r>
-        <w:rPr>
-          <w:rFonts w:ascii="Arial" w:hAnsi="Arial" w:cs="Arial"/>
-          <w:sz w:val="24"/>
-          <w:szCs w:val="24"/>
-        </w:rPr>
-        <w:t>GitHub Checkin</w:t>
-      </w:r>
-    </w:p>
-    <w:p>
-      <w:pPr>
-        <w:pStyle w:val="ListParagraph"/>
+    </w:p>
+    <w:p>
+      <w:pPr>
+        <w:pStyle w:val="Heading2"/>
+        <w:spacing w:after="240"/>
+        <w:rPr>
+          <w:rFonts w:ascii="Arial" w:hAnsi="Arial" w:cs="Arial"/>
+          <w:sz w:val="24"/>
+          <w:szCs w:val="24"/>
+        </w:rPr>
+      </w:pPr>
+      <w:r>
+        <w:rPr>
+          <w:rFonts w:ascii="Arial" w:hAnsi="Arial" w:cs="Arial"/>
+        </w:rPr>
+        <w:t>GitHub Scripts</w:t>
+      </w:r>
+    </w:p>
+    <w:p>
+      <w:pPr>
+        <w:pStyle w:val="Heading3"/>
         <w:spacing w:line="360" w:lineRule="auto"/>
         <w:rPr>
           <w:rFonts w:ascii="Arial" w:hAnsi="Arial" w:cs="Arial"/>
+          <w:b/>
+          <w:bCs/>
+        </w:rPr>
+      </w:pPr>
+      <w:r>
+        <w:tab/>
+      </w:r>
+      <w:r>
+        <w:rPr>
+          <w:rFonts w:ascii="Arial" w:hAnsi="Arial" w:cs="Arial"/>
+          <w:b/>
+          <w:bCs/>
+          <w:sz w:val="22"/>
+          <w:szCs w:val="22"/>
+        </w:rPr>
+        <w:t xml:space="preserve">Push initial files to </w:t>
+      </w:r>
+      <w:r>
+        <w:rPr>
+          <w:rFonts w:ascii="Arial" w:hAnsi="Arial" w:cs="Arial"/>
+          <w:b/>
+          <w:bCs/>
+          <w:sz w:val="22"/>
+          <w:szCs w:val="22"/>
+        </w:rPr>
+        <w:t xml:space="preserve">the </w:t>
+      </w:r>
+      <w:r>
+        <w:rPr>
+          <w:rFonts w:ascii="Arial" w:hAnsi="Arial" w:cs="Arial"/>
+          <w:b/>
+          <w:bCs/>
+          <w:sz w:val="22"/>
+          <w:szCs w:val="22"/>
+        </w:rPr>
+        <w:t>Empty GitHub repository:</w:t>
+      </w:r>
+    </w:p>
+    <w:p>
+      <w:pPr>
+        <w:spacing w:after="0" w:line="276" w:lineRule="auto"/>
+        <w:ind w:firstLine="720"/>
+        <w:rPr>
+          <w:rFonts w:ascii="Arial" w:hAnsi="Arial" w:cs="Arial"/>
+          <w:sz w:val="24"/>
+          <w:szCs w:val="24"/>
+        </w:rPr>
+      </w:pPr>
+      <w:r>
+        <w:rPr>
+          <w:rFonts w:ascii="Arial" w:hAnsi="Arial" w:cs="Arial"/>
+          <w:sz w:val="24"/>
+          <w:szCs w:val="24"/>
+        </w:rPr>
+        <w:t xml:space="preserve">git </w:t>
+      </w:r>
+      <w:proofErr w:type="spellStart"/>
+      <w:r>
+        <w:rPr>
+          <w:rFonts w:ascii="Arial" w:hAnsi="Arial" w:cs="Arial"/>
+          <w:sz w:val="24"/>
+          <w:szCs w:val="24"/>
+        </w:rPr>
+        <w:t>init</w:t>
+      </w:r>
+      <w:proofErr w:type="spellEnd"/>
+      <w:r>
+        <w:rPr>
+          <w:rFonts w:ascii="Arial" w:hAnsi="Arial" w:cs="Arial"/>
+          <w:sz w:val="24"/>
+          <w:szCs w:val="24"/>
+        </w:rPr>
+        <w:t xml:space="preserve"> </w:t>
+      </w:r>
+    </w:p>
+    <w:p>
+      <w:pPr>
+        <w:spacing w:after="0" w:line="276" w:lineRule="auto"/>
+        <w:ind w:left="720"/>
+        <w:rPr>
+          <w:rFonts w:ascii="Arial" w:hAnsi="Arial" w:cs="Arial"/>
+          <w:sz w:val="24"/>
+          <w:szCs w:val="24"/>
+        </w:rPr>
+      </w:pPr>
+      <w:r>
+        <w:rPr>
+          <w:rFonts w:ascii="Arial" w:hAnsi="Arial" w:cs="Arial"/>
+          <w:sz w:val="24"/>
+          <w:szCs w:val="24"/>
+        </w:rPr>
+        <w:t xml:space="preserve">git </w:t>
+      </w:r>
+      <w:proofErr w:type="gramStart"/>
+      <w:r>
+        <w:rPr>
+          <w:rFonts w:ascii="Arial" w:hAnsi="Arial" w:cs="Arial"/>
+          <w:sz w:val="24"/>
+          <w:szCs w:val="24"/>
+        </w:rPr>
+        <w:t>add .</w:t>
+      </w:r>
+      <w:proofErr w:type="gramEnd"/>
+    </w:p>
+    <w:p>
+      <w:pPr>
+        <w:spacing w:after="0" w:line="276" w:lineRule="auto"/>
+        <w:ind w:left="720"/>
+        <w:rPr>
+          <w:rFonts w:ascii="Arial" w:hAnsi="Arial" w:cs="Arial"/>
+          <w:sz w:val="24"/>
+          <w:szCs w:val="24"/>
+        </w:rPr>
+      </w:pPr>
+      <w:r>
+        <w:rPr>
+          <w:rFonts w:ascii="Arial" w:hAnsi="Arial" w:cs="Arial"/>
+          <w:sz w:val="24"/>
+          <w:szCs w:val="24"/>
+        </w:rPr>
+        <w:t>git status</w:t>
+      </w:r>
+    </w:p>
+    <w:p>
+      <w:pPr>
+        <w:spacing w:after="0" w:line="276" w:lineRule="auto"/>
+        <w:ind w:left="720"/>
+        <w:rPr>
+          <w:rFonts w:ascii="Arial" w:hAnsi="Arial" w:cs="Arial"/>
+          <w:sz w:val="24"/>
+          <w:szCs w:val="24"/>
+        </w:rPr>
+      </w:pPr>
+      <w:r>
+        <w:rPr>
+          <w:rFonts w:ascii="Arial" w:hAnsi="Arial" w:cs="Arial"/>
+          <w:sz w:val="24"/>
+          <w:szCs w:val="24"/>
+        </w:rPr>
+        <w:t xml:space="preserve">git commit -a -m </w:t>
+      </w:r>
+      <w:r>
+        <w:rPr>
+          <w:rFonts w:ascii="Arial" w:hAnsi="Arial" w:cs="Arial"/>
+          <w:sz w:val="24"/>
+          <w:szCs w:val="24"/>
+        </w:rPr>
+        <w:t>"</w:t>
+      </w:r>
+      <w:r>
+        <w:rPr>
+          <w:rFonts w:ascii="Arial" w:hAnsi="Arial" w:cs="Arial"/>
+          <w:sz w:val="24"/>
+          <w:szCs w:val="24"/>
+        </w:rPr>
+        <w:t>Template files added</w:t>
+      </w:r>
+      <w:r>
+        <w:rPr>
+          <w:rFonts w:ascii="Arial" w:hAnsi="Arial" w:cs="Arial"/>
+          <w:sz w:val="24"/>
+          <w:szCs w:val="24"/>
+        </w:rPr>
+        <w:t>"</w:t>
+      </w:r>
+    </w:p>
+    <w:p>
+      <w:pPr>
+        <w:spacing w:after="0" w:line="276" w:lineRule="auto"/>
+        <w:ind w:left="720"/>
+        <w:rPr>
+          <w:rFonts w:ascii="Arial" w:hAnsi="Arial" w:cs="Arial"/>
+          <w:sz w:val="24"/>
+          <w:szCs w:val="24"/>
+        </w:rPr>
+      </w:pPr>
+      <w:r>
+        <w:rPr>
+          <w:rFonts w:ascii="Arial" w:hAnsi="Arial" w:cs="Arial"/>
+          <w:sz w:val="24"/>
+          <w:szCs w:val="24"/>
+        </w:rPr>
+        <w:t xml:space="preserve">git remote add origin </w:t>
+      </w:r>
+      <w:hyperlink r:id="rId17" w:history="1">
+        <w:r>
+          <w:rPr>
+            <w:rStyle w:val="Hyperlink"/>
+            <w:rFonts w:ascii="Arial" w:hAnsi="Arial" w:cs="Arial"/>
+            <w:sz w:val="24"/>
+            <w:szCs w:val="24"/>
+          </w:rPr>
+          <w:t>https://github.com/L00177576/IDP-Assignment</w:t>
+        </w:r>
+        <w:r>
+          <w:rPr>
+            <w:rStyle w:val="Hyperlink"/>
+            <w:rFonts w:ascii="Arial" w:hAnsi="Arial" w:cs="Arial"/>
+            <w:sz w:val="24"/>
+            <w:szCs w:val="24"/>
+          </w:rPr>
+          <w:t>1.git</w:t>
+        </w:r>
+      </w:hyperlink>
+    </w:p>
+    <w:p>
+      <w:pPr>
+        <w:spacing w:after="0" w:line="276" w:lineRule="auto"/>
+        <w:ind w:left="720"/>
+        <w:rPr>
+          <w:rFonts w:ascii="Arial" w:hAnsi="Arial" w:cs="Arial"/>
+          <w:sz w:val="24"/>
+          <w:szCs w:val="24"/>
+        </w:rPr>
+      </w:pPr>
+      <w:r>
+        <w:rPr>
+          <w:rFonts w:ascii="Arial" w:hAnsi="Arial" w:cs="Arial"/>
+          <w:sz w:val="24"/>
+          <w:szCs w:val="24"/>
+        </w:rPr>
+        <w:t>git push -f origin master</w:t>
+      </w:r>
+    </w:p>
+    <w:p>
+      <w:pPr>
+        <w:spacing w:after="0" w:line="276" w:lineRule="auto"/>
+        <w:ind w:left="720"/>
+        <w:rPr>
+          <w:rFonts w:ascii="Arial" w:hAnsi="Arial" w:cs="Arial"/>
+          <w:sz w:val="24"/>
+          <w:szCs w:val="24"/>
+        </w:rPr>
+      </w:pPr>
+    </w:p>
+    <w:p>
+      <w:pPr>
+        <w:spacing w:after="0" w:line="360" w:lineRule="auto"/>
+        <w:ind w:left="720"/>
+        <w:rPr>
+          <w:rStyle w:val="Hyperlink"/>
+          <w:rFonts w:ascii="Arial" w:hAnsi="Arial" w:cs="Arial"/>
           <w:sz w:val="24"/>
           <w:szCs w:val="24"/>
         </w:rPr>
@@ -4175,7 +4540,7 @@
           <w:noProof/>
         </w:rPr>
         <w:drawing>
-          <wp:inline distT="0" distB="0" distL="0" distR="0" wp14:anchorId="173F6AD7" wp14:editId="3773C42C">
+          <wp:inline distT="0" distB="0" distL="0" distR="0" wp14:anchorId="0650F3F7" wp14:editId="10B4EB56">
             <wp:extent cx="5731510" cy="3514725"/>
             <wp:effectExtent l="0" t="0" r="2540" b="9525"/>
             <wp:docPr id="1" name="Picture 1" descr="Text&#10;&#10;Description automatically generated"/>
@@ -4190,7 +4555,7 @@
                     <pic:cNvPicPr/>
                   </pic:nvPicPr>
                   <pic:blipFill>
-                    <a:blip r:embed="rId17"/>
+                    <a:blip r:embed="rId18"/>
                     <a:stretch>
                       <a:fillRect/>
                     </a:stretch>
@@ -4213,6 +4578,273 @@
     </w:p>
     <w:p>
       <w:pPr>
+        <w:pStyle w:val="Heading3"/>
+        <w:spacing w:line="360" w:lineRule="auto"/>
+        <w:ind w:firstLine="720"/>
+        <w:rPr>
+          <w:rFonts w:ascii="Arial" w:hAnsi="Arial" w:cs="Arial"/>
+          <w:b/>
+          <w:bCs/>
+        </w:rPr>
+      </w:pPr>
+      <w:r>
+        <w:rPr>
+          <w:rFonts w:ascii="Arial" w:hAnsi="Arial" w:cs="Arial"/>
+          <w:b/>
+          <w:bCs/>
+          <w:sz w:val="22"/>
+          <w:szCs w:val="22"/>
+        </w:rPr>
+        <w:lastRenderedPageBreak/>
+        <w:t xml:space="preserve">Push </w:t>
+      </w:r>
+      <w:r>
+        <w:rPr>
+          <w:rFonts w:ascii="Arial" w:hAnsi="Arial" w:cs="Arial"/>
+          <w:b/>
+          <w:bCs/>
+          <w:sz w:val="22"/>
+          <w:szCs w:val="22"/>
+        </w:rPr>
+        <w:t>updated</w:t>
+      </w:r>
+      <w:r>
+        <w:rPr>
+          <w:rFonts w:ascii="Arial" w:hAnsi="Arial" w:cs="Arial"/>
+          <w:b/>
+          <w:bCs/>
+          <w:sz w:val="22"/>
+          <w:szCs w:val="22"/>
+        </w:rPr>
+        <w:t xml:space="preserve"> files to </w:t>
+      </w:r>
+      <w:r>
+        <w:rPr>
+          <w:rFonts w:ascii="Arial" w:hAnsi="Arial" w:cs="Arial"/>
+          <w:b/>
+          <w:bCs/>
+          <w:sz w:val="22"/>
+          <w:szCs w:val="22"/>
+        </w:rPr>
+        <w:t xml:space="preserve">the </w:t>
+      </w:r>
+      <w:r>
+        <w:rPr>
+          <w:rFonts w:ascii="Arial" w:hAnsi="Arial" w:cs="Arial"/>
+          <w:b/>
+          <w:bCs/>
+          <w:sz w:val="22"/>
+          <w:szCs w:val="22"/>
+        </w:rPr>
+        <w:t>Existing</w:t>
+      </w:r>
+      <w:r>
+        <w:rPr>
+          <w:rFonts w:ascii="Arial" w:hAnsi="Arial" w:cs="Arial"/>
+          <w:b/>
+          <w:bCs/>
+          <w:sz w:val="22"/>
+          <w:szCs w:val="22"/>
+        </w:rPr>
+        <w:t xml:space="preserve"> GitHub repository:</w:t>
+      </w:r>
+    </w:p>
+    <w:p>
+      <w:pPr>
+        <w:spacing w:after="0" w:line="276" w:lineRule="auto"/>
+        <w:ind w:firstLine="720"/>
+        <w:rPr>
+          <w:rFonts w:ascii="Arial" w:hAnsi="Arial" w:cs="Arial"/>
+          <w:sz w:val="24"/>
+          <w:szCs w:val="24"/>
+        </w:rPr>
+      </w:pPr>
+      <w:r>
+        <w:rPr>
+          <w:rFonts w:ascii="Arial" w:hAnsi="Arial" w:cs="Arial"/>
+          <w:sz w:val="24"/>
+          <w:szCs w:val="24"/>
+        </w:rPr>
+        <w:t xml:space="preserve">git </w:t>
+      </w:r>
+      <w:r>
+        <w:rPr>
+          <w:rFonts w:ascii="Arial" w:hAnsi="Arial" w:cs="Arial"/>
+          <w:sz w:val="24"/>
+          <w:szCs w:val="24"/>
+        </w:rPr>
+        <w:t>status</w:t>
+      </w:r>
+      <w:r>
+        <w:rPr>
+          <w:rFonts w:ascii="Arial" w:hAnsi="Arial" w:cs="Arial"/>
+          <w:sz w:val="24"/>
+          <w:szCs w:val="24"/>
+        </w:rPr>
+        <w:t xml:space="preserve"> </w:t>
+      </w:r>
+    </w:p>
+    <w:p>
+      <w:pPr>
+        <w:spacing w:after="0" w:line="276" w:lineRule="auto"/>
+        <w:ind w:left="720"/>
+        <w:rPr>
+          <w:rFonts w:ascii="Arial" w:hAnsi="Arial" w:cs="Arial"/>
+          <w:sz w:val="24"/>
+          <w:szCs w:val="24"/>
+        </w:rPr>
+      </w:pPr>
+      <w:r>
+        <w:rPr>
+          <w:rFonts w:ascii="Arial" w:hAnsi="Arial" w:cs="Arial"/>
+          <w:sz w:val="24"/>
+          <w:szCs w:val="24"/>
+        </w:rPr>
+        <w:t xml:space="preserve">git </w:t>
+      </w:r>
+      <w:proofErr w:type="gramStart"/>
+      <w:r>
+        <w:rPr>
+          <w:rFonts w:ascii="Arial" w:hAnsi="Arial" w:cs="Arial"/>
+          <w:sz w:val="24"/>
+          <w:szCs w:val="24"/>
+        </w:rPr>
+        <w:t>add .</w:t>
+      </w:r>
+      <w:proofErr w:type="gramEnd"/>
+      <w:r>
+        <w:rPr>
+          <w:rFonts w:ascii="Arial" w:hAnsi="Arial" w:cs="Arial"/>
+          <w:sz w:val="24"/>
+          <w:szCs w:val="24"/>
+        </w:rPr>
+        <w:t xml:space="preserve"> </w:t>
+      </w:r>
+    </w:p>
+    <w:p>
+      <w:pPr>
+        <w:spacing w:after="0" w:line="276" w:lineRule="auto"/>
+        <w:ind w:left="720"/>
+        <w:rPr>
+          <w:rFonts w:ascii="Arial" w:hAnsi="Arial" w:cs="Arial"/>
+          <w:sz w:val="24"/>
+          <w:szCs w:val="24"/>
+        </w:rPr>
+      </w:pPr>
+      <w:r>
+        <w:rPr>
+          <w:rFonts w:ascii="Arial" w:hAnsi="Arial" w:cs="Arial"/>
+          <w:sz w:val="24"/>
+          <w:szCs w:val="24"/>
+        </w:rPr>
+        <w:t xml:space="preserve">git </w:t>
+      </w:r>
+      <w:proofErr w:type="gramStart"/>
+      <w:r>
+        <w:rPr>
+          <w:rFonts w:ascii="Arial" w:hAnsi="Arial" w:cs="Arial"/>
+          <w:sz w:val="24"/>
+          <w:szCs w:val="24"/>
+        </w:rPr>
+        <w:t xml:space="preserve">commit </w:t>
+      </w:r>
+      <w:r>
+        <w:rPr>
+          <w:rFonts w:ascii="Arial" w:hAnsi="Arial" w:cs="Arial"/>
+          <w:sz w:val="24"/>
+          <w:szCs w:val="24"/>
+        </w:rPr>
+        <w:t xml:space="preserve"> </w:t>
+      </w:r>
+      <w:r>
+        <w:rPr>
+          <w:rFonts w:ascii="Arial" w:hAnsi="Arial" w:cs="Arial"/>
+          <w:sz w:val="24"/>
+          <w:szCs w:val="24"/>
+        </w:rPr>
+        <w:t>-</w:t>
+      </w:r>
+      <w:proofErr w:type="gramEnd"/>
+      <w:r>
+        <w:rPr>
+          <w:rFonts w:ascii="Arial" w:hAnsi="Arial" w:cs="Arial"/>
+          <w:sz w:val="24"/>
+          <w:szCs w:val="24"/>
+        </w:rPr>
+        <w:t xml:space="preserve">m </w:t>
+      </w:r>
+      <w:r>
+        <w:rPr>
+          <w:rFonts w:ascii="Arial" w:hAnsi="Arial" w:cs="Arial"/>
+          <w:sz w:val="24"/>
+          <w:szCs w:val="24"/>
+        </w:rPr>
+        <w:t>"</w:t>
+      </w:r>
+      <w:r>
+        <w:rPr>
+          <w:rFonts w:ascii="Arial" w:hAnsi="Arial" w:cs="Arial"/>
+          <w:sz w:val="24"/>
+          <w:szCs w:val="24"/>
+        </w:rPr>
+        <w:t>Changes to existing files</w:t>
+      </w:r>
+      <w:r>
+        <w:rPr>
+          <w:rFonts w:ascii="Arial" w:hAnsi="Arial" w:cs="Arial"/>
+          <w:sz w:val="24"/>
+          <w:szCs w:val="24"/>
+        </w:rPr>
+        <w:t>."</w:t>
+      </w:r>
+      <w:r>
+        <w:rPr>
+          <w:rFonts w:ascii="Arial" w:hAnsi="Arial" w:cs="Arial"/>
+          <w:sz w:val="24"/>
+          <w:szCs w:val="24"/>
+        </w:rPr>
+        <w:t xml:space="preserve"> </w:t>
+      </w:r>
+    </w:p>
+    <w:p>
+      <w:pPr>
+        <w:spacing w:after="0" w:line="276" w:lineRule="auto"/>
+        <w:ind w:left="720"/>
+        <w:rPr>
+          <w:rStyle w:val="Hyperlink"/>
+          <w:rFonts w:ascii="Arial" w:hAnsi="Arial" w:cs="Arial"/>
+          <w:sz w:val="24"/>
+          <w:szCs w:val="24"/>
+        </w:rPr>
+      </w:pPr>
+      <w:r>
+        <w:rPr>
+          <w:rFonts w:ascii="Arial" w:hAnsi="Arial" w:cs="Arial"/>
+          <w:sz w:val="24"/>
+          <w:szCs w:val="24"/>
+        </w:rPr>
+        <w:t xml:space="preserve">git push </w:t>
+      </w:r>
+      <w:r>
+        <w:rPr>
+          <w:rFonts w:ascii="Arial" w:hAnsi="Arial" w:cs="Arial"/>
+          <w:sz w:val="24"/>
+          <w:szCs w:val="24"/>
+        </w:rPr>
+        <w:t xml:space="preserve">-u </w:t>
+      </w:r>
+      <w:r>
+        <w:rPr>
+          <w:rFonts w:ascii="Arial" w:hAnsi="Arial" w:cs="Arial"/>
+          <w:sz w:val="24"/>
+          <w:szCs w:val="24"/>
+        </w:rPr>
+        <w:t>-f origin master</w:t>
+      </w:r>
+    </w:p>
+    <w:p>
+      <w:pPr>
+        <w:ind w:left="720"/>
         <w:rPr>
           <w:rFonts w:asciiTheme="majorHAnsi" w:eastAsiaTheme="majorEastAsia" w:hAnsiTheme="majorHAnsi" w:cstheme="majorBidi"/>
           <w:color w:val="2F5496" w:themeColor="accent1" w:themeShade="BF"/>
@@ -4221,6 +4853,69 @@
         </w:rPr>
       </w:pPr>
       <w:r>
+        <w:rPr>
+          <w:rFonts w:asciiTheme="majorHAnsi" w:eastAsiaTheme="majorEastAsia" w:hAnsiTheme="majorHAnsi" w:cstheme="majorBidi"/>
+          <w:color w:val="2F5496" w:themeColor="accent1" w:themeShade="BF"/>
+          <w:sz w:val="32"/>
+          <w:szCs w:val="32"/>
+        </w:rPr>
+        <w:tab/>
+      </w:r>
+      <w:r>
+        <w:rPr>
+          <w:noProof/>
+        </w:rPr>
+        <w:drawing>
+          <wp:inline distT="0" distB="0" distL="0" distR="0" wp14:anchorId="3901541E" wp14:editId="34E93AC8">
+            <wp:extent cx="5731510" cy="3994150"/>
+            <wp:effectExtent l="0" t="0" r="2540" b="6350"/>
+            <wp:docPr id="2" name="Picture 2"/>
+            <wp:cNvGraphicFramePr>
+              <a:graphicFrameLocks xmlns:a="http://schemas.openxmlformats.org/drawingml/2006/main" noChangeAspect="1"/>
+            </wp:cNvGraphicFramePr>
+            <a:graphic xmlns:a="http://schemas.openxmlformats.org/drawingml/2006/main">
+              <a:graphicData uri="http://schemas.openxmlformats.org/drawingml/2006/picture">
+                <pic:pic xmlns:pic="http://schemas.openxmlformats.org/drawingml/2006/picture">
+                  <pic:nvPicPr>
+                    <pic:cNvPr id="1" name=""/>
+                    <pic:cNvPicPr/>
+                  </pic:nvPicPr>
+                  <pic:blipFill>
+                    <a:blip r:embed="rId19"/>
+                    <a:stretch>
+                      <a:fillRect/>
+                    </a:stretch>
+                  </pic:blipFill>
+                  <pic:spPr>
+                    <a:xfrm>
+                      <a:off x="0" y="0"/>
+                      <a:ext cx="5731510" cy="3994150"/>
+                    </a:xfrm>
+                    <a:prstGeom prst="rect">
+                      <a:avLst/>
+                    </a:prstGeom>
+                  </pic:spPr>
+                </pic:pic>
+              </a:graphicData>
+            </a:graphic>
+          </wp:inline>
+        </w:drawing>
+      </w:r>
+    </w:p>
+    <w:p>
+      <w:pPr>
+        <w:rPr>
+          <w:rFonts w:ascii="Arial" w:eastAsiaTheme="majorEastAsia" w:hAnsi="Arial" w:cs="Arial"/>
+          <w:color w:val="2F5496" w:themeColor="accent1" w:themeShade="BF"/>
+          <w:sz w:val="32"/>
+          <w:szCs w:val="32"/>
+        </w:rPr>
+      </w:pPr>
+      <w:bookmarkStart w:id="4" w:name="_Toc118737093"/>
+      <w:r>
+        <w:rPr>
+          <w:rFonts w:ascii="Arial" w:hAnsi="Arial" w:cs="Arial"/>
+        </w:rPr>
         <w:br w:type="page"/>
       </w:r>
     </w:p>
@@ -4232,7 +4927,6 @@
           <w:rFonts w:ascii="Arial" w:hAnsi="Arial" w:cs="Arial"/>
         </w:rPr>
       </w:pPr>
-      <w:bookmarkStart w:id="4" w:name="_Toc118737093"/>
       <w:r>
         <w:rPr>
           <w:rFonts w:ascii="Arial" w:hAnsi="Arial" w:cs="Arial"/>
@@ -4484,12 +5178,12 @@
       </w:r>
     </w:p>
     <w:sectPr>
-      <w:headerReference w:type="even" r:id="rId18"/>
-      <w:headerReference w:type="default" r:id="rId19"/>
-      <w:footerReference w:type="even" r:id="rId20"/>
-      <w:footerReference w:type="default" r:id="rId21"/>
-      <w:headerReference w:type="first" r:id="rId22"/>
-      <w:footerReference w:type="first" r:id="rId23"/>
+      <w:headerReference w:type="even" r:id="rId20"/>
+      <w:headerReference w:type="default" r:id="rId21"/>
+      <w:footerReference w:type="even" r:id="rId22"/>
+      <w:footerReference w:type="default" r:id="rId23"/>
+      <w:headerReference w:type="first" r:id="rId24"/>
+      <w:footerReference w:type="first" r:id="rId25"/>
       <w:pgSz w:w="11906" w:h="16838"/>
       <w:pgMar w:top="1440" w:right="1440" w:bottom="1440" w:left="1440" w:header="708" w:footer="708" w:gutter="0"/>
       <w:cols w:space="708"/>
@@ -5674,6 +6368,7 @@
   <w:style w:type="paragraph" w:default="1" w:styleId="Normal">
     <w:name w:val="Normal"/>
     <w:qFormat/>
+    <w:rsid w:val="005A4881"/>
   </w:style>
   <w:style w:type="paragraph" w:styleId="Heading1">
     <w:name w:val="heading 1"/>
@@ -5716,6 +6411,28 @@
       <w:color w:val="2F5496" w:themeColor="accent1" w:themeShade="BF"/>
       <w:sz w:val="26"/>
       <w:szCs w:val="26"/>
+    </w:rPr>
+  </w:style>
+  <w:style w:type="paragraph" w:styleId="Heading3">
+    <w:name w:val="heading 3"/>
+    <w:basedOn w:val="Normal"/>
+    <w:next w:val="Normal"/>
+    <w:link w:val="Heading3Char"/>
+    <w:uiPriority w:val="9"/>
+    <w:unhideWhenUsed/>
+    <w:qFormat/>
+    <w:rsid w:val="005A4881"/>
+    <w:pPr>
+      <w:keepNext/>
+      <w:keepLines/>
+      <w:spacing w:before="40" w:after="0"/>
+      <w:outlineLvl w:val="2"/>
+    </w:pPr>
+    <w:rPr>
+      <w:rFonts w:asciiTheme="majorHAnsi" w:eastAsiaTheme="majorEastAsia" w:hAnsiTheme="majorHAnsi" w:cstheme="majorBidi"/>
+      <w:color w:val="1F3763" w:themeColor="accent1" w:themeShade="7F"/>
+      <w:sz w:val="24"/>
+      <w:szCs w:val="24"/>
     </w:rPr>
   </w:style>
   <w:style w:type="character" w:default="1" w:styleId="DefaultParagraphFont">
@@ -5933,6 +6650,19 @@
       <w:sz w:val="24"/>
       <w:szCs w:val="24"/>
       <w:lang w:val="en-GB" w:eastAsia="en-IE"/>
+    </w:rPr>
+  </w:style>
+  <w:style w:type="character" w:customStyle="1" w:styleId="Heading3Char">
+    <w:name w:val="Heading 3 Char"/>
+    <w:basedOn w:val="DefaultParagraphFont"/>
+    <w:link w:val="Heading3"/>
+    <w:uiPriority w:val="9"/>
+    <w:rsid w:val="005A4881"/>
+    <w:rPr>
+      <w:rFonts w:asciiTheme="majorHAnsi" w:eastAsiaTheme="majorEastAsia" w:hAnsiTheme="majorHAnsi" w:cstheme="majorBidi"/>
+      <w:color w:val="1F3763" w:themeColor="accent1" w:themeShade="7F"/>
+      <w:sz w:val="24"/>
+      <w:szCs w:val="24"/>
     </w:rPr>
   </w:style>
 </w:styles>

</xml_diff>